<commit_message>
finish final assignment for international finance.
</commit_message>
<xml_diff>
--- a/4학년 2학기/기말과제물/한승환202234-153799(국제금융론).docx
+++ b/4학년 2학기/기말과제물/한승환202234-153799(국제금융론).docx
@@ -66,31 +66,31 @@
       </w:r>
       <w:r>
         <w:rPr>
-          <w:rFonts w:ascii="HYHeadLine-Medium" w:eastAsia="HYHeadLine-Medium" w:hint="eastAsia"/>
-          <w:sz w:val="40"/>
-        </w:rPr>
-        <w:t>4</w:t>
-      </w:r>
-      <w:r>
-        <w:rPr>
           <w:rFonts w:ascii="HYHeadLine-Medium" w:eastAsia="HYHeadLine-Medium"/>
           <w:sz w:val="40"/>
         </w:rPr>
-        <w:t>학년도</w:t>
+        <w:t>5</w:t>
       </w:r>
       <w:r>
         <w:rPr>
           <w:rFonts w:ascii="HYHeadLine-Medium" w:eastAsia="HYHeadLine-Medium"/>
           <w:sz w:val="40"/>
         </w:rPr>
+        <w:t>학년도</w:t>
+      </w:r>
+      <w:r>
+        <w:rPr>
+          <w:rFonts w:ascii="HYHeadLine-Medium" w:eastAsia="HYHeadLine-Medium"/>
+          <w:sz w:val="40"/>
+        </w:rPr>
         <w:t xml:space="preserve"> </w:t>
       </w:r>
       <w:r>
         <w:rPr>
-          <w:rFonts w:ascii="HYHeadLine-Medium" w:eastAsia="HYHeadLine-Medium" w:hint="eastAsia"/>
+          <w:rFonts w:ascii="HYHeadLine-Medium" w:eastAsia="HYHeadLine-Medium"/>
           <w:sz w:val="40"/>
         </w:rPr>
-        <w:t>1</w:t>
+        <w:t>2</w:t>
       </w:r>
       <w:r>
         <w:rPr>
@@ -257,7 +257,7 @@
               <w:pStyle w:val="a"/>
               <w:spacing w:line="240" w:lineRule="auto"/>
               <w:rPr>
-                <w:rFonts w:ascii="Malgun Gothic" w:eastAsia="Malgun Gothic"/>
+                <w:rFonts w:ascii="Malgun Gothic" w:eastAsia="Malgun Gothic" w:hint="eastAsia"/>
                 <w:sz w:val="24"/>
               </w:rPr>
             </w:pPr>
@@ -266,7 +266,7 @@
                 <w:rFonts w:ascii="Malgun Gothic" w:eastAsia="Malgun Gothic" w:hint="eastAsia"/>
                 <w:sz w:val="24"/>
               </w:rPr>
-              <w:t>데이터시각화</w:t>
+              <w:t>국제금융론</w:t>
             </w:r>
           </w:p>
         </w:tc>
@@ -765,7 +765,7 @@
         <w:spacing w:line="240" w:lineRule="auto"/>
         <w:jc w:val="center"/>
         <w:rPr>
-          <w:rFonts w:ascii="Malgun Gothic" w:eastAsia="Malgun Gothic" w:hint="eastAsia"/>
+          <w:rFonts w:ascii="Malgun Gothic" w:eastAsia="Malgun Gothic"/>
           <w:b/>
           <w:bCs/>
           <w:spacing w:val="-5"/>
@@ -844,6 +844,23 @@
     <w:p>
       <w:pPr>
         <w:pStyle w:val="a"/>
+        <w:tabs>
+          <w:tab w:val="left" w:pos="1695"/>
+        </w:tabs>
+        <w:ind w:left="720"/>
+        <w:rPr>
+          <w:rFonts w:ascii="Malgun Gothic" w:eastAsia="Malgun Gothic"/>
+          <w:b/>
+          <w:bCs/>
+          <w:spacing w:val="-5"/>
+          <w:sz w:val="24"/>
+          <w:szCs w:val="24"/>
+        </w:rPr>
+      </w:pPr>
+    </w:p>
+    <w:p>
+      <w:pPr>
+        <w:pStyle w:val="a"/>
         <w:numPr>
           <w:ilvl w:val="0"/>
           <w:numId w:val="18"/>
@@ -895,6 +912,36 @@
         </w:rPr>
         <w:t>.</w:t>
       </w:r>
+    </w:p>
+    <w:p>
+      <w:pPr>
+        <w:pStyle w:val="ListParagraph"/>
+        <w:rPr>
+          <w:rFonts w:ascii="Malgun Gothic" w:eastAsia="Malgun Gothic"/>
+          <w:b/>
+          <w:bCs/>
+          <w:spacing w:val="-5"/>
+          <w:sz w:val="24"/>
+          <w:szCs w:val="24"/>
+        </w:rPr>
+      </w:pPr>
+    </w:p>
+    <w:p>
+      <w:pPr>
+        <w:pStyle w:val="a"/>
+        <w:tabs>
+          <w:tab w:val="left" w:pos="1695"/>
+        </w:tabs>
+        <w:ind w:left="720"/>
+        <w:rPr>
+          <w:rFonts w:ascii="Malgun Gothic" w:eastAsia="Malgun Gothic"/>
+          <w:b/>
+          <w:bCs/>
+          <w:spacing w:val="-5"/>
+          <w:sz w:val="24"/>
+          <w:szCs w:val="24"/>
+        </w:rPr>
+      </w:pPr>
     </w:p>
     <w:p>
       <w:pPr>
@@ -1080,7 +1127,7 @@
         <w:spacing w:line="240" w:lineRule="auto"/>
         <w:ind w:left="360"/>
         <w:rPr>
-          <w:rFonts w:ascii="Malgun Gothic" w:eastAsia="Malgun Gothic" w:hint="eastAsia"/>
+          <w:rFonts w:ascii="Malgun Gothic" w:eastAsia="Malgun Gothic"/>
           <w:spacing w:val="-5"/>
           <w:sz w:val="24"/>
           <w:szCs w:val="24"/>
@@ -1093,14 +1140,2979 @@
         <w:tabs>
           <w:tab w:val="left" w:pos="1695"/>
         </w:tabs>
-        <w:spacing w:line="240" w:lineRule="auto"/>
-        <w:rPr>
-          <w:rFonts w:ascii="Malgun Gothic" w:eastAsia="Malgun Gothic" w:hint="eastAsia"/>
-          <w:spacing w:val="-5"/>
-          <w:sz w:val="24"/>
-          <w:szCs w:val="24"/>
-        </w:rPr>
-      </w:pPr>
+        <w:ind w:left="360"/>
+        <w:rPr>
+          <w:rFonts w:ascii="Malgun Gothic" w:eastAsia="Malgun Gothic"/>
+          <w:spacing w:val="-5"/>
+          <w:sz w:val="24"/>
+          <w:szCs w:val="24"/>
+        </w:rPr>
+      </w:pPr>
+      <w:r>
+        <w:rPr>
+          <w:rFonts w:ascii="Malgun Gothic" w:eastAsia="Malgun Gothic" w:hint="eastAsia"/>
+          <w:spacing w:val="-5"/>
+          <w:sz w:val="24"/>
+          <w:szCs w:val="24"/>
+        </w:rPr>
+        <w:t xml:space="preserve">한국의 수출기업이 3개월 뒤에 100만달러를 수취할 계획이라면 </w:t>
+      </w:r>
+      <w:r>
+        <w:rPr>
+          <w:rFonts w:ascii="Malgun Gothic" w:eastAsia="Malgun Gothic" w:hint="eastAsia"/>
+          <w:spacing w:val="-5"/>
+          <w:sz w:val="24"/>
+          <w:szCs w:val="24"/>
+        </w:rPr>
+        <w:t xml:space="preserve">이 기업이 해당 거래에서 가지고 있는 리스크는 환율 </w:t>
+      </w:r>
+      <w:r>
+        <w:rPr>
+          <w:rFonts w:ascii="Malgun Gothic" w:eastAsia="Malgun Gothic" w:hint="eastAsia"/>
+          <w:spacing w:val="-5"/>
+          <w:sz w:val="24"/>
+          <w:szCs w:val="24"/>
+        </w:rPr>
+        <w:t>하락(원화 강세)이다. 왜냐하면 만약 현재 환율이 1,350원/달러이고 3개월뒤 1,250원/달러</w:t>
+      </w:r>
+      <w:r>
+        <w:rPr>
+          <w:rFonts w:ascii="Malgun Gothic" w:eastAsia="Malgun Gothic" w:hint="eastAsia"/>
+          <w:spacing w:val="-5"/>
+          <w:sz w:val="24"/>
+          <w:szCs w:val="24"/>
+        </w:rPr>
+        <w:t xml:space="preserve">가 된다면, 같은 100만달러를 받아도 </w:t>
+      </w:r>
+      <w:proofErr w:type="spellStart"/>
+      <w:r>
+        <w:rPr>
+          <w:rFonts w:ascii="Malgun Gothic" w:eastAsia="Malgun Gothic" w:hint="eastAsia"/>
+          <w:spacing w:val="-5"/>
+          <w:sz w:val="24"/>
+          <w:szCs w:val="24"/>
+        </w:rPr>
+        <w:t>환산되원화의</w:t>
+      </w:r>
+      <w:proofErr w:type="spellEnd"/>
+      <w:r>
+        <w:rPr>
+          <w:rFonts w:ascii="Malgun Gothic" w:eastAsia="Malgun Gothic" w:hint="eastAsia"/>
+          <w:spacing w:val="-5"/>
+          <w:sz w:val="24"/>
+          <w:szCs w:val="24"/>
+        </w:rPr>
+        <w:t xml:space="preserve"> 금액에 대한 차이는 </w:t>
+      </w:r>
+      <w:r>
+        <w:rPr>
+          <w:rFonts w:ascii="Malgun Gothic" w:eastAsia="Malgun Gothic" w:hint="eastAsia"/>
+          <w:spacing w:val="-5"/>
+          <w:sz w:val="24"/>
+          <w:szCs w:val="24"/>
+        </w:rPr>
+        <w:t>큰 손실이 되기 때문이다.</w:t>
+      </w:r>
+    </w:p>
+    <w:p>
+      <w:pPr>
+        <w:pStyle w:val="a"/>
+        <w:tabs>
+          <w:tab w:val="left" w:pos="1695"/>
+        </w:tabs>
+        <w:ind w:left="360"/>
+        <w:rPr>
+          <w:rFonts w:ascii="Malgun Gothic" w:eastAsia="Malgun Gothic"/>
+          <w:spacing w:val="-5"/>
+          <w:sz w:val="24"/>
+          <w:szCs w:val="24"/>
+        </w:rPr>
+      </w:pPr>
+      <w:r>
+        <w:rPr>
+          <w:rFonts w:ascii="Malgun Gothic" w:eastAsia="Malgun Gothic" w:hint="eastAsia"/>
+          <w:spacing w:val="-5"/>
+          <w:sz w:val="24"/>
+          <w:szCs w:val="24"/>
+        </w:rPr>
+        <w:t xml:space="preserve">그렇기 때문에, 수출기업은 환율이 하락하더라도 미리 </w:t>
+      </w:r>
+      <w:r>
+        <w:rPr>
+          <w:rFonts w:ascii="Malgun Gothic" w:eastAsia="Malgun Gothic" w:hint="eastAsia"/>
+          <w:spacing w:val="-5"/>
+          <w:sz w:val="24"/>
+          <w:szCs w:val="24"/>
+        </w:rPr>
+        <w:t xml:space="preserve">약속된 환율로 수출 대금을 받거나, 환율이 급락했을 때 손실을 방어하는 </w:t>
+      </w:r>
+      <w:proofErr w:type="spellStart"/>
+      <w:r>
+        <w:rPr>
+          <w:rFonts w:ascii="Malgun Gothic" w:eastAsia="Malgun Gothic" w:hint="eastAsia"/>
+          <w:spacing w:val="-5"/>
+          <w:sz w:val="24"/>
+          <w:szCs w:val="24"/>
+        </w:rPr>
+        <w:t>환헤지</w:t>
+      </w:r>
+      <w:proofErr w:type="spellEnd"/>
+      <w:r>
+        <w:rPr>
+          <w:rFonts w:ascii="Malgun Gothic" w:eastAsia="Malgun Gothic" w:hint="eastAsia"/>
+          <w:spacing w:val="-5"/>
+          <w:sz w:val="24"/>
+          <w:szCs w:val="24"/>
+        </w:rPr>
+        <w:t xml:space="preserve"> 전략이 필요하다.</w:t>
+      </w:r>
+      <w:r>
+        <w:rPr>
+          <w:rFonts w:ascii="Malgun Gothic" w:eastAsia="Malgun Gothic" w:hint="eastAsia"/>
+          <w:spacing w:val="-5"/>
+          <w:sz w:val="24"/>
+          <w:szCs w:val="24"/>
+        </w:rPr>
+        <w:t xml:space="preserve"> 다음은 수출기업이 실무에 적용할 수 있는 대표적인 파생금융상품을 이용한 </w:t>
+      </w:r>
+      <w:proofErr w:type="spellStart"/>
+      <w:r>
+        <w:rPr>
+          <w:rFonts w:ascii="Malgun Gothic" w:eastAsia="Malgun Gothic" w:hint="eastAsia"/>
+          <w:spacing w:val="-5"/>
+          <w:sz w:val="24"/>
+          <w:szCs w:val="24"/>
+        </w:rPr>
+        <w:t>환헤지</w:t>
+      </w:r>
+      <w:proofErr w:type="spellEnd"/>
+      <w:r>
+        <w:rPr>
+          <w:rFonts w:ascii="Malgun Gothic" w:eastAsia="Malgun Gothic" w:hint="eastAsia"/>
+          <w:spacing w:val="-5"/>
+          <w:sz w:val="24"/>
+          <w:szCs w:val="24"/>
+        </w:rPr>
+        <w:t xml:space="preserve"> 전략이다.</w:t>
+      </w:r>
+    </w:p>
+    <w:p>
+      <w:pPr>
+        <w:pStyle w:val="a"/>
+        <w:tabs>
+          <w:tab w:val="left" w:pos="1695"/>
+        </w:tabs>
+        <w:ind w:left="360"/>
+        <w:rPr>
+          <w:rFonts w:ascii="Malgun Gothic" w:eastAsia="Malgun Gothic"/>
+          <w:spacing w:val="-5"/>
+          <w:sz w:val="24"/>
+          <w:szCs w:val="24"/>
+        </w:rPr>
+      </w:pPr>
+    </w:p>
+    <w:p>
+      <w:pPr>
+        <w:pStyle w:val="a"/>
+        <w:numPr>
+          <w:ilvl w:val="1"/>
+          <w:numId w:val="20"/>
+        </w:numPr>
+        <w:tabs>
+          <w:tab w:val="left" w:pos="1695"/>
+        </w:tabs>
+        <w:rPr>
+          <w:rFonts w:ascii="Malgun Gothic" w:eastAsia="Malgun Gothic"/>
+          <w:spacing w:val="-5"/>
+          <w:sz w:val="24"/>
+          <w:szCs w:val="24"/>
+        </w:rPr>
+      </w:pPr>
+      <w:r>
+        <w:rPr>
+          <w:rFonts w:ascii="Malgun Gothic" w:eastAsia="Malgun Gothic" w:hint="eastAsia"/>
+          <w:spacing w:val="-5"/>
+          <w:sz w:val="24"/>
+          <w:szCs w:val="24"/>
+        </w:rPr>
+        <w:t xml:space="preserve">선도환을 이용한 </w:t>
+      </w:r>
+      <w:proofErr w:type="spellStart"/>
+      <w:r>
+        <w:rPr>
+          <w:rFonts w:ascii="Malgun Gothic" w:eastAsia="Malgun Gothic" w:hint="eastAsia"/>
+          <w:spacing w:val="-5"/>
+          <w:sz w:val="24"/>
+          <w:szCs w:val="24"/>
+        </w:rPr>
+        <w:t>환헤지</w:t>
+      </w:r>
+      <w:proofErr w:type="spellEnd"/>
+    </w:p>
+    <w:p>
+      <w:pPr>
+        <w:pStyle w:val="a"/>
+        <w:tabs>
+          <w:tab w:val="left" w:pos="1695"/>
+        </w:tabs>
+        <w:ind w:left="720"/>
+        <w:rPr>
+          <w:rFonts w:ascii="Malgun Gothic" w:eastAsia="Malgun Gothic"/>
+          <w:spacing w:val="-5"/>
+          <w:sz w:val="24"/>
+          <w:szCs w:val="24"/>
+        </w:rPr>
+      </w:pPr>
+      <w:r>
+        <w:rPr>
+          <w:rFonts w:ascii="Malgun Gothic" w:eastAsia="Malgun Gothic" w:hint="eastAsia"/>
+          <w:spacing w:val="-5"/>
+          <w:sz w:val="24"/>
+          <w:szCs w:val="24"/>
+        </w:rPr>
+        <w:t xml:space="preserve">선도환은 은행과 기업이 체결하는 계약으로, 미래의 특정 시점에 이미 정해진 환율로 달러를 매도하거나 매입하는 방식이다. </w:t>
+      </w:r>
+      <w:r>
+        <w:rPr>
+          <w:rFonts w:ascii="Malgun Gothic" w:eastAsia="Malgun Gothic" w:hint="eastAsia"/>
+          <w:spacing w:val="-5"/>
+          <w:sz w:val="24"/>
+          <w:szCs w:val="24"/>
+        </w:rPr>
+        <w:t>수출기업의 입장에서는 미래에 받을 달러를 지금의 환율로 미리 수출 대금을 받아버리겠다는 관점을 가진다.</w:t>
+      </w:r>
+    </w:p>
+    <w:p>
+      <w:pPr>
+        <w:pStyle w:val="a"/>
+        <w:tabs>
+          <w:tab w:val="left" w:pos="1695"/>
+        </w:tabs>
+        <w:ind w:left="720"/>
+        <w:rPr>
+          <w:rFonts w:ascii="Malgun Gothic" w:eastAsia="Malgun Gothic"/>
+          <w:spacing w:val="-5"/>
+          <w:sz w:val="24"/>
+          <w:szCs w:val="24"/>
+        </w:rPr>
+      </w:pPr>
+      <w:r>
+        <w:rPr>
+          <w:rFonts w:ascii="Malgun Gothic" w:eastAsia="Malgun Gothic" w:hint="eastAsia"/>
+          <w:spacing w:val="-5"/>
+          <w:sz w:val="24"/>
+          <w:szCs w:val="24"/>
+        </w:rPr>
+        <w:t xml:space="preserve">이에 따라, 기업은 달러 매도 선도계약을 통해 </w:t>
+      </w:r>
+      <w:proofErr w:type="spellStart"/>
+      <w:r>
+        <w:rPr>
+          <w:rFonts w:ascii="Malgun Gothic" w:eastAsia="Malgun Gothic" w:hint="eastAsia"/>
+          <w:spacing w:val="-5"/>
+          <w:sz w:val="24"/>
+          <w:szCs w:val="24"/>
+        </w:rPr>
+        <w:t>환헤지를</w:t>
+      </w:r>
+      <w:proofErr w:type="spellEnd"/>
+      <w:r>
+        <w:rPr>
+          <w:rFonts w:ascii="Malgun Gothic" w:eastAsia="Malgun Gothic" w:hint="eastAsia"/>
+          <w:spacing w:val="-5"/>
+          <w:sz w:val="24"/>
+          <w:szCs w:val="24"/>
+        </w:rPr>
+        <w:t xml:space="preserve"> 할 수 있다. 더 구체적으로 어떻게 가능한지 살펴보면, </w:t>
+      </w:r>
+      <w:r>
+        <w:rPr>
+          <w:rFonts w:ascii="Malgun Gothic" w:eastAsia="Malgun Gothic" w:hint="eastAsia"/>
+          <w:spacing w:val="-5"/>
+          <w:sz w:val="24"/>
+          <w:szCs w:val="24"/>
+        </w:rPr>
+        <w:t>기업은 은행과 지금 확정한 선도환율(각 국가의 금리차를 이용하여 계산된 환율)</w:t>
+      </w:r>
+      <w:r>
+        <w:rPr>
+          <w:rFonts w:ascii="Malgun Gothic" w:eastAsia="Malgun Gothic" w:hint="eastAsia"/>
+          <w:spacing w:val="-5"/>
+          <w:sz w:val="24"/>
+          <w:szCs w:val="24"/>
+        </w:rPr>
+        <w:t>로 매도하는 계약을 체결한다(예: 1,345원).</w:t>
+      </w:r>
+    </w:p>
+    <w:p>
+      <w:pPr>
+        <w:pStyle w:val="a"/>
+        <w:tabs>
+          <w:tab w:val="left" w:pos="1695"/>
+        </w:tabs>
+        <w:ind w:left="720"/>
+        <w:rPr>
+          <w:rFonts w:ascii="Malgun Gothic" w:eastAsia="Malgun Gothic"/>
+          <w:spacing w:val="-5"/>
+          <w:sz w:val="24"/>
+          <w:szCs w:val="24"/>
+        </w:rPr>
+      </w:pPr>
+      <w:proofErr w:type="spellStart"/>
+      <w:r>
+        <w:rPr>
+          <w:rFonts w:ascii="Malgun Gothic" w:eastAsia="Malgun Gothic" w:hint="eastAsia"/>
+          <w:spacing w:val="-5"/>
+          <w:sz w:val="24"/>
+          <w:szCs w:val="24"/>
+        </w:rPr>
+        <w:t>선도환</w:t>
+      </w:r>
+      <w:proofErr w:type="spellEnd"/>
+      <w:r>
+        <w:rPr>
+          <w:rFonts w:ascii="Malgun Gothic" w:eastAsia="Malgun Gothic" w:hint="eastAsia"/>
+          <w:spacing w:val="-5"/>
+          <w:sz w:val="24"/>
+          <w:szCs w:val="24"/>
+        </w:rPr>
+        <w:t xml:space="preserve"> 계약의 실효성을 </w:t>
+      </w:r>
+      <w:r>
+        <w:rPr>
+          <w:rFonts w:ascii="Malgun Gothic" w:eastAsia="Malgun Gothic" w:hint="eastAsia"/>
+          <w:spacing w:val="-5"/>
+          <w:sz w:val="24"/>
+          <w:szCs w:val="24"/>
+        </w:rPr>
+        <w:t xml:space="preserve">분석하자면, 먼저 환율 </w:t>
+      </w:r>
+      <w:proofErr w:type="spellStart"/>
+      <w:r>
+        <w:rPr>
+          <w:rFonts w:ascii="Malgun Gothic" w:eastAsia="Malgun Gothic" w:hint="eastAsia"/>
+          <w:spacing w:val="-5"/>
+          <w:sz w:val="24"/>
+          <w:szCs w:val="24"/>
+        </w:rPr>
+        <w:t>급락시</w:t>
+      </w:r>
+      <w:proofErr w:type="spellEnd"/>
+      <w:r>
+        <w:rPr>
+          <w:rFonts w:ascii="Malgun Gothic" w:eastAsia="Malgun Gothic" w:hint="eastAsia"/>
+          <w:spacing w:val="-5"/>
+          <w:sz w:val="24"/>
+          <w:szCs w:val="24"/>
+        </w:rPr>
+        <w:t xml:space="preserve"> 100% 손실을 방어할 수 있다. 선도환율로 거래가 계약되어 있기 때문에, </w:t>
+      </w:r>
+      <w:r>
+        <w:rPr>
+          <w:rFonts w:ascii="Malgun Gothic" w:eastAsia="Malgun Gothic" w:hint="eastAsia"/>
+          <w:spacing w:val="-5"/>
+          <w:sz w:val="24"/>
+          <w:szCs w:val="24"/>
+        </w:rPr>
+        <w:t>운영 계획 수립이 용이한 장점이 있</w:t>
+      </w:r>
+      <w:r>
+        <w:rPr>
+          <w:rFonts w:ascii="Malgun Gothic" w:eastAsia="Malgun Gothic" w:hint="eastAsia"/>
+          <w:spacing w:val="-5"/>
+          <w:sz w:val="24"/>
+          <w:szCs w:val="24"/>
+        </w:rPr>
+        <w:lastRenderedPageBreak/>
+        <w:t xml:space="preserve">다. </w:t>
+      </w:r>
+      <w:r>
+        <w:rPr>
+          <w:rFonts w:ascii="Malgun Gothic" w:eastAsia="Malgun Gothic" w:hint="eastAsia"/>
+          <w:spacing w:val="-5"/>
+          <w:sz w:val="24"/>
+          <w:szCs w:val="24"/>
+        </w:rPr>
+        <w:t xml:space="preserve">하지만 반대로 환율이 오른다면, 그에 대한 추가 이익을 누리지 못하는 단점이 있다. </w:t>
+      </w:r>
+      <w:r>
+        <w:rPr>
+          <w:rFonts w:ascii="Malgun Gothic" w:eastAsia="Malgun Gothic" w:hint="eastAsia"/>
+          <w:spacing w:val="-5"/>
+          <w:sz w:val="24"/>
+          <w:szCs w:val="24"/>
+        </w:rPr>
+        <w:t>쉽게 표현하자면, 보험을 드는 대신 업사이드 이익을 포기하는 구조이다.</w:t>
+      </w:r>
+      <w:r>
+        <w:rPr>
+          <w:rFonts w:ascii="Malgun Gothic" w:eastAsia="Malgun Gothic" w:hint="eastAsia"/>
+          <w:spacing w:val="-5"/>
+          <w:sz w:val="24"/>
+          <w:szCs w:val="24"/>
+        </w:rPr>
+        <w:t xml:space="preserve"> 실무에서 가장 널리 활용되는 방식이라고 할 수 있다.</w:t>
+      </w:r>
+    </w:p>
+    <w:p>
+      <w:pPr>
+        <w:pStyle w:val="a"/>
+        <w:tabs>
+          <w:tab w:val="left" w:pos="1695"/>
+        </w:tabs>
+        <w:ind w:left="720"/>
+        <w:rPr>
+          <w:rFonts w:ascii="Malgun Gothic" w:eastAsia="Malgun Gothic"/>
+          <w:spacing w:val="-5"/>
+          <w:sz w:val="24"/>
+          <w:szCs w:val="24"/>
+        </w:rPr>
+      </w:pPr>
+      <w:r>
+        <w:rPr>
+          <w:rFonts w:ascii="Malgun Gothic" w:eastAsia="Malgun Gothic" w:hint="eastAsia"/>
+          <w:spacing w:val="-5"/>
+          <w:sz w:val="24"/>
+          <w:szCs w:val="24"/>
+        </w:rPr>
+        <w:t xml:space="preserve">활용하기 가장 적합한 시기는, 환율 변동성이 클 때, </w:t>
+      </w:r>
+      <w:r>
+        <w:rPr>
+          <w:rFonts w:ascii="Malgun Gothic" w:eastAsia="Malgun Gothic" w:hint="eastAsia"/>
+          <w:spacing w:val="-5"/>
+          <w:sz w:val="24"/>
+          <w:szCs w:val="24"/>
+        </w:rPr>
+        <w:t xml:space="preserve">안정성을 추구하고자 할 때이다. 또한 기업별로, 예산이나 원가에 대한 계산이 중요한 제조업에 속한 기업일 수록 더 유리한 </w:t>
+      </w:r>
+      <w:proofErr w:type="spellStart"/>
+      <w:r>
+        <w:rPr>
+          <w:rFonts w:ascii="Malgun Gothic" w:eastAsia="Malgun Gothic" w:hint="eastAsia"/>
+          <w:spacing w:val="-5"/>
+          <w:sz w:val="24"/>
+          <w:szCs w:val="24"/>
+        </w:rPr>
+        <w:t>환헤지</w:t>
+      </w:r>
+      <w:proofErr w:type="spellEnd"/>
+      <w:r>
+        <w:rPr>
+          <w:rFonts w:ascii="Malgun Gothic" w:eastAsia="Malgun Gothic" w:hint="eastAsia"/>
+          <w:spacing w:val="-5"/>
+          <w:sz w:val="24"/>
+          <w:szCs w:val="24"/>
+        </w:rPr>
+        <w:t xml:space="preserve"> 방법이</w:t>
+      </w:r>
+      <w:r>
+        <w:rPr>
+          <w:rFonts w:ascii="Malgun Gothic" w:eastAsia="Malgun Gothic" w:hint="eastAsia"/>
+          <w:spacing w:val="-5"/>
+          <w:sz w:val="24"/>
+          <w:szCs w:val="24"/>
+        </w:rPr>
+        <w:t>다.</w:t>
+      </w:r>
+    </w:p>
+    <w:p>
+      <w:pPr>
+        <w:pStyle w:val="a"/>
+        <w:tabs>
+          <w:tab w:val="left" w:pos="1695"/>
+        </w:tabs>
+        <w:ind w:left="720"/>
+        <w:rPr>
+          <w:rFonts w:ascii="Malgun Gothic" w:eastAsia="Malgun Gothic"/>
+          <w:spacing w:val="-5"/>
+          <w:sz w:val="24"/>
+          <w:szCs w:val="24"/>
+        </w:rPr>
+      </w:pPr>
+      <w:r>
+        <w:rPr>
+          <w:rFonts w:ascii="Malgun Gothic" w:eastAsia="Malgun Gothic" w:hint="eastAsia"/>
+          <w:spacing w:val="-5"/>
+          <w:sz w:val="24"/>
+          <w:szCs w:val="24"/>
+        </w:rPr>
+        <w:t xml:space="preserve">수익율보다 안정적으로 원화확보가 중요한 기조를 가지고 있는 기업이 채택하기에 유리한 </w:t>
+      </w:r>
+      <w:r>
+        <w:rPr>
+          <w:rFonts w:ascii="Malgun Gothic" w:eastAsia="Malgun Gothic" w:hint="eastAsia"/>
+          <w:spacing w:val="-5"/>
+          <w:sz w:val="24"/>
+          <w:szCs w:val="24"/>
+        </w:rPr>
+        <w:t xml:space="preserve">파생금융상품과 포지션이다. </w:t>
+      </w:r>
+    </w:p>
+    <w:p>
+      <w:pPr>
+        <w:pStyle w:val="a"/>
+        <w:tabs>
+          <w:tab w:val="left" w:pos="1695"/>
+        </w:tabs>
+        <w:ind w:left="720"/>
+        <w:rPr>
+          <w:rFonts w:ascii="Malgun Gothic" w:eastAsia="Malgun Gothic"/>
+          <w:spacing w:val="-5"/>
+          <w:sz w:val="24"/>
+          <w:szCs w:val="24"/>
+        </w:rPr>
+      </w:pPr>
+    </w:p>
+    <w:p>
+      <w:pPr>
+        <w:pStyle w:val="a"/>
+        <w:numPr>
+          <w:ilvl w:val="1"/>
+          <w:numId w:val="20"/>
+        </w:numPr>
+        <w:tabs>
+          <w:tab w:val="left" w:pos="1695"/>
+        </w:tabs>
+        <w:rPr>
+          <w:rFonts w:ascii="Malgun Gothic" w:eastAsia="Malgun Gothic"/>
+          <w:spacing w:val="-5"/>
+          <w:sz w:val="24"/>
+          <w:szCs w:val="24"/>
+        </w:rPr>
+      </w:pPr>
+      <w:r>
+        <w:rPr>
+          <w:rFonts w:ascii="Malgun Gothic" w:eastAsia="Malgun Gothic" w:hint="eastAsia"/>
+          <w:spacing w:val="-5"/>
+          <w:sz w:val="24"/>
+          <w:szCs w:val="24"/>
+        </w:rPr>
+        <w:t xml:space="preserve">달러 </w:t>
+      </w:r>
+      <w:proofErr w:type="spellStart"/>
+      <w:r>
+        <w:rPr>
+          <w:rFonts w:ascii="Malgun Gothic" w:eastAsia="Malgun Gothic" w:hint="eastAsia"/>
+          <w:spacing w:val="-5"/>
+          <w:sz w:val="24"/>
+          <w:szCs w:val="24"/>
+        </w:rPr>
+        <w:t>풋옵션을</w:t>
+      </w:r>
+      <w:proofErr w:type="spellEnd"/>
+      <w:r>
+        <w:rPr>
+          <w:rFonts w:ascii="Malgun Gothic" w:eastAsia="Malgun Gothic" w:hint="eastAsia"/>
+          <w:spacing w:val="-5"/>
+          <w:sz w:val="24"/>
+          <w:szCs w:val="24"/>
+        </w:rPr>
+        <w:t xml:space="preserve"> 이용한 </w:t>
+      </w:r>
+      <w:proofErr w:type="spellStart"/>
+      <w:r>
+        <w:rPr>
+          <w:rFonts w:ascii="Malgun Gothic" w:eastAsia="Malgun Gothic" w:hint="eastAsia"/>
+          <w:spacing w:val="-5"/>
+          <w:sz w:val="24"/>
+          <w:szCs w:val="24"/>
+        </w:rPr>
+        <w:t>환헤지</w:t>
+      </w:r>
+      <w:proofErr w:type="spellEnd"/>
+    </w:p>
+    <w:p>
+      <w:pPr>
+        <w:pStyle w:val="a"/>
+        <w:pBdr>
+          <w:left w:val="none" w:sz="2" w:space="19" w:color="000000"/>
+        </w:pBdr>
+        <w:tabs>
+          <w:tab w:val="left" w:pos="1695"/>
+        </w:tabs>
+        <w:ind w:left="720"/>
+        <w:rPr>
+          <w:rFonts w:ascii="Malgun Gothic" w:eastAsia="Malgun Gothic"/>
+          <w:spacing w:val="-5"/>
+          <w:sz w:val="24"/>
+          <w:szCs w:val="24"/>
+        </w:rPr>
+      </w:pPr>
+      <w:r>
+        <w:rPr>
+          <w:rFonts w:ascii="Malgun Gothic" w:eastAsia="Malgun Gothic" w:hint="eastAsia"/>
+          <w:spacing w:val="-5"/>
+          <w:sz w:val="24"/>
+          <w:szCs w:val="24"/>
+        </w:rPr>
+        <w:t xml:space="preserve">옵션은 파생상품 중에서도 권리에 기반한 계약이다. 즉, </w:t>
+      </w:r>
+      <w:proofErr w:type="spellStart"/>
+      <w:proofErr w:type="gramStart"/>
+      <w:r>
+        <w:rPr>
+          <w:rFonts w:ascii="Malgun Gothic" w:eastAsia="Malgun Gothic" w:hint="eastAsia"/>
+          <w:spacing w:val="-5"/>
+          <w:sz w:val="24"/>
+          <w:szCs w:val="24"/>
+        </w:rPr>
+        <w:t>선도환</w:t>
+      </w:r>
+      <w:proofErr w:type="spellEnd"/>
+      <w:r>
+        <w:rPr>
+          <w:rFonts w:ascii="Malgun Gothic" w:eastAsia="Malgun Gothic" w:hint="eastAsia"/>
+          <w:spacing w:val="-5"/>
+          <w:sz w:val="24"/>
+          <w:szCs w:val="24"/>
+        </w:rPr>
+        <w:t xml:space="preserve"> </w:t>
+      </w:r>
+      <w:proofErr w:type="spellStart"/>
+      <w:r>
+        <w:rPr>
+          <w:rFonts w:ascii="Malgun Gothic" w:eastAsia="Malgun Gothic" w:hint="eastAsia"/>
+          <w:spacing w:val="-5"/>
+          <w:sz w:val="24"/>
+          <w:szCs w:val="24"/>
+        </w:rPr>
+        <w:t>처럼</w:t>
+      </w:r>
+      <w:proofErr w:type="spellEnd"/>
+      <w:proofErr w:type="gramEnd"/>
+      <w:r>
+        <w:rPr>
+          <w:rFonts w:ascii="Malgun Gothic" w:eastAsia="Malgun Gothic" w:hint="eastAsia"/>
+          <w:spacing w:val="-5"/>
+          <w:sz w:val="24"/>
+          <w:szCs w:val="24"/>
+        </w:rPr>
+        <w:t xml:space="preserve"> 반드시 미래에 팔아야 할 </w:t>
+      </w:r>
+      <w:r>
+        <w:rPr>
+          <w:rFonts w:ascii="Malgun Gothic" w:eastAsia="Malgun Gothic"/>
+          <w:spacing w:val="-5"/>
+          <w:sz w:val="24"/>
+          <w:szCs w:val="24"/>
+        </w:rPr>
+        <w:t>‘</w:t>
+      </w:r>
+      <w:r>
+        <w:rPr>
+          <w:rFonts w:ascii="Malgun Gothic" w:eastAsia="Malgun Gothic" w:hint="eastAsia"/>
+          <w:spacing w:val="-5"/>
+          <w:sz w:val="24"/>
+          <w:szCs w:val="24"/>
+        </w:rPr>
+        <w:t>의무</w:t>
+      </w:r>
+      <w:r>
+        <w:rPr>
+          <w:rFonts w:ascii="Malgun Gothic" w:eastAsia="Malgun Gothic"/>
+          <w:spacing w:val="-5"/>
+          <w:sz w:val="24"/>
+          <w:szCs w:val="24"/>
+        </w:rPr>
+        <w:t>’</w:t>
+      </w:r>
+      <w:r>
+        <w:rPr>
+          <w:rFonts w:ascii="Malgun Gothic" w:eastAsia="Malgun Gothic" w:hint="eastAsia"/>
+          <w:spacing w:val="-5"/>
+          <w:sz w:val="24"/>
+          <w:szCs w:val="24"/>
+        </w:rPr>
+        <w:t xml:space="preserve">가 아니라, </w:t>
+      </w:r>
+      <w:r>
+        <w:rPr>
+          <w:rFonts w:ascii="Malgun Gothic" w:eastAsia="Malgun Gothic" w:hint="eastAsia"/>
+          <w:spacing w:val="-5"/>
+          <w:sz w:val="24"/>
+          <w:szCs w:val="24"/>
+        </w:rPr>
+        <w:t xml:space="preserve">환율이 불리한 방향으로 흐를 때 옵션을 행사하여 재산을 보호받을 수 있는 </w:t>
+      </w:r>
+      <w:r>
+        <w:rPr>
+          <w:rFonts w:ascii="Malgun Gothic" w:eastAsia="Malgun Gothic"/>
+          <w:spacing w:val="-5"/>
+          <w:sz w:val="24"/>
+          <w:szCs w:val="24"/>
+        </w:rPr>
+        <w:t>‘</w:t>
+      </w:r>
+      <w:r>
+        <w:rPr>
+          <w:rFonts w:ascii="Malgun Gothic" w:eastAsia="Malgun Gothic" w:hint="eastAsia"/>
+          <w:spacing w:val="-5"/>
+          <w:sz w:val="24"/>
+          <w:szCs w:val="24"/>
+        </w:rPr>
+        <w:t>선택권</w:t>
+      </w:r>
+      <w:r>
+        <w:rPr>
+          <w:rFonts w:ascii="Malgun Gothic" w:eastAsia="Malgun Gothic"/>
+          <w:spacing w:val="-5"/>
+          <w:sz w:val="24"/>
+          <w:szCs w:val="24"/>
+        </w:rPr>
+        <w:t>’</w:t>
+      </w:r>
+      <w:r>
+        <w:rPr>
+          <w:rFonts w:ascii="Malgun Gothic" w:eastAsia="Malgun Gothic" w:hint="eastAsia"/>
+          <w:spacing w:val="-5"/>
+          <w:sz w:val="24"/>
+          <w:szCs w:val="24"/>
+        </w:rPr>
+        <w:t>이라고 할 수 있다.</w:t>
+      </w:r>
+    </w:p>
+    <w:p>
+      <w:pPr>
+        <w:pStyle w:val="a"/>
+        <w:pBdr>
+          <w:left w:val="none" w:sz="2" w:space="19" w:color="000000"/>
+        </w:pBdr>
+        <w:tabs>
+          <w:tab w:val="left" w:pos="1695"/>
+        </w:tabs>
+        <w:ind w:left="720"/>
+        <w:rPr>
+          <w:rFonts w:ascii="Malgun Gothic" w:eastAsia="Malgun Gothic"/>
+          <w:spacing w:val="-5"/>
+          <w:sz w:val="24"/>
+          <w:szCs w:val="24"/>
+        </w:rPr>
+      </w:pPr>
+      <w:r>
+        <w:rPr>
+          <w:rFonts w:ascii="Malgun Gothic" w:eastAsia="Malgun Gothic" w:hint="eastAsia"/>
+          <w:spacing w:val="-5"/>
+          <w:sz w:val="24"/>
+          <w:szCs w:val="24"/>
+        </w:rPr>
+        <w:t xml:space="preserve">달러 </w:t>
+      </w:r>
+      <w:proofErr w:type="spellStart"/>
+      <w:r>
+        <w:rPr>
+          <w:rFonts w:ascii="Malgun Gothic" w:eastAsia="Malgun Gothic" w:hint="eastAsia"/>
+          <w:spacing w:val="-5"/>
+          <w:sz w:val="24"/>
+          <w:szCs w:val="24"/>
+        </w:rPr>
+        <w:t>풋옵션은</w:t>
+      </w:r>
+      <w:proofErr w:type="spellEnd"/>
+      <w:r>
+        <w:rPr>
+          <w:rFonts w:ascii="Malgun Gothic" w:eastAsia="Malgun Gothic" w:hint="eastAsia"/>
+          <w:spacing w:val="-5"/>
+          <w:sz w:val="24"/>
+          <w:szCs w:val="24"/>
+        </w:rPr>
+        <w:t xml:space="preserve"> 미래에 특정한 가격으로 달러를 팔 수 있는 권리를 의미한다. 즉, 수출기업의 입장에서 가장 나쁜 시나리오인 </w:t>
+      </w:r>
+      <w:r>
+        <w:rPr>
+          <w:rFonts w:ascii="Malgun Gothic" w:eastAsia="Malgun Gothic" w:hint="eastAsia"/>
+          <w:spacing w:val="-5"/>
+          <w:sz w:val="24"/>
+          <w:szCs w:val="24"/>
+        </w:rPr>
+        <w:t>환율 하락에 대한 보험의 역할을 한다고 볼 수 있다.</w:t>
+      </w:r>
+    </w:p>
+    <w:p>
+      <w:pPr>
+        <w:pStyle w:val="a"/>
+        <w:pBdr>
+          <w:left w:val="none" w:sz="2" w:space="19" w:color="000000"/>
+        </w:pBdr>
+        <w:tabs>
+          <w:tab w:val="left" w:pos="1695"/>
+        </w:tabs>
+        <w:ind w:left="720"/>
+        <w:rPr>
+          <w:rFonts w:ascii="Malgun Gothic" w:eastAsia="Malgun Gothic"/>
+          <w:spacing w:val="-5"/>
+          <w:sz w:val="24"/>
+          <w:szCs w:val="24"/>
+        </w:rPr>
+      </w:pPr>
+      <w:r>
+        <w:rPr>
+          <w:rFonts w:ascii="Malgun Gothic" w:eastAsia="Malgun Gothic" w:hint="eastAsia"/>
+          <w:spacing w:val="-5"/>
+          <w:sz w:val="24"/>
+          <w:szCs w:val="24"/>
+        </w:rPr>
+        <w:t xml:space="preserve">미래에 형성될 환율에 따라 </w:t>
+      </w:r>
+      <w:r>
+        <w:rPr>
+          <w:rFonts w:ascii="Malgun Gothic" w:eastAsia="Malgun Gothic" w:hint="eastAsia"/>
+          <w:spacing w:val="-5"/>
+          <w:sz w:val="24"/>
+          <w:szCs w:val="24"/>
+        </w:rPr>
+        <w:t xml:space="preserve">수출 </w:t>
+      </w:r>
+      <w:r>
+        <w:rPr>
+          <w:rFonts w:ascii="Malgun Gothic" w:eastAsia="Malgun Gothic" w:hint="eastAsia"/>
+          <w:spacing w:val="-5"/>
+          <w:sz w:val="24"/>
+          <w:szCs w:val="24"/>
+        </w:rPr>
+        <w:t xml:space="preserve">대금을 받아야 할 기업의 관점에서 지켜보면, 달러 </w:t>
+      </w:r>
+      <w:proofErr w:type="spellStart"/>
+      <w:r>
+        <w:rPr>
+          <w:rFonts w:ascii="Malgun Gothic" w:eastAsia="Malgun Gothic" w:hint="eastAsia"/>
+          <w:spacing w:val="-5"/>
+          <w:sz w:val="24"/>
+          <w:szCs w:val="24"/>
+        </w:rPr>
+        <w:t>풋옵션</w:t>
+      </w:r>
+      <w:proofErr w:type="spellEnd"/>
+      <w:r>
+        <w:rPr>
+          <w:rFonts w:ascii="Malgun Gothic" w:eastAsia="Malgun Gothic" w:hint="eastAsia"/>
+          <w:spacing w:val="-5"/>
+          <w:sz w:val="24"/>
+          <w:szCs w:val="24"/>
+        </w:rPr>
+        <w:t xml:space="preserve"> </w:t>
+      </w:r>
+      <w:r>
+        <w:rPr>
+          <w:rFonts w:ascii="Malgun Gothic" w:eastAsia="Malgun Gothic" w:hint="eastAsia"/>
+          <w:spacing w:val="-5"/>
+          <w:sz w:val="24"/>
+          <w:szCs w:val="24"/>
+        </w:rPr>
+        <w:t>매수, 즉 달러를 팔 권리를 보유하는 포지션을 가져야 유리하다. 쉽게 말해, 기업은 3개월 후 100만 달러</w:t>
+      </w:r>
+      <w:r>
+        <w:rPr>
+          <w:rFonts w:ascii="Malgun Gothic" w:eastAsia="Malgun Gothic" w:hint="eastAsia"/>
+          <w:spacing w:val="-5"/>
+          <w:sz w:val="24"/>
+          <w:szCs w:val="24"/>
+        </w:rPr>
+        <w:t xml:space="preserve">를 현재 </w:t>
+      </w:r>
+      <w:proofErr w:type="spellStart"/>
+      <w:r>
+        <w:rPr>
+          <w:rFonts w:ascii="Malgun Gothic" w:eastAsia="Malgun Gothic" w:hint="eastAsia"/>
+          <w:spacing w:val="-5"/>
+          <w:sz w:val="24"/>
+          <w:szCs w:val="24"/>
+        </w:rPr>
+        <w:t>시점으로써는</w:t>
+      </w:r>
+      <w:proofErr w:type="spellEnd"/>
+      <w:r>
+        <w:rPr>
+          <w:rFonts w:ascii="Malgun Gothic" w:eastAsia="Malgun Gothic" w:hint="eastAsia"/>
+          <w:spacing w:val="-5"/>
+          <w:sz w:val="24"/>
+          <w:szCs w:val="24"/>
+        </w:rPr>
+        <w:t xml:space="preserve"> 아무 조건 없이 받을 예정이고, 환율이 크게 떨어진다면 옵션을 행사하여, 미리 정한 환율로 달러를 팔 수 </w:t>
+      </w:r>
+      <w:r>
+        <w:rPr>
+          <w:rFonts w:ascii="Malgun Gothic" w:eastAsia="Malgun Gothic" w:hint="eastAsia"/>
+          <w:spacing w:val="-5"/>
+          <w:sz w:val="24"/>
+          <w:szCs w:val="24"/>
+        </w:rPr>
+        <w:lastRenderedPageBreak/>
+        <w:t>있는 권리가 생기는 것이다.</w:t>
+      </w:r>
+    </w:p>
+    <w:p>
+      <w:pPr>
+        <w:pStyle w:val="a"/>
+        <w:pBdr>
+          <w:left w:val="none" w:sz="2" w:space="19" w:color="000000"/>
+        </w:pBdr>
+        <w:tabs>
+          <w:tab w:val="left" w:pos="1695"/>
+        </w:tabs>
+        <w:ind w:left="720"/>
+        <w:rPr>
+          <w:rFonts w:ascii="Malgun Gothic" w:eastAsia="Malgun Gothic"/>
+          <w:spacing w:val="-5"/>
+          <w:sz w:val="24"/>
+          <w:szCs w:val="24"/>
+        </w:rPr>
+      </w:pPr>
+      <w:r>
+        <w:rPr>
+          <w:rFonts w:ascii="Malgun Gothic" w:eastAsia="Malgun Gothic" w:hint="eastAsia"/>
+          <w:spacing w:val="-5"/>
+          <w:sz w:val="24"/>
+          <w:szCs w:val="24"/>
+        </w:rPr>
+        <w:t xml:space="preserve">달러 </w:t>
+      </w:r>
+      <w:proofErr w:type="spellStart"/>
+      <w:r>
+        <w:rPr>
+          <w:rFonts w:ascii="Malgun Gothic" w:eastAsia="Malgun Gothic" w:hint="eastAsia"/>
+          <w:spacing w:val="-5"/>
+          <w:sz w:val="24"/>
+          <w:szCs w:val="24"/>
+        </w:rPr>
+        <w:t>풋옵션</w:t>
+      </w:r>
+      <w:proofErr w:type="spellEnd"/>
+      <w:r>
+        <w:rPr>
+          <w:rFonts w:ascii="Malgun Gothic" w:eastAsia="Malgun Gothic" w:hint="eastAsia"/>
+          <w:spacing w:val="-5"/>
+          <w:sz w:val="24"/>
+          <w:szCs w:val="24"/>
+        </w:rPr>
+        <w:t xml:space="preserve"> 매수의 효과를 살펴보</w:t>
+      </w:r>
+      <w:r>
+        <w:rPr>
+          <w:rFonts w:ascii="Malgun Gothic" w:eastAsia="Malgun Gothic" w:hint="eastAsia"/>
+          <w:spacing w:val="-5"/>
+          <w:sz w:val="24"/>
+          <w:szCs w:val="24"/>
+        </w:rPr>
+        <w:t>자</w:t>
+      </w:r>
+      <w:r>
+        <w:rPr>
+          <w:rFonts w:ascii="Malgun Gothic" w:eastAsia="Malgun Gothic" w:hint="eastAsia"/>
+          <w:spacing w:val="-5"/>
+          <w:sz w:val="24"/>
+          <w:szCs w:val="24"/>
+        </w:rPr>
+        <w:t xml:space="preserve">면, 환율이 떨어지는 경우와 오르는 경우 두가지로 나누어 </w:t>
+      </w:r>
+      <w:r>
+        <w:rPr>
+          <w:rFonts w:ascii="Malgun Gothic" w:eastAsia="Malgun Gothic" w:hint="eastAsia"/>
+          <w:spacing w:val="-5"/>
+          <w:sz w:val="24"/>
+          <w:szCs w:val="24"/>
+        </w:rPr>
+        <w:t xml:space="preserve">볼 수 있다. 먼저, 환율이 떨어지는 경우, 옵션을 행사하여, 손실을 </w:t>
+      </w:r>
+      <w:r>
+        <w:rPr>
+          <w:rFonts w:ascii="Malgun Gothic" w:eastAsia="Malgun Gothic" w:hint="eastAsia"/>
+          <w:spacing w:val="-5"/>
+          <w:sz w:val="24"/>
+          <w:szCs w:val="24"/>
+        </w:rPr>
+        <w:t>방어</w:t>
+      </w:r>
+      <w:r>
+        <w:rPr>
+          <w:rFonts w:ascii="Malgun Gothic" w:eastAsia="Malgun Gothic"/>
+          <w:spacing w:val="-5"/>
+          <w:sz w:val="24"/>
+          <w:szCs w:val="24"/>
+        </w:rPr>
+        <w:t>할</w:t>
+      </w:r>
+      <w:r>
+        <w:rPr>
+          <w:rFonts w:ascii="Malgun Gothic" w:eastAsia="Malgun Gothic" w:hint="eastAsia"/>
+          <w:spacing w:val="-5"/>
+          <w:sz w:val="24"/>
+          <w:szCs w:val="24"/>
+        </w:rPr>
+        <w:t xml:space="preserve"> 수 있으며, 환율이 오른다면, </w:t>
+      </w:r>
+      <w:r>
+        <w:rPr>
+          <w:rFonts w:ascii="Malgun Gothic" w:eastAsia="Malgun Gothic" w:hint="eastAsia"/>
+          <w:spacing w:val="-5"/>
+          <w:sz w:val="24"/>
+          <w:szCs w:val="24"/>
+        </w:rPr>
+        <w:t>옵션 행사를 하지 않고, 시장에서 더 높은 환율로 달러 매도가 가능하다. 즉</w:t>
+      </w:r>
+      <w:r>
+        <w:rPr>
+          <w:rFonts w:ascii="Malgun Gothic" w:eastAsia="Malgun Gothic" w:hint="eastAsia"/>
+          <w:spacing w:val="-5"/>
+          <w:sz w:val="24"/>
+          <w:szCs w:val="24"/>
+        </w:rPr>
+        <w:t>,</w:t>
+      </w:r>
+      <w:r>
+        <w:rPr>
+          <w:rFonts w:ascii="Malgun Gothic" w:eastAsia="Malgun Gothic" w:hint="eastAsia"/>
+          <w:spacing w:val="-5"/>
+          <w:sz w:val="24"/>
+          <w:szCs w:val="24"/>
+        </w:rPr>
+        <w:t xml:space="preserve"> 환율 하락은 방어하고, </w:t>
+      </w:r>
+      <w:r>
+        <w:rPr>
+          <w:rFonts w:ascii="Malgun Gothic" w:eastAsia="Malgun Gothic" w:hint="eastAsia"/>
+          <w:spacing w:val="-5"/>
+          <w:sz w:val="24"/>
+          <w:szCs w:val="24"/>
+        </w:rPr>
+        <w:t>환율 상승은 그 이익에 대한 가능성을 유지하는 균형을 가지는 구조이다.</w:t>
+      </w:r>
+    </w:p>
+    <w:p>
+      <w:pPr>
+        <w:pStyle w:val="a"/>
+        <w:pBdr>
+          <w:left w:val="none" w:sz="2" w:space="19" w:color="000000"/>
+        </w:pBdr>
+        <w:tabs>
+          <w:tab w:val="left" w:pos="1695"/>
+        </w:tabs>
+        <w:ind w:left="720"/>
+        <w:rPr>
+          <w:rFonts w:ascii="Malgun Gothic" w:eastAsia="Malgun Gothic"/>
+          <w:spacing w:val="-5"/>
+          <w:sz w:val="24"/>
+          <w:szCs w:val="24"/>
+        </w:rPr>
+      </w:pPr>
+      <w:r>
+        <w:rPr>
+          <w:rFonts w:ascii="Malgun Gothic" w:eastAsia="Malgun Gothic" w:hint="eastAsia"/>
+          <w:spacing w:val="-5"/>
+          <w:sz w:val="24"/>
+          <w:szCs w:val="24"/>
+        </w:rPr>
+        <w:t xml:space="preserve">옵션은 보험과 같이 생각 할 수 있으므로 프리미엄이라는 보험료와 비슷한 비용이 수반된다. </w:t>
+      </w:r>
+      <w:r>
+        <w:rPr>
+          <w:rFonts w:ascii="Malgun Gothic" w:eastAsia="Malgun Gothic" w:hint="eastAsia"/>
+          <w:spacing w:val="-5"/>
+          <w:sz w:val="24"/>
+          <w:szCs w:val="24"/>
+        </w:rPr>
+        <w:t>예를 들어, 100만달러에 대한 옵션 프리미엄이 0.7%라면 프리미엄은 7,000달러 수준으로 선지급해야 한다.</w:t>
+      </w:r>
+    </w:p>
+    <w:p>
+      <w:pPr>
+        <w:pStyle w:val="a"/>
+        <w:pBdr>
+          <w:left w:val="none" w:sz="2" w:space="19" w:color="000000"/>
+        </w:pBdr>
+        <w:tabs>
+          <w:tab w:val="left" w:pos="1695"/>
+        </w:tabs>
+        <w:ind w:left="720"/>
+        <w:rPr>
+          <w:rFonts w:ascii="Malgun Gothic" w:eastAsia="Malgun Gothic"/>
+          <w:spacing w:val="-5"/>
+          <w:sz w:val="24"/>
+          <w:szCs w:val="24"/>
+        </w:rPr>
+      </w:pPr>
+      <w:proofErr w:type="spellStart"/>
+      <w:r>
+        <w:rPr>
+          <w:rFonts w:ascii="Malgun Gothic" w:eastAsia="Malgun Gothic" w:hint="eastAsia"/>
+          <w:spacing w:val="-5"/>
+          <w:sz w:val="24"/>
+          <w:szCs w:val="24"/>
+        </w:rPr>
+        <w:t>풋옵션의</w:t>
+      </w:r>
+      <w:proofErr w:type="spellEnd"/>
+      <w:r>
+        <w:rPr>
+          <w:rFonts w:ascii="Malgun Gothic" w:eastAsia="Malgun Gothic" w:hint="eastAsia"/>
+          <w:spacing w:val="-5"/>
+          <w:sz w:val="24"/>
+          <w:szCs w:val="24"/>
+        </w:rPr>
+        <w:t xml:space="preserve"> 장단점을 들여다보면, </w:t>
+      </w:r>
+      <w:r>
+        <w:rPr>
+          <w:rFonts w:ascii="Malgun Gothic" w:eastAsia="Malgun Gothic" w:hint="eastAsia"/>
+          <w:spacing w:val="-5"/>
+          <w:sz w:val="24"/>
+          <w:szCs w:val="24"/>
+        </w:rPr>
+        <w:t xml:space="preserve">장점으로는, </w:t>
+      </w:r>
+      <w:r>
+        <w:rPr>
+          <w:rFonts w:ascii="Malgun Gothic" w:eastAsia="Malgun Gothic" w:hint="eastAsia"/>
+          <w:spacing w:val="-5"/>
+          <w:sz w:val="24"/>
+          <w:szCs w:val="24"/>
+        </w:rPr>
+        <w:t xml:space="preserve">환율 하락을 방어하는 동시에 환율 </w:t>
+      </w:r>
+      <w:proofErr w:type="spellStart"/>
+      <w:r>
+        <w:rPr>
+          <w:rFonts w:ascii="Malgun Gothic" w:eastAsia="Malgun Gothic" w:hint="eastAsia"/>
+          <w:spacing w:val="-5"/>
+          <w:sz w:val="24"/>
+          <w:szCs w:val="24"/>
+        </w:rPr>
+        <w:t>상승시</w:t>
+      </w:r>
+      <w:proofErr w:type="spellEnd"/>
+      <w:r>
+        <w:rPr>
+          <w:rFonts w:ascii="Malgun Gothic" w:eastAsia="Malgun Gothic" w:hint="eastAsia"/>
+          <w:spacing w:val="-5"/>
+          <w:sz w:val="24"/>
+          <w:szCs w:val="24"/>
+        </w:rPr>
+        <w:t xml:space="preserve"> 추가이익에 대한 기대를 동시에 할 수 있고, </w:t>
+      </w:r>
+      <w:r>
+        <w:rPr>
+          <w:rFonts w:ascii="Malgun Gothic" w:eastAsia="Malgun Gothic" w:hint="eastAsia"/>
+          <w:spacing w:val="-5"/>
+          <w:sz w:val="24"/>
+          <w:szCs w:val="24"/>
+        </w:rPr>
+        <w:t xml:space="preserve">만기되기 이전에 언제든지 매도하여 청산가능 하여 </w:t>
+      </w:r>
+      <w:r>
+        <w:rPr>
+          <w:rFonts w:ascii="Malgun Gothic" w:eastAsia="Malgun Gothic" w:hint="eastAsia"/>
+          <w:spacing w:val="-5"/>
+          <w:sz w:val="24"/>
+          <w:szCs w:val="24"/>
+        </w:rPr>
+        <w:t xml:space="preserve">시장 흐름에 따라 유연하게 대처할 수 있다. 단점으로는, 프리미엄 비용이 초기에 발생하고, </w:t>
+      </w:r>
+      <w:r>
+        <w:rPr>
+          <w:rFonts w:ascii="Malgun Gothic" w:eastAsia="Malgun Gothic" w:hint="eastAsia"/>
+          <w:spacing w:val="-5"/>
+          <w:sz w:val="24"/>
+          <w:szCs w:val="24"/>
+        </w:rPr>
+        <w:t>옵션 가격변동과 평가손익 관리가 필요하여 재무팀의 부담이 커진다. 또한 선도환에 대비하여 구조가 더 복잡하다.</w:t>
+      </w:r>
+    </w:p>
+    <w:p>
+      <w:pPr>
+        <w:pStyle w:val="a"/>
+        <w:pBdr>
+          <w:left w:val="none" w:sz="2" w:space="19" w:color="000000"/>
+        </w:pBdr>
+        <w:tabs>
+          <w:tab w:val="left" w:pos="1695"/>
+        </w:tabs>
+        <w:ind w:left="720"/>
+        <w:rPr>
+          <w:rFonts w:ascii="Malgun Gothic" w:eastAsia="Malgun Gothic"/>
+          <w:spacing w:val="-5"/>
+          <w:sz w:val="24"/>
+          <w:szCs w:val="24"/>
+        </w:rPr>
+      </w:pPr>
+    </w:p>
+    <w:p>
+      <w:pPr>
+        <w:pStyle w:val="a"/>
+        <w:tabs>
+          <w:tab w:val="left" w:pos="1695"/>
+        </w:tabs>
+        <w:ind w:left="360"/>
+        <w:rPr>
+          <w:rFonts w:ascii="Malgun Gothic" w:eastAsia="Malgun Gothic"/>
+          <w:spacing w:val="-5"/>
+          <w:sz w:val="24"/>
+          <w:szCs w:val="24"/>
+        </w:rPr>
+      </w:pPr>
+      <w:r>
+        <w:rPr>
+          <w:rFonts w:ascii="Malgun Gothic" w:eastAsia="Malgun Gothic" w:hint="eastAsia"/>
+          <w:spacing w:val="-5"/>
+          <w:sz w:val="24"/>
+          <w:szCs w:val="24"/>
+        </w:rPr>
+        <w:t xml:space="preserve">두가지 파생금융상품을 이용한 </w:t>
+      </w:r>
+      <w:proofErr w:type="spellStart"/>
+      <w:r>
+        <w:rPr>
+          <w:rFonts w:ascii="Malgun Gothic" w:eastAsia="Malgun Gothic" w:hint="eastAsia"/>
+          <w:spacing w:val="-5"/>
+          <w:sz w:val="24"/>
+          <w:szCs w:val="24"/>
+        </w:rPr>
+        <w:t>환헤지</w:t>
+      </w:r>
+      <w:proofErr w:type="spellEnd"/>
+      <w:r>
+        <w:rPr>
+          <w:rFonts w:ascii="Malgun Gothic" w:eastAsia="Malgun Gothic" w:hint="eastAsia"/>
+          <w:spacing w:val="-5"/>
+          <w:sz w:val="24"/>
+          <w:szCs w:val="24"/>
+        </w:rPr>
+        <w:t xml:space="preserve"> 방법</w:t>
+      </w:r>
+      <w:r>
+        <w:rPr>
+          <w:rFonts w:ascii="Malgun Gothic" w:eastAsia="Malgun Gothic" w:hint="eastAsia"/>
+          <w:spacing w:val="-5"/>
+          <w:sz w:val="24"/>
+          <w:szCs w:val="24"/>
+        </w:rPr>
+        <w:t xml:space="preserve">들 중에 어떤 전략이 최선인지는 기업의 기조와 재정적 맥락에 따라 다른 방법을 취할 수 있다. 안정성과 예측가능성이 우선이라면, </w:t>
+      </w:r>
+      <w:proofErr w:type="spellStart"/>
+      <w:r>
+        <w:rPr>
+          <w:rFonts w:ascii="Malgun Gothic" w:eastAsia="Malgun Gothic" w:hint="eastAsia"/>
+          <w:spacing w:val="-5"/>
+          <w:sz w:val="24"/>
+          <w:szCs w:val="24"/>
+        </w:rPr>
+        <w:t>비용없이</w:t>
+      </w:r>
+      <w:proofErr w:type="spellEnd"/>
+      <w:r>
+        <w:rPr>
+          <w:rFonts w:ascii="Malgun Gothic" w:eastAsia="Malgun Gothic" w:hint="eastAsia"/>
+          <w:spacing w:val="-5"/>
+          <w:sz w:val="24"/>
+          <w:szCs w:val="24"/>
+        </w:rPr>
+        <w:t xml:space="preserve"> 환율을 </w:t>
+      </w:r>
+      <w:proofErr w:type="spellStart"/>
+      <w:r>
+        <w:rPr>
+          <w:rFonts w:ascii="Malgun Gothic" w:eastAsia="Malgun Gothic" w:hint="eastAsia"/>
+          <w:spacing w:val="-5"/>
+          <w:sz w:val="24"/>
+          <w:szCs w:val="24"/>
+        </w:rPr>
+        <w:t>확정시킬수</w:t>
+      </w:r>
+      <w:proofErr w:type="spellEnd"/>
+      <w:r>
+        <w:rPr>
+          <w:rFonts w:ascii="Malgun Gothic" w:eastAsia="Malgun Gothic" w:hint="eastAsia"/>
+          <w:spacing w:val="-5"/>
+          <w:sz w:val="24"/>
+          <w:szCs w:val="24"/>
+        </w:rPr>
+        <w:t xml:space="preserve"> 있는 선도환이 더 유리하다고 볼 수 있으며, 환율 상승시에 추가이익도 고려한다면, 달러 </w:t>
+      </w:r>
+      <w:proofErr w:type="spellStart"/>
+      <w:r>
+        <w:rPr>
+          <w:rFonts w:ascii="Malgun Gothic" w:eastAsia="Malgun Gothic" w:hint="eastAsia"/>
+          <w:spacing w:val="-5"/>
+          <w:sz w:val="24"/>
+          <w:szCs w:val="24"/>
+        </w:rPr>
+        <w:t>풋옵션</w:t>
+      </w:r>
+      <w:proofErr w:type="spellEnd"/>
+      <w:r>
+        <w:rPr>
+          <w:rFonts w:ascii="Malgun Gothic" w:eastAsia="Malgun Gothic" w:hint="eastAsia"/>
+          <w:spacing w:val="-5"/>
+          <w:sz w:val="24"/>
+          <w:szCs w:val="24"/>
+        </w:rPr>
+        <w:t xml:space="preserve"> 매수를 통해, </w:t>
+      </w:r>
+      <w:r>
+        <w:rPr>
+          <w:rFonts w:ascii="Malgun Gothic" w:eastAsia="Malgun Gothic"/>
+          <w:spacing w:val="-5"/>
+          <w:sz w:val="24"/>
+          <w:szCs w:val="24"/>
+        </w:rPr>
+        <w:t>‘</w:t>
+      </w:r>
+      <w:r>
+        <w:rPr>
+          <w:rFonts w:ascii="Malgun Gothic" w:eastAsia="Malgun Gothic" w:hint="eastAsia"/>
+          <w:spacing w:val="-5"/>
+          <w:sz w:val="24"/>
+          <w:szCs w:val="24"/>
+        </w:rPr>
+        <w:t>보험료</w:t>
+      </w:r>
+      <w:r>
+        <w:rPr>
+          <w:rFonts w:ascii="Malgun Gothic" w:eastAsia="Malgun Gothic"/>
+          <w:spacing w:val="-5"/>
+          <w:sz w:val="24"/>
+          <w:szCs w:val="24"/>
+        </w:rPr>
+        <w:t>’</w:t>
+      </w:r>
+      <w:proofErr w:type="spellStart"/>
+      <w:r>
+        <w:rPr>
+          <w:rFonts w:ascii="Malgun Gothic" w:eastAsia="Malgun Gothic" w:hint="eastAsia"/>
+          <w:spacing w:val="-5"/>
+          <w:sz w:val="24"/>
+          <w:szCs w:val="24"/>
+        </w:rPr>
+        <w:t>를</w:t>
+      </w:r>
+      <w:proofErr w:type="spellEnd"/>
+      <w:r>
+        <w:rPr>
+          <w:rFonts w:ascii="Malgun Gothic" w:eastAsia="Malgun Gothic" w:hint="eastAsia"/>
+          <w:spacing w:val="-5"/>
+          <w:sz w:val="24"/>
+          <w:szCs w:val="24"/>
+        </w:rPr>
+        <w:t xml:space="preserve"> 내고 환율을 </w:t>
+      </w:r>
+      <w:r>
+        <w:rPr>
+          <w:rFonts w:ascii="Malgun Gothic" w:eastAsia="Malgun Gothic" w:hint="eastAsia"/>
+          <w:spacing w:val="-5"/>
+          <w:sz w:val="24"/>
+          <w:szCs w:val="24"/>
+        </w:rPr>
+        <w:t>방어</w:t>
+      </w:r>
+      <w:r>
+        <w:rPr>
+          <w:rFonts w:ascii="Malgun Gothic" w:eastAsia="Malgun Gothic"/>
+          <w:spacing w:val="-5"/>
+          <w:sz w:val="24"/>
+          <w:szCs w:val="24"/>
+        </w:rPr>
+        <w:t>할</w:t>
+      </w:r>
+      <w:r>
+        <w:rPr>
+          <w:rFonts w:ascii="Malgun Gothic" w:eastAsia="Malgun Gothic" w:hint="eastAsia"/>
+          <w:spacing w:val="-5"/>
+          <w:sz w:val="24"/>
+          <w:szCs w:val="24"/>
+        </w:rPr>
+        <w:t xml:space="preserve"> 수 있다.</w:t>
+      </w:r>
+    </w:p>
+    <w:p>
+      <w:pPr>
+        <w:pStyle w:val="a"/>
+        <w:numPr>
+          <w:ilvl w:val="1"/>
+          <w:numId w:val="18"/>
+        </w:numPr>
+        <w:tabs>
+          <w:tab w:val="left" w:pos="1695"/>
+        </w:tabs>
+        <w:rPr>
+          <w:rFonts w:ascii="Malgun Gothic" w:eastAsia="Malgun Gothic"/>
+          <w:b/>
+          <w:bCs/>
+          <w:spacing w:val="-5"/>
+          <w:sz w:val="24"/>
+          <w:szCs w:val="24"/>
+        </w:rPr>
+      </w:pPr>
+      <w:r>
+        <w:rPr>
+          <w:rFonts w:ascii="Malgun Gothic" w:eastAsia="Malgun Gothic" w:hint="eastAsia"/>
+          <w:spacing w:val="-5"/>
+          <w:sz w:val="24"/>
+          <w:szCs w:val="24"/>
+        </w:rPr>
+        <w:lastRenderedPageBreak/>
+        <w:t xml:space="preserve"> </w:t>
+      </w:r>
+      <w:r>
+        <w:rPr>
+          <w:rFonts w:ascii="Malgun Gothic" w:eastAsia="Malgun Gothic"/>
+          <w:b/>
+          <w:bCs/>
+          <w:spacing w:val="-5"/>
+          <w:sz w:val="24"/>
+          <w:szCs w:val="24"/>
+        </w:rPr>
+        <w:t xml:space="preserve">환율이 변동하게 되는 이유를 3개 이상의 환율결정이론으로 </w:t>
+      </w:r>
+      <w:proofErr w:type="spellStart"/>
+      <w:r>
+        <w:rPr>
+          <w:rFonts w:ascii="Malgun Gothic" w:eastAsia="Malgun Gothic"/>
+          <w:b/>
+          <w:bCs/>
+          <w:spacing w:val="-5"/>
+          <w:sz w:val="24"/>
+          <w:szCs w:val="24"/>
+        </w:rPr>
+        <w:t>설명하시오</w:t>
+      </w:r>
+      <w:proofErr w:type="spellEnd"/>
+      <w:r>
+        <w:rPr>
+          <w:rFonts w:ascii="Malgun Gothic" w:eastAsia="Malgun Gothic"/>
+          <w:b/>
+          <w:bCs/>
+          <w:spacing w:val="-5"/>
+          <w:sz w:val="24"/>
+          <w:szCs w:val="24"/>
+        </w:rPr>
+        <w:t>.</w:t>
+      </w:r>
+    </w:p>
+    <w:p>
+      <w:pPr>
+        <w:pStyle w:val="a"/>
+        <w:tabs>
+          <w:tab w:val="left" w:pos="1695"/>
+        </w:tabs>
+        <w:ind w:left="360"/>
+        <w:rPr>
+          <w:rFonts w:ascii="Malgun Gothic" w:eastAsia="Malgun Gothic"/>
+          <w:bCs/>
+          <w:spacing w:val="-5"/>
+          <w:sz w:val="24"/>
+          <w:szCs w:val="24"/>
+        </w:rPr>
+      </w:pPr>
+      <w:r>
+        <w:rPr>
+          <w:rFonts w:ascii="Malgun Gothic" w:eastAsia="Malgun Gothic" w:hint="eastAsia"/>
+          <w:bCs/>
+          <w:spacing w:val="-5"/>
+          <w:sz w:val="24"/>
+          <w:szCs w:val="24"/>
+        </w:rPr>
+        <w:t>환율은</w:t>
+      </w:r>
+      <w:r>
+        <w:rPr>
+          <w:rFonts w:ascii="Malgun Gothic" w:eastAsia="Malgun Gothic" w:hint="eastAsia"/>
+          <w:bCs/>
+          <w:spacing w:val="-5"/>
+          <w:sz w:val="24"/>
+          <w:szCs w:val="24"/>
+        </w:rPr>
+        <w:t xml:space="preserve"> 단순히 국가간 돈의 교환비율이 아니라, 글로벌 매크로 기반의 전반적인 정보와 기대가 반영되는 가격이다. 그렇기 때문에, 환율이 변동하는 이유를 이해하기 위해서는 </w:t>
+      </w:r>
+      <w:r>
+        <w:rPr>
+          <w:rFonts w:ascii="Malgun Gothic" w:eastAsia="Malgun Gothic" w:hint="eastAsia"/>
+          <w:bCs/>
+          <w:spacing w:val="-5"/>
+          <w:sz w:val="24"/>
+          <w:szCs w:val="24"/>
+        </w:rPr>
+        <w:t xml:space="preserve">환율결정이론을 살펴보는 것이 용이하다. 그중 핵심적인 수요/공급기반 환율 결정모형, 구매력평가, </w:t>
+      </w:r>
+      <w:r>
+        <w:rPr>
+          <w:rFonts w:ascii="Malgun Gothic" w:eastAsia="Malgun Gothic" w:hint="eastAsia"/>
+          <w:bCs/>
+          <w:spacing w:val="-5"/>
+          <w:sz w:val="24"/>
+          <w:szCs w:val="24"/>
+        </w:rPr>
+        <w:t>금리평가의 관점에서 변동을 설명할 수 있다.</w:t>
+      </w:r>
+    </w:p>
+    <w:p>
+      <w:pPr>
+        <w:pStyle w:val="a"/>
+        <w:tabs>
+          <w:tab w:val="left" w:pos="1695"/>
+        </w:tabs>
+        <w:ind w:left="360"/>
+        <w:rPr>
+          <w:rFonts w:ascii="Malgun Gothic" w:eastAsia="Malgun Gothic"/>
+          <w:bCs/>
+          <w:spacing w:val="-5"/>
+          <w:sz w:val="24"/>
+          <w:szCs w:val="24"/>
+        </w:rPr>
+      </w:pPr>
+    </w:p>
+    <w:p>
+      <w:pPr>
+        <w:pStyle w:val="a"/>
+        <w:numPr>
+          <w:ilvl w:val="1"/>
+          <w:numId w:val="24"/>
+        </w:numPr>
+        <w:tabs>
+          <w:tab w:val="left" w:pos="1695"/>
+        </w:tabs>
+        <w:rPr>
+          <w:rFonts w:ascii="Malgun Gothic" w:eastAsia="Malgun Gothic"/>
+          <w:bCs/>
+          <w:spacing w:val="-5"/>
+          <w:sz w:val="24"/>
+          <w:szCs w:val="24"/>
+        </w:rPr>
+      </w:pPr>
+      <w:r>
+        <w:rPr>
+          <w:rFonts w:ascii="Malgun Gothic" w:eastAsia="Malgun Gothic" w:hint="eastAsia"/>
+          <w:bCs/>
+          <w:spacing w:val="-5"/>
+          <w:sz w:val="24"/>
+          <w:szCs w:val="24"/>
+        </w:rPr>
+        <w:t xml:space="preserve"> </w:t>
+      </w:r>
+      <w:r>
+        <w:rPr>
+          <w:rFonts w:ascii="Malgun Gothic" w:eastAsia="Malgun Gothic" w:hint="eastAsia"/>
+          <w:bCs/>
+          <w:spacing w:val="-5"/>
+          <w:sz w:val="24"/>
+          <w:szCs w:val="24"/>
+        </w:rPr>
+        <w:t>수요/공급 기반 환율결정 이론</w:t>
+      </w:r>
+    </w:p>
+    <w:p>
+      <w:pPr>
+        <w:pStyle w:val="a"/>
+        <w:tabs>
+          <w:tab w:val="left" w:pos="1695"/>
+        </w:tabs>
+        <w:ind w:left="360"/>
+        <w:rPr>
+          <w:rFonts w:ascii="Malgun Gothic" w:eastAsia="Malgun Gothic"/>
+          <w:bCs/>
+          <w:spacing w:val="-5"/>
+          <w:sz w:val="24"/>
+          <w:szCs w:val="24"/>
+        </w:rPr>
+      </w:pPr>
+      <w:r>
+        <w:rPr>
+          <w:rFonts w:ascii="Malgun Gothic" w:eastAsia="Malgun Gothic" w:hint="eastAsia"/>
+          <w:bCs/>
+          <w:spacing w:val="-5"/>
+          <w:sz w:val="24"/>
+          <w:szCs w:val="24"/>
+        </w:rPr>
+        <w:t xml:space="preserve">가장 기본적인 환율을 하나의 가격처럼 </w:t>
+      </w:r>
+      <w:r>
+        <w:rPr>
+          <w:rFonts w:ascii="Malgun Gothic" w:eastAsia="Malgun Gothic" w:hint="eastAsia"/>
+          <w:bCs/>
+          <w:spacing w:val="-5"/>
+          <w:sz w:val="24"/>
+          <w:szCs w:val="24"/>
+        </w:rPr>
+        <w:t xml:space="preserve">취급하는 관점에서 시작한다. 해외에서 한국 제품을 사기위해 달러를 원화로 바꾸려는 사람과, </w:t>
+      </w:r>
+      <w:r>
+        <w:rPr>
+          <w:rFonts w:ascii="Malgun Gothic" w:eastAsia="Malgun Gothic" w:hint="eastAsia"/>
+          <w:bCs/>
+          <w:spacing w:val="-5"/>
+          <w:sz w:val="24"/>
+          <w:szCs w:val="24"/>
+        </w:rPr>
+        <w:t>한국기업이 수입대금을 지급하기 위해 원화를 달러로 교환하려는 사람 간의 통화</w:t>
+      </w:r>
+      <w:r>
+        <w:rPr>
+          <w:rFonts w:ascii="Malgun Gothic" w:eastAsia="Malgun Gothic" w:hint="eastAsia"/>
+          <w:bCs/>
+          <w:spacing w:val="-5"/>
+          <w:sz w:val="24"/>
+          <w:szCs w:val="24"/>
+        </w:rPr>
+        <w:t xml:space="preserve"> 수요와 공급의 양에 따라 환율을 결정한다고 보면, 실물거래와 자금흐름의 변동이 환율 변동의 이유라고 들 수 있다.</w:t>
+      </w:r>
+    </w:p>
+    <w:p>
+      <w:pPr>
+        <w:pStyle w:val="a"/>
+        <w:tabs>
+          <w:tab w:val="left" w:pos="1695"/>
+        </w:tabs>
+        <w:ind w:left="360"/>
+        <w:rPr>
+          <w:rFonts w:ascii="Malgun Gothic" w:eastAsia="Malgun Gothic"/>
+          <w:bCs/>
+          <w:spacing w:val="-5"/>
+          <w:sz w:val="24"/>
+          <w:szCs w:val="24"/>
+        </w:rPr>
+      </w:pPr>
+      <w:r>
+        <w:rPr>
+          <w:rFonts w:ascii="Malgun Gothic" w:eastAsia="Malgun Gothic" w:hint="eastAsia"/>
+          <w:bCs/>
+          <w:spacing w:val="-5"/>
+          <w:sz w:val="24"/>
+          <w:szCs w:val="24"/>
+        </w:rPr>
+        <w:t>예를 들어, 한국의 수출이 증가하면</w:t>
+      </w:r>
+      <w:r>
+        <w:rPr>
+          <w:rFonts w:ascii="Malgun Gothic" w:eastAsia="Malgun Gothic" w:hint="eastAsia"/>
+          <w:bCs/>
+          <w:spacing w:val="-5"/>
+          <w:sz w:val="24"/>
+          <w:szCs w:val="24"/>
+        </w:rPr>
+        <w:t xml:space="preserve"> </w:t>
+      </w:r>
+      <w:r>
+        <w:rPr>
+          <w:rFonts w:ascii="Malgun Gothic" w:eastAsia="Malgun Gothic" w:hint="eastAsia"/>
+          <w:bCs/>
+          <w:spacing w:val="-5"/>
+          <w:sz w:val="24"/>
+          <w:szCs w:val="24"/>
+        </w:rPr>
+        <w:t xml:space="preserve">외국인이 원화를 더 많이 필요하므로, 원화 수요증가에 따른 원화가치 상승으로 이어지며, </w:t>
+      </w:r>
+      <w:r>
+        <w:rPr>
+          <w:rFonts w:ascii="Malgun Gothic" w:eastAsia="Malgun Gothic" w:hint="eastAsia"/>
+          <w:bCs/>
+          <w:spacing w:val="-5"/>
+          <w:sz w:val="24"/>
+          <w:szCs w:val="24"/>
+        </w:rPr>
+        <w:t>반대로, 한국의 수입이 증가하면 국내기업들이 달러를 더 많이 필요로 하므로 원화 공급 증가에 따른 원화가치 하락으로 이어진다.</w:t>
+      </w:r>
+    </w:p>
+    <w:p>
+      <w:pPr>
+        <w:pStyle w:val="a"/>
+        <w:numPr>
+          <w:ilvl w:val="1"/>
+          <w:numId w:val="24"/>
+        </w:numPr>
+        <w:tabs>
+          <w:tab w:val="left" w:pos="1695"/>
+        </w:tabs>
+        <w:rPr>
+          <w:rFonts w:ascii="Malgun Gothic" w:eastAsia="Malgun Gothic"/>
+          <w:bCs/>
+          <w:spacing w:val="-5"/>
+          <w:sz w:val="24"/>
+          <w:szCs w:val="24"/>
+        </w:rPr>
+      </w:pPr>
+      <w:r>
+        <w:rPr>
+          <w:rFonts w:ascii="Malgun Gothic" w:eastAsia="Malgun Gothic" w:hint="eastAsia"/>
+          <w:bCs/>
+          <w:spacing w:val="-5"/>
+          <w:sz w:val="24"/>
+          <w:szCs w:val="24"/>
+        </w:rPr>
+        <w:t>구매력평가 이론(PPP: Purchasing Power Parity)</w:t>
+      </w:r>
+    </w:p>
+    <w:p>
+      <w:pPr>
+        <w:pStyle w:val="a"/>
+        <w:tabs>
+          <w:tab w:val="left" w:pos="1695"/>
+        </w:tabs>
+        <w:ind w:left="360"/>
+        <w:rPr>
+          <w:rFonts w:ascii="Malgun Gothic" w:eastAsia="Malgun Gothic"/>
+          <w:bCs/>
+          <w:spacing w:val="-5"/>
+          <w:sz w:val="24"/>
+          <w:szCs w:val="24"/>
+        </w:rPr>
+      </w:pPr>
+      <w:r>
+        <w:rPr>
+          <w:rFonts w:ascii="Malgun Gothic" w:eastAsia="Malgun Gothic" w:hint="eastAsia"/>
+          <w:bCs/>
+          <w:spacing w:val="-5"/>
+          <w:sz w:val="24"/>
+          <w:szCs w:val="24"/>
+        </w:rPr>
+        <w:t>구매력평가 이론은 같은 상품은 어디서는 같은 가격으로 표시되어야 한다는 일물일가의 법칙을 기반으로 한다. 따라서 장기적인 다른 두 나라의 물가 차이를 반영하여</w:t>
+      </w:r>
+      <w:r>
+        <w:rPr>
+          <w:rFonts w:ascii="Malgun Gothic" w:eastAsia="Malgun Gothic" w:hint="eastAsia"/>
+          <w:bCs/>
+          <w:spacing w:val="-5"/>
+          <w:sz w:val="24"/>
+          <w:szCs w:val="24"/>
+        </w:rPr>
+        <w:t xml:space="preserve"> 높은 물가는 통화가치 하락으로 환율이 상승하는 효과를 내고, 낮은 물가는 통화가치 상승으로 환율이 하락하는 효과를 낸다</w:t>
+      </w:r>
+      <w:r>
+        <w:rPr>
+          <w:rFonts w:ascii="Malgun Gothic" w:eastAsia="Malgun Gothic" w:hint="eastAsia"/>
+          <w:bCs/>
+          <w:spacing w:val="-5"/>
+          <w:sz w:val="24"/>
+          <w:szCs w:val="24"/>
+        </w:rPr>
+        <w:t>는 결론에 도달할 수 있다.</w:t>
+      </w:r>
+    </w:p>
+    <w:p>
+      <w:pPr>
+        <w:pStyle w:val="a"/>
+        <w:tabs>
+          <w:tab w:val="left" w:pos="1695"/>
+        </w:tabs>
+        <w:ind w:left="360"/>
+        <w:rPr>
+          <w:rFonts w:ascii="Malgun Gothic" w:eastAsia="Malgun Gothic"/>
+          <w:bCs/>
+          <w:spacing w:val="-5"/>
+          <w:sz w:val="24"/>
+          <w:szCs w:val="24"/>
+        </w:rPr>
+      </w:pPr>
+      <w:r>
+        <w:rPr>
+          <w:rFonts w:ascii="Malgun Gothic" w:eastAsia="Malgun Gothic" w:hint="eastAsia"/>
+          <w:bCs/>
+          <w:spacing w:val="-5"/>
+          <w:sz w:val="24"/>
+          <w:szCs w:val="24"/>
+        </w:rPr>
+        <w:lastRenderedPageBreak/>
+        <w:t xml:space="preserve">예를 들어, 한국의 물가상승률이 미국보다 높다고 가정하면, </w:t>
+      </w:r>
+      <w:r>
+        <w:rPr>
+          <w:rFonts w:ascii="Malgun Gothic" w:eastAsia="Malgun Gothic" w:hint="eastAsia"/>
+          <w:bCs/>
+          <w:spacing w:val="-5"/>
+          <w:sz w:val="24"/>
+          <w:szCs w:val="24"/>
+        </w:rPr>
+        <w:t>한국의 상품</w:t>
+      </w:r>
+      <w:r>
+        <w:rPr>
+          <w:rFonts w:ascii="Malgun Gothic" w:eastAsia="Malgun Gothic" w:hint="eastAsia"/>
+          <w:bCs/>
+          <w:spacing w:val="-5"/>
+          <w:sz w:val="24"/>
+          <w:szCs w:val="24"/>
+        </w:rPr>
+        <w:t xml:space="preserve">은 미국의 상품보다 점점 더 </w:t>
+      </w:r>
+      <w:proofErr w:type="spellStart"/>
+      <w:r>
+        <w:rPr>
+          <w:rFonts w:ascii="Malgun Gothic" w:eastAsia="Malgun Gothic" w:hint="eastAsia"/>
+          <w:bCs/>
+          <w:spacing w:val="-5"/>
+          <w:sz w:val="24"/>
+          <w:szCs w:val="24"/>
+        </w:rPr>
+        <w:t>비싸지고</w:t>
+      </w:r>
+      <w:proofErr w:type="spellEnd"/>
+      <w:r>
+        <w:rPr>
+          <w:rFonts w:ascii="Malgun Gothic" w:eastAsia="Malgun Gothic" w:hint="eastAsia"/>
+          <w:bCs/>
+          <w:spacing w:val="-5"/>
+          <w:sz w:val="24"/>
+          <w:szCs w:val="24"/>
+        </w:rPr>
+        <w:t xml:space="preserve"> 국제시장에의 경쟁력이 떨어지므로 원화 가치는 내려가게 된다. 이때 PPP</w:t>
+      </w:r>
+      <w:r>
+        <w:rPr>
+          <w:rFonts w:ascii="Malgun Gothic" w:eastAsia="Malgun Gothic" w:hint="eastAsia"/>
+          <w:bCs/>
+          <w:spacing w:val="-5"/>
+          <w:sz w:val="24"/>
+          <w:szCs w:val="24"/>
+        </w:rPr>
+        <w:t xml:space="preserve"> 모형은 환율이 이러한 물가의 차이를 반영하기 위한 움직임으로 흘러가기 때문에 환율이 지속적으로 변동한다고 설명한다.</w:t>
+      </w:r>
+    </w:p>
+    <w:p>
+      <w:pPr>
+        <w:pStyle w:val="a"/>
+        <w:numPr>
+          <w:ilvl w:val="1"/>
+          <w:numId w:val="24"/>
+        </w:numPr>
+        <w:tabs>
+          <w:tab w:val="left" w:pos="1695"/>
+        </w:tabs>
+        <w:rPr>
+          <w:rFonts w:ascii="Malgun Gothic" w:eastAsia="Malgun Gothic"/>
+          <w:bCs/>
+          <w:spacing w:val="-5"/>
+          <w:sz w:val="24"/>
+          <w:szCs w:val="24"/>
+        </w:rPr>
+      </w:pPr>
+      <w:r>
+        <w:rPr>
+          <w:rFonts w:ascii="Malgun Gothic" w:eastAsia="Malgun Gothic" w:hint="eastAsia"/>
+          <w:bCs/>
+          <w:spacing w:val="-5"/>
+          <w:sz w:val="24"/>
+          <w:szCs w:val="24"/>
+        </w:rPr>
+        <w:t>금리평가이론</w:t>
+      </w:r>
+      <w:r>
+        <w:rPr>
+          <w:rFonts w:ascii="Malgun Gothic" w:eastAsia="Malgun Gothic" w:hint="eastAsia"/>
+          <w:bCs/>
+          <w:spacing w:val="-5"/>
+          <w:sz w:val="24"/>
+          <w:szCs w:val="24"/>
+        </w:rPr>
+        <w:t>(IRP: Interest Rate Parity)</w:t>
+      </w:r>
+    </w:p>
+    <w:p>
+      <w:pPr>
+        <w:pStyle w:val="a"/>
+        <w:tabs>
+          <w:tab w:val="left" w:pos="1695"/>
+        </w:tabs>
+        <w:ind w:left="360"/>
+        <w:rPr>
+          <w:rFonts w:ascii="Malgun Gothic" w:eastAsia="Malgun Gothic"/>
+          <w:bCs/>
+          <w:spacing w:val="-5"/>
+          <w:sz w:val="24"/>
+          <w:szCs w:val="24"/>
+        </w:rPr>
+      </w:pPr>
+      <w:r>
+        <w:rPr>
+          <w:rFonts w:ascii="Malgun Gothic" w:eastAsia="Malgun Gothic" w:hint="eastAsia"/>
+          <w:bCs/>
+          <w:spacing w:val="-5"/>
+          <w:sz w:val="24"/>
+          <w:szCs w:val="24"/>
+        </w:rPr>
+        <w:t xml:space="preserve">구매력평가 이론이 물가에 초점을 두었다면, 금리평가이론은 각 나라의 기준금리에 대한 차이에 </w:t>
+      </w:r>
+      <w:proofErr w:type="spellStart"/>
+      <w:r>
+        <w:rPr>
+          <w:rFonts w:ascii="Malgun Gothic" w:eastAsia="Malgun Gothic" w:hint="eastAsia"/>
+          <w:bCs/>
+          <w:spacing w:val="-5"/>
+          <w:sz w:val="24"/>
+          <w:szCs w:val="24"/>
+        </w:rPr>
+        <w:t>초첨을</w:t>
+      </w:r>
+      <w:proofErr w:type="spellEnd"/>
+      <w:r>
+        <w:rPr>
+          <w:rFonts w:ascii="Malgun Gothic" w:eastAsia="Malgun Gothic" w:hint="eastAsia"/>
+          <w:bCs/>
+          <w:spacing w:val="-5"/>
+          <w:sz w:val="24"/>
+          <w:szCs w:val="24"/>
+        </w:rPr>
+        <w:t xml:space="preserve"> 둔다.</w:t>
+      </w:r>
+    </w:p>
+    <w:p>
+      <w:pPr>
+        <w:pStyle w:val="a"/>
+        <w:tabs>
+          <w:tab w:val="left" w:pos="1695"/>
+        </w:tabs>
+        <w:ind w:left="360"/>
+        <w:rPr>
+          <w:rFonts w:ascii="Malgun Gothic" w:eastAsia="Malgun Gothic" w:hint="eastAsia"/>
+          <w:bCs/>
+          <w:spacing w:val="-5"/>
+          <w:sz w:val="24"/>
+          <w:szCs w:val="24"/>
+        </w:rPr>
+      </w:pPr>
+      <w:r>
+        <w:rPr>
+          <w:rFonts w:ascii="Malgun Gothic" w:eastAsia="Malgun Gothic" w:hint="eastAsia"/>
+          <w:bCs/>
+          <w:spacing w:val="-5"/>
+          <w:sz w:val="24"/>
+          <w:szCs w:val="24"/>
+        </w:rPr>
+        <w:t xml:space="preserve">실제로 한국과 미국의 금리차이는 원/달러 변동에 기여하는 주요 요인으로 들 수 있다. </w:t>
+      </w:r>
+      <w:r>
+        <w:rPr>
+          <w:rFonts w:ascii="Malgun Gothic" w:eastAsia="Malgun Gothic" w:hint="eastAsia"/>
+          <w:bCs/>
+          <w:spacing w:val="-5"/>
+          <w:sz w:val="24"/>
+          <w:szCs w:val="24"/>
+        </w:rPr>
+        <w:t xml:space="preserve">한국 금리가 만약 미국 금리보다 더 낮아진다면, 외국 자본이 빠져나가고, 달러 수요가 증가해, 환율이 상승한다. 반대로, 한국 금리가 더 높으면 외국인 투자 유입이 늘기 때문에 </w:t>
+      </w:r>
+      <w:r>
+        <w:rPr>
+          <w:rFonts w:ascii="Malgun Gothic" w:eastAsia="Malgun Gothic" w:hint="eastAsia"/>
+          <w:bCs/>
+          <w:spacing w:val="-5"/>
+          <w:sz w:val="24"/>
+          <w:szCs w:val="24"/>
+        </w:rPr>
+        <w:t xml:space="preserve">환율을 끌어내리는 효과가 있다. </w:t>
+      </w:r>
+      <w:r>
+        <w:rPr>
+          <w:rFonts w:ascii="Malgun Gothic" w:eastAsia="Malgun Gothic" w:hint="eastAsia"/>
+          <w:bCs/>
+          <w:spacing w:val="-5"/>
+          <w:sz w:val="24"/>
+          <w:szCs w:val="24"/>
+        </w:rPr>
+        <w:t xml:space="preserve"> </w:t>
+      </w:r>
+    </w:p>
+    <w:p>
+      <w:pPr>
+        <w:pStyle w:val="a"/>
+        <w:tabs>
+          <w:tab w:val="left" w:pos="1695"/>
+        </w:tabs>
+        <w:ind w:left="360"/>
+        <w:rPr>
+          <w:rFonts w:ascii="Malgun Gothic" w:eastAsia="Malgun Gothic"/>
+          <w:bCs/>
+          <w:spacing w:val="-5"/>
+          <w:sz w:val="24"/>
+          <w:szCs w:val="24"/>
+        </w:rPr>
+      </w:pPr>
+      <w:r>
+        <w:rPr>
+          <w:rFonts w:ascii="Malgun Gothic" w:eastAsia="Malgun Gothic" w:hint="eastAsia"/>
+          <w:bCs/>
+          <w:spacing w:val="-5"/>
+          <w:sz w:val="24"/>
+          <w:szCs w:val="24"/>
+        </w:rPr>
+        <w:t xml:space="preserve">금리평가이론의 핵심은 외국인이 </w:t>
+      </w:r>
+      <w:proofErr w:type="spellStart"/>
+      <w:r>
+        <w:rPr>
+          <w:rFonts w:ascii="Malgun Gothic" w:eastAsia="Malgun Gothic" w:hint="eastAsia"/>
+          <w:bCs/>
+          <w:spacing w:val="-5"/>
+          <w:sz w:val="24"/>
+          <w:szCs w:val="24"/>
+        </w:rPr>
+        <w:t>높은금리를</w:t>
+      </w:r>
+      <w:proofErr w:type="spellEnd"/>
+      <w:r>
+        <w:rPr>
+          <w:rFonts w:ascii="Malgun Gothic" w:eastAsia="Malgun Gothic" w:hint="eastAsia"/>
+          <w:bCs/>
+          <w:spacing w:val="-5"/>
+          <w:sz w:val="24"/>
+          <w:szCs w:val="24"/>
+        </w:rPr>
+        <w:t xml:space="preserve"> 가지는 나라가 있다면 해당 통화에 투자하여 통화수요가 늘고, </w:t>
+      </w:r>
+      <w:r>
+        <w:rPr>
+          <w:rFonts w:ascii="Malgun Gothic" w:eastAsia="Malgun Gothic" w:hint="eastAsia"/>
+          <w:bCs/>
+          <w:spacing w:val="-5"/>
+          <w:sz w:val="24"/>
+          <w:szCs w:val="24"/>
+        </w:rPr>
+        <w:t>그만큼 통화가치에 반영된다는 것과 같다.</w:t>
+      </w:r>
+    </w:p>
+    <w:p>
+      <w:pPr>
+        <w:pStyle w:val="a"/>
+        <w:tabs>
+          <w:tab w:val="left" w:pos="1695"/>
+        </w:tabs>
+        <w:rPr>
+          <w:rFonts w:ascii="Malgun Gothic" w:eastAsia="Malgun Gothic"/>
+          <w:bCs/>
+          <w:spacing w:val="-5"/>
+          <w:sz w:val="24"/>
+          <w:szCs w:val="24"/>
+        </w:rPr>
+      </w:pPr>
+    </w:p>
+    <w:p>
+      <w:pPr>
+        <w:pStyle w:val="a"/>
+        <w:numPr>
+          <w:ilvl w:val="1"/>
+          <w:numId w:val="18"/>
+        </w:numPr>
+        <w:tabs>
+          <w:tab w:val="left" w:pos="1695"/>
+        </w:tabs>
+        <w:rPr>
+          <w:rFonts w:ascii="Malgun Gothic" w:eastAsia="Malgun Gothic"/>
+          <w:b/>
+          <w:bCs/>
+          <w:spacing w:val="-5"/>
+          <w:sz w:val="24"/>
+          <w:szCs w:val="24"/>
+        </w:rPr>
+      </w:pPr>
+      <w:r>
+        <w:rPr>
+          <w:rFonts w:ascii="Malgun Gothic" w:eastAsia="Malgun Gothic"/>
+          <w:b/>
+          <w:bCs/>
+          <w:spacing w:val="-5"/>
+          <w:sz w:val="24"/>
+          <w:szCs w:val="24"/>
+        </w:rPr>
+        <w:t xml:space="preserve">원화 약세가 한국 무역수지에 어떻게 영향을 미칠지 </w:t>
+      </w:r>
+      <w:proofErr w:type="spellStart"/>
+      <w:r>
+        <w:rPr>
+          <w:rFonts w:ascii="Malgun Gothic" w:eastAsia="Malgun Gothic"/>
+          <w:b/>
+          <w:bCs/>
+          <w:spacing w:val="-5"/>
+          <w:sz w:val="24"/>
+          <w:szCs w:val="24"/>
+        </w:rPr>
+        <w:t>기술하시오</w:t>
+      </w:r>
+      <w:proofErr w:type="spellEnd"/>
+      <w:r>
+        <w:rPr>
+          <w:rFonts w:ascii="Malgun Gothic" w:eastAsia="Malgun Gothic"/>
+          <w:b/>
+          <w:bCs/>
+          <w:spacing w:val="-5"/>
+          <w:sz w:val="24"/>
+          <w:szCs w:val="24"/>
+        </w:rPr>
+        <w:t>.</w:t>
+      </w:r>
+      <w:r>
+        <w:rPr>
+          <w:rFonts w:ascii="Malgun Gothic" w:eastAsia="Malgun Gothic"/>
+          <w:b/>
+          <w:bCs/>
+          <w:spacing w:val="-5"/>
+          <w:sz w:val="24"/>
+          <w:szCs w:val="24"/>
+        </w:rPr>
+        <w:br/>
+        <w:t>(강의 13장 이론과 연계하여 간단하게 기술할 것)</w:t>
+      </w:r>
+    </w:p>
+    <w:p>
+      <w:pPr>
+        <w:pStyle w:val="a"/>
+        <w:tabs>
+          <w:tab w:val="left" w:pos="1695"/>
+        </w:tabs>
+        <w:ind w:left="360"/>
+        <w:rPr>
+          <w:rFonts w:ascii="Malgun Gothic" w:eastAsia="Malgun Gothic" w:hint="eastAsia"/>
+          <w:spacing w:val="-5"/>
+          <w:sz w:val="24"/>
+          <w:szCs w:val="24"/>
+        </w:rPr>
+      </w:pPr>
+      <w:r>
+        <w:rPr>
+          <w:rFonts w:ascii="Malgun Gothic" w:eastAsia="Malgun Gothic" w:hint="eastAsia"/>
+          <w:spacing w:val="-5"/>
+          <w:sz w:val="24"/>
+          <w:szCs w:val="24"/>
+        </w:rPr>
+        <w:t xml:space="preserve">원화 약세는 보통 한국의 무역수지를 개선시키는 방향으로 작용한다고 알려져 있다. 하지만 </w:t>
+      </w:r>
+      <w:r>
+        <w:rPr>
+          <w:rFonts w:ascii="Malgun Gothic" w:eastAsia="Malgun Gothic" w:hint="eastAsia"/>
+          <w:spacing w:val="-5"/>
+          <w:sz w:val="24"/>
+          <w:szCs w:val="24"/>
+        </w:rPr>
+        <w:t xml:space="preserve">그에 대한 효과는 즉각적이고 자동적인 것이 아니라, 탄력성 접근법, J-곡선 효과, 총지출 접근법, </w:t>
+      </w:r>
+      <w:proofErr w:type="spellStart"/>
+      <w:r>
+        <w:rPr>
+          <w:rFonts w:ascii="Malgun Gothic" w:eastAsia="Malgun Gothic" w:hint="eastAsia"/>
+          <w:spacing w:val="-5"/>
+          <w:sz w:val="24"/>
+          <w:szCs w:val="24"/>
+        </w:rPr>
+        <w:t>통화론적</w:t>
+      </w:r>
+      <w:proofErr w:type="spellEnd"/>
+      <w:r>
+        <w:rPr>
+          <w:rFonts w:ascii="Malgun Gothic" w:eastAsia="Malgun Gothic" w:hint="eastAsia"/>
+          <w:spacing w:val="-5"/>
+          <w:sz w:val="24"/>
+          <w:szCs w:val="24"/>
+        </w:rPr>
+        <w:t xml:space="preserve"> 접근법이라는 </w:t>
+      </w:r>
+      <w:r>
+        <w:rPr>
+          <w:rFonts w:ascii="Malgun Gothic" w:eastAsia="Malgun Gothic" w:hint="eastAsia"/>
+          <w:spacing w:val="-5"/>
+          <w:sz w:val="24"/>
+          <w:szCs w:val="24"/>
+        </w:rPr>
+        <w:t>국제금융의 여러가지 이론적인 틀에서 이해할 필요가 있다.</w:t>
+      </w:r>
+    </w:p>
+    <w:p>
+      <w:pPr>
+        <w:pStyle w:val="a"/>
+        <w:numPr>
+          <w:ilvl w:val="1"/>
+          <w:numId w:val="29"/>
+        </w:numPr>
+        <w:tabs>
+          <w:tab w:val="left" w:pos="1695"/>
+        </w:tabs>
+        <w:rPr>
+          <w:rFonts w:ascii="Malgun Gothic" w:eastAsia="Malgun Gothic"/>
+          <w:bCs/>
+          <w:spacing w:val="-5"/>
+          <w:sz w:val="24"/>
+          <w:szCs w:val="24"/>
+        </w:rPr>
+      </w:pPr>
+      <w:r>
+        <w:rPr>
+          <w:rFonts w:ascii="Malgun Gothic" w:eastAsia="Malgun Gothic" w:hint="eastAsia"/>
+          <w:bCs/>
+          <w:spacing w:val="-5"/>
+          <w:sz w:val="24"/>
+          <w:szCs w:val="24"/>
+        </w:rPr>
+        <w:lastRenderedPageBreak/>
+        <w:t>탄력성 접근법: 마샬-러너 조건(Marshall-Lerner Condition)</w:t>
+      </w:r>
+    </w:p>
+    <w:p>
+      <w:pPr>
+        <w:pStyle w:val="a"/>
+        <w:tabs>
+          <w:tab w:val="left" w:pos="1695"/>
+        </w:tabs>
+        <w:ind w:left="360"/>
+        <w:rPr>
+          <w:rFonts w:ascii="Malgun Gothic" w:eastAsia="Malgun Gothic"/>
+          <w:bCs/>
+          <w:spacing w:val="-5"/>
+          <w:sz w:val="24"/>
+          <w:szCs w:val="24"/>
+        </w:rPr>
+      </w:pPr>
+      <w:r>
+        <w:rPr>
+          <w:rFonts w:ascii="Malgun Gothic" w:eastAsia="Malgun Gothic" w:hint="eastAsia"/>
+          <w:bCs/>
+          <w:spacing w:val="-5"/>
+          <w:sz w:val="24"/>
+          <w:szCs w:val="24"/>
+        </w:rPr>
+        <w:t xml:space="preserve">탄력성 접근법은 무역수지가 개선될 조건을 수출/수입의 가격탄력성으로 설명한다. </w:t>
+      </w:r>
+      <w:r>
+        <w:rPr>
+          <w:rFonts w:ascii="Malgun Gothic" w:eastAsia="Malgun Gothic" w:hint="eastAsia"/>
+          <w:bCs/>
+          <w:spacing w:val="-5"/>
+          <w:sz w:val="24"/>
+          <w:szCs w:val="24"/>
+        </w:rPr>
+        <w:t>마샬-러너 조건에 따르면,</w:t>
+      </w:r>
+    </w:p>
+    <w:p>
+      <w:pPr>
+        <w:pStyle w:val="a"/>
+        <w:tabs>
+          <w:tab w:val="left" w:pos="1695"/>
+        </w:tabs>
+        <w:ind w:left="360"/>
+        <w:jc w:val="center"/>
+        <w:rPr>
+          <w:rFonts w:ascii="Malgun Gothic" w:eastAsia="Malgun Gothic"/>
+          <w:b/>
+          <w:spacing w:val="-5"/>
+          <w:sz w:val="24"/>
+          <w:szCs w:val="24"/>
+        </w:rPr>
+      </w:pPr>
+      <w:r>
+        <w:rPr>
+          <w:rFonts w:ascii="Malgun Gothic" w:eastAsia="Malgun Gothic"/>
+          <w:b/>
+          <w:spacing w:val="-5"/>
+          <w:sz w:val="24"/>
+          <w:szCs w:val="24"/>
+        </w:rPr>
+        <w:t xml:space="preserve">한국 수출품에 대한 세계의 수요 탄력성 + 한국의 수입수요 </w:t>
+      </w:r>
+      <w:proofErr w:type="gramStart"/>
+      <w:r>
+        <w:rPr>
+          <w:rFonts w:ascii="Malgun Gothic" w:eastAsia="Malgun Gothic"/>
+          <w:b/>
+          <w:spacing w:val="-5"/>
+          <w:sz w:val="24"/>
+          <w:szCs w:val="24"/>
+        </w:rPr>
+        <w:t>탄력성 &gt;</w:t>
+      </w:r>
+      <w:proofErr w:type="gramEnd"/>
+      <w:r>
+        <w:rPr>
+          <w:rFonts w:ascii="Malgun Gothic" w:eastAsia="Malgun Gothic"/>
+          <w:b/>
+          <w:spacing w:val="-5"/>
+          <w:sz w:val="24"/>
+          <w:szCs w:val="24"/>
+        </w:rPr>
+        <w:t xml:space="preserve"> 1</w:t>
+      </w:r>
+    </w:p>
+    <w:p>
+      <w:pPr>
+        <w:pStyle w:val="a"/>
+        <w:tabs>
+          <w:tab w:val="left" w:pos="1695"/>
+        </w:tabs>
+        <w:ind w:left="360"/>
+        <w:rPr>
+          <w:rFonts w:ascii="Malgun Gothic" w:eastAsia="Malgun Gothic"/>
+          <w:bCs/>
+          <w:spacing w:val="-5"/>
+          <w:sz w:val="24"/>
+          <w:szCs w:val="24"/>
+        </w:rPr>
+      </w:pPr>
+      <w:r>
+        <w:rPr>
+          <w:rFonts w:ascii="Malgun Gothic" w:eastAsia="Malgun Gothic" w:hint="eastAsia"/>
+          <w:bCs/>
+          <w:spacing w:val="-5"/>
+          <w:sz w:val="24"/>
+          <w:szCs w:val="24"/>
+        </w:rPr>
+        <w:t>이면 원화의 약세는 무역수지의 개선을 가져온다.</w:t>
+      </w:r>
+    </w:p>
+    <w:p>
+      <w:pPr>
+        <w:pStyle w:val="a"/>
+        <w:tabs>
+          <w:tab w:val="left" w:pos="1695"/>
+        </w:tabs>
+        <w:ind w:left="360"/>
+        <w:rPr>
+          <w:rFonts w:ascii="Malgun Gothic" w:eastAsia="Malgun Gothic"/>
+          <w:bCs/>
+          <w:spacing w:val="-5"/>
+          <w:sz w:val="24"/>
+          <w:szCs w:val="24"/>
+        </w:rPr>
+      </w:pPr>
+      <w:r>
+        <w:rPr>
+          <w:rFonts w:ascii="Malgun Gothic" w:eastAsia="Malgun Gothic" w:hint="eastAsia"/>
+          <w:bCs/>
+          <w:spacing w:val="-5"/>
+          <w:sz w:val="24"/>
+          <w:szCs w:val="24"/>
+        </w:rPr>
+        <w:t xml:space="preserve">원화가 약세인 경우에, 한국 제품 가격 경쟁력이 증가하여 수출량이 증가한다. 동시에 수입제품들은 </w:t>
+      </w:r>
+      <w:proofErr w:type="spellStart"/>
+      <w:r>
+        <w:rPr>
+          <w:rFonts w:ascii="Malgun Gothic" w:eastAsia="Malgun Gothic" w:hint="eastAsia"/>
+          <w:bCs/>
+          <w:spacing w:val="-5"/>
+          <w:sz w:val="24"/>
+          <w:szCs w:val="24"/>
+        </w:rPr>
+        <w:t>비싸지며</w:t>
+      </w:r>
+      <w:proofErr w:type="spellEnd"/>
+      <w:r>
+        <w:rPr>
+          <w:rFonts w:ascii="Malgun Gothic" w:eastAsia="Malgun Gothic" w:hint="eastAsia"/>
+          <w:bCs/>
+          <w:spacing w:val="-5"/>
+          <w:sz w:val="24"/>
+          <w:szCs w:val="24"/>
+        </w:rPr>
+        <w:t xml:space="preserve">, 한국의 수입감소로 이어진다. </w:t>
+      </w:r>
+      <w:r>
+        <w:rPr>
+          <w:rFonts w:ascii="Malgun Gothic" w:eastAsia="Malgun Gothic" w:hint="eastAsia"/>
+          <w:bCs/>
+          <w:spacing w:val="-5"/>
+          <w:sz w:val="24"/>
+          <w:szCs w:val="24"/>
+        </w:rPr>
+        <w:t>만약 수출/수입의 가격변화에 대한 탄력성이 크다면, 수출 증가폭과 수입 감소폭이 가격효과를 압도하게 되어, 무역수지 전채가 개선된다.</w:t>
+      </w:r>
+    </w:p>
+    <w:p>
+      <w:pPr>
+        <w:pStyle w:val="a"/>
+        <w:numPr>
+          <w:ilvl w:val="1"/>
+          <w:numId w:val="29"/>
+        </w:numPr>
+        <w:tabs>
+          <w:tab w:val="left" w:pos="1695"/>
+        </w:tabs>
+        <w:rPr>
+          <w:rFonts w:ascii="Malgun Gothic" w:eastAsia="Malgun Gothic"/>
+          <w:bCs/>
+          <w:spacing w:val="-5"/>
+          <w:sz w:val="24"/>
+          <w:szCs w:val="24"/>
+        </w:rPr>
+      </w:pPr>
+      <w:r>
+        <w:rPr>
+          <w:rFonts w:ascii="Malgun Gothic" w:eastAsia="Malgun Gothic" w:hint="eastAsia"/>
+          <w:bCs/>
+          <w:spacing w:val="-5"/>
+          <w:sz w:val="24"/>
+          <w:szCs w:val="24"/>
+        </w:rPr>
+        <w:t>단기 조정: J-커브 효과(J-Curve Effect)</w:t>
+      </w:r>
+    </w:p>
+    <w:p>
+      <w:pPr>
+        <w:pStyle w:val="a"/>
+        <w:tabs>
+          <w:tab w:val="left" w:pos="1695"/>
+        </w:tabs>
+        <w:ind w:left="360"/>
+        <w:rPr>
+          <w:rFonts w:ascii="Malgun Gothic" w:eastAsia="Malgun Gothic"/>
+          <w:bCs/>
+          <w:spacing w:val="-5"/>
+          <w:sz w:val="24"/>
+          <w:szCs w:val="24"/>
+        </w:rPr>
+      </w:pPr>
+      <w:r>
+        <w:rPr>
+          <w:rFonts w:ascii="Malgun Gothic" w:eastAsia="Malgun Gothic" w:hint="eastAsia"/>
+          <w:bCs/>
+          <w:spacing w:val="-5"/>
+          <w:sz w:val="24"/>
+          <w:szCs w:val="24"/>
+        </w:rPr>
+        <w:t>탄력성 접근법이 장기적인 효과를 설명한다면, 단기적으로는 J-</w:t>
+      </w:r>
+      <w:r>
+        <w:rPr>
+          <w:rFonts w:ascii="Malgun Gothic" w:eastAsia="Malgun Gothic" w:hint="eastAsia"/>
+          <w:bCs/>
+          <w:spacing w:val="-5"/>
+          <w:sz w:val="24"/>
+          <w:szCs w:val="24"/>
+        </w:rPr>
+        <w:t>커브 효과가 나타난다.</w:t>
+      </w:r>
+    </w:p>
+    <w:p>
+      <w:pPr>
+        <w:pStyle w:val="a"/>
+        <w:tabs>
+          <w:tab w:val="left" w:pos="1695"/>
+        </w:tabs>
+        <w:ind w:left="360"/>
+        <w:rPr>
+          <w:rFonts w:ascii="Malgun Gothic" w:eastAsia="Malgun Gothic"/>
+          <w:bCs/>
+          <w:spacing w:val="-5"/>
+          <w:sz w:val="24"/>
+          <w:szCs w:val="24"/>
+        </w:rPr>
+      </w:pPr>
+      <w:r>
+        <w:rPr>
+          <w:rFonts w:ascii="Malgun Gothic" w:eastAsia="Malgun Gothic" w:hint="eastAsia"/>
+          <w:bCs/>
+          <w:spacing w:val="-5"/>
+          <w:sz w:val="24"/>
+          <w:szCs w:val="24"/>
+        </w:rPr>
+        <w:t>원화가 급작스럽게 약세가 된다면, 기존에 계약된 수입 물량을 당장 줄일 수 없으며, 한국 기업의 해외 시장 점유율 확대도 시간이 필요하고, 수출 단가 인하 효과가 즉각적으로 주문증가로 이어지지 않는다. 따라서, 단기에는 오히려 무역수지가 악화될 수 있다. 수입 단가가 즉시 상승하기 때문에 총수입금액이 급증하는 동시에, 수출 증가효과는 느리게 나타나기 때문이다.</w:t>
+      </w:r>
+    </w:p>
+    <w:p>
+      <w:pPr>
+        <w:pStyle w:val="a"/>
+        <w:tabs>
+          <w:tab w:val="left" w:pos="1695"/>
+        </w:tabs>
+        <w:ind w:left="360"/>
+        <w:rPr>
+          <w:rFonts w:ascii="Malgun Gothic" w:eastAsia="Malgun Gothic"/>
+          <w:bCs/>
+          <w:spacing w:val="-5"/>
+          <w:sz w:val="24"/>
+          <w:szCs w:val="24"/>
+        </w:rPr>
+      </w:pPr>
+      <w:r>
+        <w:rPr>
+          <w:rFonts w:ascii="Malgun Gothic" w:eastAsia="Malgun Gothic" w:hint="eastAsia"/>
+          <w:bCs/>
+          <w:spacing w:val="-5"/>
+          <w:sz w:val="24"/>
+          <w:szCs w:val="24"/>
+        </w:rPr>
+        <w:t xml:space="preserve">시간이 지나서 무역수지는 개선국면으로 이어진다. 이러한 형태의 무역수지 곡선이 </w:t>
+      </w:r>
+      <w:r>
+        <w:rPr>
+          <w:rFonts w:ascii="Malgun Gothic" w:eastAsia="Malgun Gothic"/>
+          <w:bCs/>
+          <w:spacing w:val="-5"/>
+          <w:sz w:val="24"/>
+          <w:szCs w:val="24"/>
+        </w:rPr>
+        <w:t>“</w:t>
+      </w:r>
+      <w:r>
+        <w:rPr>
+          <w:rFonts w:ascii="Malgun Gothic" w:eastAsia="Malgun Gothic" w:hint="eastAsia"/>
+          <w:bCs/>
+          <w:spacing w:val="-5"/>
+          <w:sz w:val="24"/>
+          <w:szCs w:val="24"/>
+        </w:rPr>
+        <w:t>J</w:t>
+      </w:r>
+      <w:r>
+        <w:rPr>
+          <w:rFonts w:ascii="Malgun Gothic" w:eastAsia="Malgun Gothic"/>
+          <w:bCs/>
+          <w:spacing w:val="-5"/>
+          <w:sz w:val="24"/>
+          <w:szCs w:val="24"/>
+        </w:rPr>
+        <w:t>”</w:t>
+      </w:r>
+      <w:r>
+        <w:rPr>
+          <w:rFonts w:ascii="Malgun Gothic" w:eastAsia="Malgun Gothic" w:hint="eastAsia"/>
+          <w:bCs/>
+          <w:spacing w:val="-5"/>
+          <w:sz w:val="24"/>
+          <w:szCs w:val="24"/>
+        </w:rPr>
+        <w:t xml:space="preserve"> 형태를 보여 J-</w:t>
+      </w:r>
+      <w:r>
+        <w:rPr>
+          <w:rFonts w:ascii="Malgun Gothic" w:eastAsia="Malgun Gothic"/>
+          <w:bCs/>
+          <w:spacing w:val="-5"/>
+          <w:sz w:val="24"/>
+          <w:szCs w:val="24"/>
+        </w:rPr>
+        <w:t>커브</w:t>
+      </w:r>
+      <w:r>
+        <w:rPr>
+          <w:rFonts w:ascii="Malgun Gothic" w:eastAsia="Malgun Gothic" w:hint="eastAsia"/>
+          <w:bCs/>
+          <w:spacing w:val="-5"/>
+          <w:sz w:val="24"/>
+          <w:szCs w:val="24"/>
+        </w:rPr>
+        <w:t xml:space="preserve"> 효과라고 말한다.</w:t>
+      </w:r>
+    </w:p>
+    <w:p>
+      <w:pPr>
+        <w:pStyle w:val="a"/>
+        <w:numPr>
+          <w:ilvl w:val="1"/>
+          <w:numId w:val="29"/>
+        </w:numPr>
+        <w:tabs>
+          <w:tab w:val="left" w:pos="1695"/>
+        </w:tabs>
+        <w:rPr>
+          <w:rFonts w:ascii="Malgun Gothic" w:eastAsia="Malgun Gothic"/>
+          <w:bCs/>
+          <w:spacing w:val="-5"/>
+          <w:sz w:val="24"/>
+          <w:szCs w:val="24"/>
+        </w:rPr>
+      </w:pPr>
+      <w:r>
+        <w:rPr>
+          <w:rFonts w:ascii="Malgun Gothic" w:eastAsia="Malgun Gothic" w:hint="eastAsia"/>
+          <w:bCs/>
+          <w:spacing w:val="-5"/>
+          <w:sz w:val="24"/>
+          <w:szCs w:val="24"/>
+        </w:rPr>
+        <w:t>총지출 접근법: 유휴지원효과/</w:t>
+      </w:r>
+      <w:proofErr w:type="spellStart"/>
+      <w:r>
+        <w:rPr>
+          <w:rFonts w:ascii="Malgun Gothic" w:eastAsia="Malgun Gothic" w:hint="eastAsia"/>
+          <w:bCs/>
+          <w:spacing w:val="-5"/>
+          <w:sz w:val="24"/>
+          <w:szCs w:val="24"/>
+        </w:rPr>
+        <w:t>실질잔고효과</w:t>
+      </w:r>
+      <w:proofErr w:type="spellEnd"/>
+      <w:r>
+        <w:rPr>
+          <w:rFonts w:ascii="Malgun Gothic" w:eastAsia="Malgun Gothic" w:hint="eastAsia"/>
+          <w:bCs/>
+          <w:spacing w:val="-5"/>
+          <w:sz w:val="24"/>
+          <w:szCs w:val="24"/>
+        </w:rPr>
+        <w:t>/교역조건효과</w:t>
+      </w:r>
+    </w:p>
+    <w:p>
+      <w:pPr>
+        <w:pStyle w:val="a"/>
+        <w:tabs>
+          <w:tab w:val="left" w:pos="1695"/>
+        </w:tabs>
+        <w:ind w:left="360"/>
+        <w:rPr>
+          <w:rFonts w:ascii="Malgun Gothic" w:eastAsia="Malgun Gothic" w:hint="eastAsia"/>
+          <w:bCs/>
+          <w:spacing w:val="-5"/>
+          <w:sz w:val="24"/>
+          <w:szCs w:val="24"/>
+        </w:rPr>
+      </w:pPr>
+      <w:r>
+        <w:rPr>
+          <w:rFonts w:ascii="Malgun Gothic" w:eastAsia="Malgun Gothic" w:hint="eastAsia"/>
+          <w:bCs/>
+          <w:spacing w:val="-5"/>
+          <w:sz w:val="24"/>
+          <w:szCs w:val="24"/>
+        </w:rPr>
+        <w:t xml:space="preserve">총지출 접근법에서는 원화의 평가절하가 국민소득과 소비, </w:t>
+      </w:r>
+      <w:proofErr w:type="spellStart"/>
+      <w:r>
+        <w:rPr>
+          <w:rFonts w:ascii="Malgun Gothic" w:eastAsia="Malgun Gothic" w:hint="eastAsia"/>
+          <w:bCs/>
+          <w:spacing w:val="-5"/>
+          <w:sz w:val="24"/>
+          <w:szCs w:val="24"/>
+        </w:rPr>
+        <w:t>국내총지출을</w:t>
+      </w:r>
+      <w:proofErr w:type="spellEnd"/>
+      <w:r>
+        <w:rPr>
+          <w:rFonts w:ascii="Malgun Gothic" w:eastAsia="Malgun Gothic" w:hint="eastAsia"/>
+          <w:bCs/>
+          <w:spacing w:val="-5"/>
+          <w:sz w:val="24"/>
+          <w:szCs w:val="24"/>
+        </w:rPr>
+        <w:t xml:space="preserve"> 통해 무역수</w:t>
+      </w:r>
+      <w:r>
+        <w:rPr>
+          <w:rFonts w:ascii="Malgun Gothic" w:eastAsia="Malgun Gothic" w:hint="eastAsia"/>
+          <w:bCs/>
+          <w:spacing w:val="-5"/>
+          <w:sz w:val="24"/>
+          <w:szCs w:val="24"/>
+        </w:rPr>
+        <w:lastRenderedPageBreak/>
+        <w:t>지에 미치는 영향을 설명한다.</w:t>
+      </w:r>
+    </w:p>
+    <w:p>
+      <w:pPr>
+        <w:pStyle w:val="a"/>
+        <w:tabs>
+          <w:tab w:val="left" w:pos="1695"/>
+        </w:tabs>
+        <w:ind w:left="360"/>
+        <w:rPr>
+          <w:rFonts w:ascii="Malgun Gothic" w:eastAsia="Malgun Gothic"/>
+          <w:bCs/>
+          <w:spacing w:val="-5"/>
+          <w:sz w:val="24"/>
+          <w:szCs w:val="24"/>
+        </w:rPr>
+      </w:pPr>
+      <w:r>
+        <w:rPr>
+          <w:rFonts w:ascii="Malgun Gothic" w:eastAsia="Malgun Gothic" w:hint="eastAsia"/>
+          <w:bCs/>
+          <w:spacing w:val="-5"/>
+          <w:sz w:val="24"/>
+          <w:szCs w:val="24"/>
+        </w:rPr>
+        <w:t>유휴자원효과에서 원화 약세는 수출 증가로 이어지고, 수출 증가는 국내 생산 확대로 이어지며, 국내 생산 확대는 소득 증가로 이어진다. 소득 증가는 소비를 증가시키지만, 수출 증가폭이 소비 증가폭보다 크다면, 전체적으로 무역수지는 개선된다.</w:t>
+      </w:r>
+    </w:p>
+    <w:p>
+      <w:pPr>
+        <w:pStyle w:val="a"/>
+        <w:tabs>
+          <w:tab w:val="left" w:pos="1695"/>
+        </w:tabs>
+        <w:ind w:left="360"/>
+        <w:rPr>
+          <w:rFonts w:ascii="Malgun Gothic" w:eastAsia="Malgun Gothic"/>
+          <w:bCs/>
+          <w:spacing w:val="-5"/>
+          <w:sz w:val="24"/>
+          <w:szCs w:val="24"/>
+        </w:rPr>
+      </w:pPr>
+      <w:proofErr w:type="spellStart"/>
+      <w:r>
+        <w:rPr>
+          <w:rFonts w:ascii="Malgun Gothic" w:eastAsia="Malgun Gothic" w:hint="eastAsia"/>
+          <w:bCs/>
+          <w:spacing w:val="-5"/>
+          <w:sz w:val="24"/>
+          <w:szCs w:val="24"/>
+        </w:rPr>
+        <w:t>실질잔고효과에서는</w:t>
+      </w:r>
+      <w:proofErr w:type="spellEnd"/>
+      <w:r>
+        <w:rPr>
+          <w:rFonts w:ascii="Malgun Gothic" w:eastAsia="Malgun Gothic" w:hint="eastAsia"/>
+          <w:bCs/>
+          <w:spacing w:val="-5"/>
+          <w:sz w:val="24"/>
+          <w:szCs w:val="24"/>
+        </w:rPr>
+        <w:t xml:space="preserve"> 원화 약세가 물가 상승 압력을 가져오기 때문에, </w:t>
+      </w:r>
+      <w:r>
+        <w:rPr>
+          <w:rFonts w:ascii="Malgun Gothic" w:eastAsia="Malgun Gothic" w:hint="eastAsia"/>
+          <w:bCs/>
+          <w:spacing w:val="-5"/>
+          <w:sz w:val="24"/>
+          <w:szCs w:val="24"/>
+        </w:rPr>
+        <w:t>실질 화폐잔고가 감소한다. 실질 화폐잔고의 감소는 소비를 억제하는 방향으로 작용하기 때문에 수입을 감소시켜 무역수지를 개선한다.</w:t>
+      </w:r>
+    </w:p>
+    <w:p>
+      <w:pPr>
+        <w:pStyle w:val="a"/>
+        <w:tabs>
+          <w:tab w:val="left" w:pos="1695"/>
+        </w:tabs>
+        <w:ind w:left="360"/>
+        <w:rPr>
+          <w:rFonts w:ascii="Malgun Gothic" w:eastAsia="Malgun Gothic"/>
+          <w:bCs/>
+          <w:spacing w:val="-5"/>
+          <w:sz w:val="24"/>
+          <w:szCs w:val="24"/>
+        </w:rPr>
+      </w:pPr>
+      <w:r>
+        <w:rPr>
+          <w:rFonts w:ascii="Malgun Gothic" w:eastAsia="Malgun Gothic" w:hint="eastAsia"/>
+          <w:bCs/>
+          <w:spacing w:val="-5"/>
+          <w:sz w:val="24"/>
+          <w:szCs w:val="24"/>
+        </w:rPr>
+        <w:t xml:space="preserve">교역조건효과에서는 원화 약세가 </w:t>
+      </w:r>
+      <w:r>
+        <w:rPr>
+          <w:rFonts w:ascii="Malgun Gothic" w:eastAsia="Malgun Gothic" w:hint="eastAsia"/>
+          <w:bCs/>
+          <w:spacing w:val="-5"/>
+          <w:sz w:val="24"/>
+          <w:szCs w:val="24"/>
+        </w:rPr>
+        <w:t xml:space="preserve">수입품에 대한 가격을 상승시키므로 </w:t>
+      </w:r>
+      <w:r>
+        <w:rPr>
+          <w:rFonts w:ascii="Malgun Gothic" w:eastAsia="Malgun Gothic" w:hint="eastAsia"/>
+          <w:bCs/>
+          <w:spacing w:val="-5"/>
+          <w:sz w:val="24"/>
+          <w:szCs w:val="24"/>
+        </w:rPr>
+        <w:t xml:space="preserve">교역조건을 </w:t>
+      </w:r>
+      <w:r>
+        <w:rPr>
+          <w:rFonts w:ascii="Malgun Gothic" w:eastAsia="Malgun Gothic" w:hint="eastAsia"/>
+          <w:bCs/>
+          <w:spacing w:val="-5"/>
+          <w:sz w:val="24"/>
+          <w:szCs w:val="24"/>
+        </w:rPr>
+        <w:t>악화시키지만, 이는 오히려 수입 감소가 무역수지를 개선하는 효과를 일으킨다.</w:t>
+      </w:r>
+    </w:p>
+    <w:p>
+      <w:pPr>
+        <w:pStyle w:val="a"/>
+        <w:numPr>
+          <w:ilvl w:val="1"/>
+          <w:numId w:val="29"/>
+        </w:numPr>
+        <w:tabs>
+          <w:tab w:val="left" w:pos="1695"/>
+        </w:tabs>
+        <w:rPr>
+          <w:rFonts w:ascii="Malgun Gothic" w:eastAsia="Malgun Gothic"/>
+          <w:bCs/>
+          <w:spacing w:val="-5"/>
+          <w:sz w:val="24"/>
+          <w:szCs w:val="24"/>
+        </w:rPr>
+      </w:pPr>
+      <w:proofErr w:type="spellStart"/>
+      <w:r>
+        <w:rPr>
+          <w:rFonts w:ascii="Malgun Gothic" w:eastAsia="Malgun Gothic" w:hint="eastAsia"/>
+          <w:bCs/>
+          <w:spacing w:val="-5"/>
+          <w:sz w:val="24"/>
+          <w:szCs w:val="24"/>
+        </w:rPr>
+        <w:t>통화론적</w:t>
+      </w:r>
+      <w:proofErr w:type="spellEnd"/>
+      <w:r>
+        <w:rPr>
+          <w:rFonts w:ascii="Malgun Gothic" w:eastAsia="Malgun Gothic" w:hint="eastAsia"/>
+          <w:bCs/>
+          <w:spacing w:val="-5"/>
+          <w:sz w:val="24"/>
+          <w:szCs w:val="24"/>
+        </w:rPr>
+        <w:t xml:space="preserve"> 접근법(Monetary Approach)</w:t>
+      </w:r>
+    </w:p>
+    <w:p>
+      <w:pPr>
+        <w:pStyle w:val="a"/>
+        <w:tabs>
+          <w:tab w:val="left" w:pos="1695"/>
+        </w:tabs>
+        <w:ind w:left="360"/>
+        <w:rPr>
+          <w:rFonts w:ascii="Malgun Gothic" w:eastAsia="Malgun Gothic"/>
+          <w:bCs/>
+          <w:spacing w:val="-5"/>
+          <w:sz w:val="24"/>
+          <w:szCs w:val="24"/>
+        </w:rPr>
+      </w:pPr>
+      <w:proofErr w:type="spellStart"/>
+      <w:r>
+        <w:rPr>
+          <w:rFonts w:ascii="Malgun Gothic" w:eastAsia="Malgun Gothic" w:hint="eastAsia"/>
+          <w:bCs/>
+          <w:spacing w:val="-5"/>
+          <w:sz w:val="24"/>
+          <w:szCs w:val="24"/>
+        </w:rPr>
+        <w:t>통화론적</w:t>
+      </w:r>
+      <w:proofErr w:type="spellEnd"/>
+      <w:r>
+        <w:rPr>
+          <w:rFonts w:ascii="Malgun Gothic" w:eastAsia="Malgun Gothic" w:hint="eastAsia"/>
+          <w:bCs/>
+          <w:spacing w:val="-5"/>
+          <w:sz w:val="24"/>
+          <w:szCs w:val="24"/>
+        </w:rPr>
+        <w:t xml:space="preserve"> 접근법은 무역수지자체를 화폐적인 현상으로 바라본다. 원화 약세는 </w:t>
+      </w:r>
+      <w:proofErr w:type="spellStart"/>
+      <w:r>
+        <w:rPr>
+          <w:rFonts w:ascii="Malgun Gothic" w:eastAsia="Malgun Gothic" w:hint="eastAsia"/>
+          <w:bCs/>
+          <w:spacing w:val="-5"/>
+          <w:sz w:val="24"/>
+          <w:szCs w:val="24"/>
+        </w:rPr>
+        <w:t>총과화폐공급을</w:t>
+      </w:r>
+      <w:proofErr w:type="spellEnd"/>
+      <w:r>
+        <w:rPr>
+          <w:rFonts w:ascii="Malgun Gothic" w:eastAsia="Malgun Gothic" w:hint="eastAsia"/>
+          <w:bCs/>
+          <w:spacing w:val="-5"/>
+          <w:sz w:val="24"/>
+          <w:szCs w:val="24"/>
+        </w:rPr>
+        <w:t xml:space="preserve"> 의미하고 이는 국내 물가 상승, 그리고 수입 증가로 이어지기 때문에 </w:t>
+      </w:r>
+      <w:r>
+        <w:rPr>
+          <w:rFonts w:ascii="Malgun Gothic" w:eastAsia="Malgun Gothic" w:hint="eastAsia"/>
+          <w:bCs/>
+          <w:spacing w:val="-5"/>
+          <w:sz w:val="24"/>
+          <w:szCs w:val="24"/>
+        </w:rPr>
+        <w:t xml:space="preserve">단기적 관점에서는 무역수지를 악화시킬 수도 있다. 그러나 한국처럼 변동환율제의 시스템에서는 환율이 자동 조절기능을 </w:t>
+      </w:r>
+      <w:r>
+        <w:rPr>
+          <w:rFonts w:ascii="Malgun Gothic" w:eastAsia="Malgun Gothic" w:hint="eastAsia"/>
+          <w:bCs/>
+          <w:spacing w:val="-5"/>
+          <w:sz w:val="24"/>
+          <w:szCs w:val="24"/>
+        </w:rPr>
+        <w:t>수행한다.</w:t>
+      </w:r>
+    </w:p>
+    <w:p>
+      <w:pPr>
+        <w:pStyle w:val="a"/>
+        <w:tabs>
+          <w:tab w:val="left" w:pos="1695"/>
+        </w:tabs>
+        <w:ind w:left="360"/>
+        <w:rPr>
+          <w:rFonts w:ascii="Malgun Gothic" w:eastAsia="Malgun Gothic" w:hint="eastAsia"/>
+          <w:bCs/>
+          <w:spacing w:val="-5"/>
+          <w:sz w:val="24"/>
+          <w:szCs w:val="24"/>
+        </w:rPr>
+      </w:pPr>
+      <w:r>
+        <w:rPr>
+          <w:rFonts w:ascii="Malgun Gothic" w:eastAsia="Malgun Gothic" w:hint="eastAsia"/>
+          <w:bCs/>
+          <w:spacing w:val="-5"/>
+          <w:sz w:val="24"/>
+          <w:szCs w:val="24"/>
+        </w:rPr>
+        <w:t xml:space="preserve">원화약세가 악화되면, 수입 감소, 수출증가, 국제수지 흑자 발생, 외환 유입, </w:t>
+      </w:r>
+      <w:r>
+        <w:rPr>
+          <w:rFonts w:ascii="Malgun Gothic" w:eastAsia="Malgun Gothic" w:hint="eastAsia"/>
+          <w:bCs/>
+          <w:spacing w:val="-5"/>
+          <w:sz w:val="24"/>
+          <w:szCs w:val="24"/>
+        </w:rPr>
+        <w:t xml:space="preserve">통화량 증가 억제라는 자율조정 경로가 운영되어 무역수지가 개선되게 된다. 즉, </w:t>
+      </w:r>
+      <w:proofErr w:type="spellStart"/>
+      <w:r>
+        <w:rPr>
+          <w:rFonts w:ascii="Malgun Gothic" w:eastAsia="Malgun Gothic" w:hint="eastAsia"/>
+          <w:bCs/>
+          <w:spacing w:val="-5"/>
+          <w:sz w:val="24"/>
+          <w:szCs w:val="24"/>
+        </w:rPr>
+        <w:t>통화론적</w:t>
+      </w:r>
+      <w:proofErr w:type="spellEnd"/>
+      <w:r>
+        <w:rPr>
+          <w:rFonts w:ascii="Malgun Gothic" w:eastAsia="Malgun Gothic" w:hint="eastAsia"/>
+          <w:bCs/>
+          <w:spacing w:val="-5"/>
+          <w:sz w:val="24"/>
+          <w:szCs w:val="24"/>
+        </w:rPr>
+        <w:t xml:space="preserve"> 접근법에서는 </w:t>
+      </w:r>
+      <w:r>
+        <w:rPr>
+          <w:rFonts w:ascii="Malgun Gothic" w:eastAsia="Malgun Gothic" w:hint="eastAsia"/>
+          <w:bCs/>
+          <w:spacing w:val="-5"/>
+          <w:sz w:val="24"/>
+          <w:szCs w:val="24"/>
+        </w:rPr>
+        <w:t>원화 약세가 자동 메커니즘을 통해 초과화폐공급이 유발한 무역수지 적자를 조정하게 되는 것을 설명한다.</w:t>
+      </w:r>
     </w:p>
     <w:sectPr>
       <w:endnotePr>
@@ -1167,6 +4179,95 @@
 <file path=word/numbering.xml><?xml version="1.0" encoding="utf-8"?>
 <w:numbering xmlns:wpc="http://schemas.microsoft.com/office/word/2010/wordprocessingCanvas" xmlns:cx="http://schemas.microsoft.com/office/drawing/2014/chartex" xmlns:cx1="http://schemas.microsoft.com/office/drawing/2015/9/8/chartex" xmlns:cx2="http://schemas.microsoft.com/office/drawing/2015/10/21/chartex" xmlns:cx3="http://schemas.microsoft.com/office/drawing/2016/5/9/chartex" xmlns:cx4="http://schemas.microsoft.com/office/drawing/2016/5/10/chartex" xmlns:cx5="http://schemas.microsoft.com/office/drawing/2016/5/11/chartex" xmlns:cx6="http://schemas.microsoft.com/office/drawing/2016/5/12/chartex" xmlns:cx7="http://schemas.microsoft.com/office/drawing/2016/5/13/chartex" xmlns:cx8="http://schemas.microsoft.com/office/drawing/2016/5/14/chartex" xmlns:mc="http://schemas.openxmlformats.org/markup-compatibility/2006" xmlns:aink="http://schemas.microsoft.com/office/drawing/2016/ink" xmlns:am3d="http://schemas.microsoft.com/office/drawing/2017/model3d" xmlns:o="urn:schemas-microsoft-com:office:office" xmlns:oel="http://schemas.microsoft.com/office/2019/extlst" xmlns:r="http://schemas.openxmlformats.org/officeDocument/2006/relationships" xmlns:m="http://schemas.openxmlformats.org/officeDocument/2006/math" xmlns:v="urn:schemas-microsoft-com:vml" xmlns:wp14="http://schemas.microsoft.com/office/word/2010/wordprocessingDrawing" xmlns:wp="http://schemas.openxmlformats.org/drawingml/2006/wordprocessingDrawing" xmlns:w10="urn:schemas-microsoft-com:office:word" xmlns:w="http://schemas.openxmlformats.org/wordprocessingml/2006/main" xmlns:w14="http://schemas.microsoft.com/office/word/2010/wordml" xmlns:w15="http://schemas.microsoft.com/office/word/2012/wordml" xmlns:w16cex="http://schemas.microsoft.com/office/word/2018/wordml/cex" xmlns:w16cid="http://schemas.microsoft.com/office/word/2016/wordml/cid" xmlns:w16="http://schemas.microsoft.com/office/word/2018/wordml" xmlns:w16du="http://schemas.microsoft.com/office/word/2023/wordml/word16du" xmlns:w16sdtdh="http://schemas.microsoft.com/office/word/2020/wordml/sdtdatahash" xmlns:w16sdtfl="http://schemas.microsoft.com/office/word/2024/wordml/sdtformatlock" xmlns:w16se="http://schemas.microsoft.com/office/word/2015/wordml/symex" xmlns:wpg="http://schemas.microsoft.com/office/word/2010/wordprocessingGroup" xmlns:wpi="http://schemas.microsoft.com/office/word/2010/wordprocessingInk" xmlns:wne="http://schemas.microsoft.com/office/word/2006/wordml" xmlns:wps="http://schemas.microsoft.com/office/word/2010/wordprocessingShape" mc:Ignorable="w14 w15 w16se w16cid w16 w16cex w16sdtdh w16sdtfl w16du wp14">
   <w:abstractNum w:abstractNumId="0" w15:restartNumberingAfterBreak="0">
+    <w:nsid w:val="021A5E17"/>
+    <w:multiLevelType w:val="hybridMultilevel"/>
+    <w:tmpl w:val="89F4D612"/>
+    <w:lvl w:ilvl="0" w:tplc="04090011">
+      <w:start w:val="1"/>
+      <w:numFmt w:val="decimal"/>
+      <w:lvlText w:val="%1)"/>
+      <w:lvlJc w:val="left"/>
+      <w:pPr>
+        <w:ind w:left="720" w:hanging="360"/>
+      </w:pPr>
+      <w:rPr>
+        <w:rFonts w:hint="default"/>
+      </w:rPr>
+    </w:lvl>
+    <w:lvl w:ilvl="1" w:tplc="04090019" w:tentative="1">
+      <w:start w:val="1"/>
+      <w:numFmt w:val="lowerLetter"/>
+      <w:lvlText w:val="%2."/>
+      <w:lvlJc w:val="left"/>
+      <w:pPr>
+        <w:ind w:left="1440" w:hanging="360"/>
+      </w:pPr>
+    </w:lvl>
+    <w:lvl w:ilvl="2" w:tplc="0409001B" w:tentative="1">
+      <w:start w:val="1"/>
+      <w:numFmt w:val="lowerRoman"/>
+      <w:lvlText w:val="%3."/>
+      <w:lvlJc w:val="right"/>
+      <w:pPr>
+        <w:ind w:left="2160" w:hanging="180"/>
+      </w:pPr>
+    </w:lvl>
+    <w:lvl w:ilvl="3" w:tplc="0409000F" w:tentative="1">
+      <w:start w:val="1"/>
+      <w:numFmt w:val="decimal"/>
+      <w:lvlText w:val="%4."/>
+      <w:lvlJc w:val="left"/>
+      <w:pPr>
+        <w:ind w:left="2880" w:hanging="360"/>
+      </w:pPr>
+    </w:lvl>
+    <w:lvl w:ilvl="4" w:tplc="04090019" w:tentative="1">
+      <w:start w:val="1"/>
+      <w:numFmt w:val="lowerLetter"/>
+      <w:lvlText w:val="%5."/>
+      <w:lvlJc w:val="left"/>
+      <w:pPr>
+        <w:ind w:left="3600" w:hanging="360"/>
+      </w:pPr>
+    </w:lvl>
+    <w:lvl w:ilvl="5" w:tplc="0409001B" w:tentative="1">
+      <w:start w:val="1"/>
+      <w:numFmt w:val="lowerRoman"/>
+      <w:lvlText w:val="%6."/>
+      <w:lvlJc w:val="right"/>
+      <w:pPr>
+        <w:ind w:left="4320" w:hanging="180"/>
+      </w:pPr>
+    </w:lvl>
+    <w:lvl w:ilvl="6" w:tplc="0409000F" w:tentative="1">
+      <w:start w:val="1"/>
+      <w:numFmt w:val="decimal"/>
+      <w:lvlText w:val="%7."/>
+      <w:lvlJc w:val="left"/>
+      <w:pPr>
+        <w:ind w:left="5040" w:hanging="360"/>
+      </w:pPr>
+    </w:lvl>
+    <w:lvl w:ilvl="7" w:tplc="04090019" w:tentative="1">
+      <w:start w:val="1"/>
+      <w:numFmt w:val="lowerLetter"/>
+      <w:lvlText w:val="%8."/>
+      <w:lvlJc w:val="left"/>
+      <w:pPr>
+        <w:ind w:left="5760" w:hanging="360"/>
+      </w:pPr>
+    </w:lvl>
+    <w:lvl w:ilvl="8" w:tplc="0409001B" w:tentative="1">
+      <w:start w:val="1"/>
+      <w:numFmt w:val="lowerRoman"/>
+      <w:lvlText w:val="%9."/>
+      <w:lvlJc w:val="right"/>
+      <w:pPr>
+        <w:ind w:left="6480" w:hanging="180"/>
+      </w:pPr>
+    </w:lvl>
+  </w:abstractNum>
+  <w:abstractNum w:abstractNumId="1" w15:restartNumberingAfterBreak="0">
     <w:nsid w:val="080838CB"/>
     <w:multiLevelType w:val="hybridMultilevel"/>
     <w:tmpl w:val="B67E730C"/>
@@ -1255,7 +4356,96 @@
       </w:pPr>
     </w:lvl>
   </w:abstractNum>
-  <w:abstractNum w:abstractNumId="1" w15:restartNumberingAfterBreak="0">
+  <w:abstractNum w:abstractNumId="2" w15:restartNumberingAfterBreak="0">
+    <w:nsid w:val="099D72C0"/>
+    <w:multiLevelType w:val="hybridMultilevel"/>
+    <w:tmpl w:val="BBC290F2"/>
+    <w:lvl w:ilvl="0" w:tplc="04090011">
+      <w:start w:val="1"/>
+      <w:numFmt w:val="decimal"/>
+      <w:lvlText w:val="%1)"/>
+      <w:lvlJc w:val="left"/>
+      <w:pPr>
+        <w:ind w:left="720" w:hanging="360"/>
+      </w:pPr>
+      <w:rPr>
+        <w:rFonts w:hint="default"/>
+      </w:rPr>
+    </w:lvl>
+    <w:lvl w:ilvl="1" w:tplc="04090019" w:tentative="1">
+      <w:start w:val="1"/>
+      <w:numFmt w:val="lowerLetter"/>
+      <w:lvlText w:val="%2."/>
+      <w:lvlJc w:val="left"/>
+      <w:pPr>
+        <w:ind w:left="1440" w:hanging="360"/>
+      </w:pPr>
+    </w:lvl>
+    <w:lvl w:ilvl="2" w:tplc="0409001B" w:tentative="1">
+      <w:start w:val="1"/>
+      <w:numFmt w:val="lowerRoman"/>
+      <w:lvlText w:val="%3."/>
+      <w:lvlJc w:val="right"/>
+      <w:pPr>
+        <w:ind w:left="2160" w:hanging="180"/>
+      </w:pPr>
+    </w:lvl>
+    <w:lvl w:ilvl="3" w:tplc="0409000F" w:tentative="1">
+      <w:start w:val="1"/>
+      <w:numFmt w:val="decimal"/>
+      <w:lvlText w:val="%4."/>
+      <w:lvlJc w:val="left"/>
+      <w:pPr>
+        <w:ind w:left="2880" w:hanging="360"/>
+      </w:pPr>
+    </w:lvl>
+    <w:lvl w:ilvl="4" w:tplc="04090019" w:tentative="1">
+      <w:start w:val="1"/>
+      <w:numFmt w:val="lowerLetter"/>
+      <w:lvlText w:val="%5."/>
+      <w:lvlJc w:val="left"/>
+      <w:pPr>
+        <w:ind w:left="3600" w:hanging="360"/>
+      </w:pPr>
+    </w:lvl>
+    <w:lvl w:ilvl="5" w:tplc="0409001B" w:tentative="1">
+      <w:start w:val="1"/>
+      <w:numFmt w:val="lowerRoman"/>
+      <w:lvlText w:val="%6."/>
+      <w:lvlJc w:val="right"/>
+      <w:pPr>
+        <w:ind w:left="4320" w:hanging="180"/>
+      </w:pPr>
+    </w:lvl>
+    <w:lvl w:ilvl="6" w:tplc="0409000F" w:tentative="1">
+      <w:start w:val="1"/>
+      <w:numFmt w:val="decimal"/>
+      <w:lvlText w:val="%7."/>
+      <w:lvlJc w:val="left"/>
+      <w:pPr>
+        <w:ind w:left="5040" w:hanging="360"/>
+      </w:pPr>
+    </w:lvl>
+    <w:lvl w:ilvl="7" w:tplc="04090019" w:tentative="1">
+      <w:start w:val="1"/>
+      <w:numFmt w:val="lowerLetter"/>
+      <w:lvlText w:val="%8."/>
+      <w:lvlJc w:val="left"/>
+      <w:pPr>
+        <w:ind w:left="5760" w:hanging="360"/>
+      </w:pPr>
+    </w:lvl>
+    <w:lvl w:ilvl="8" w:tplc="0409001B" w:tentative="1">
+      <w:start w:val="1"/>
+      <w:numFmt w:val="lowerRoman"/>
+      <w:lvlText w:val="%9."/>
+      <w:lvlJc w:val="right"/>
+      <w:pPr>
+        <w:ind w:left="6480" w:hanging="180"/>
+      </w:pPr>
+    </w:lvl>
+  </w:abstractNum>
+  <w:abstractNum w:abstractNumId="3" w15:restartNumberingAfterBreak="0">
     <w:nsid w:val="0D150797"/>
     <w:multiLevelType w:val="hybridMultilevel"/>
     <w:tmpl w:val="F5DA3EB2"/>
@@ -1344,7 +4534,96 @@
       </w:pPr>
     </w:lvl>
   </w:abstractNum>
-  <w:abstractNum w:abstractNumId="2" w15:restartNumberingAfterBreak="0">
+  <w:abstractNum w:abstractNumId="4" w15:restartNumberingAfterBreak="0">
+    <w:nsid w:val="15FC21F7"/>
+    <w:multiLevelType w:val="hybridMultilevel"/>
+    <w:tmpl w:val="A4CCB94A"/>
+    <w:lvl w:ilvl="0" w:tplc="04090011">
+      <w:start w:val="1"/>
+      <w:numFmt w:val="decimal"/>
+      <w:lvlText w:val="%1)"/>
+      <w:lvlJc w:val="left"/>
+      <w:pPr>
+        <w:ind w:left="720" w:hanging="360"/>
+      </w:pPr>
+      <w:rPr>
+        <w:rFonts w:hint="default"/>
+      </w:rPr>
+    </w:lvl>
+    <w:lvl w:ilvl="1" w:tplc="04090019">
+      <w:start w:val="1"/>
+      <w:numFmt w:val="lowerLetter"/>
+      <w:lvlText w:val="%2."/>
+      <w:lvlJc w:val="left"/>
+      <w:pPr>
+        <w:ind w:left="1440" w:hanging="360"/>
+      </w:pPr>
+    </w:lvl>
+    <w:lvl w:ilvl="2" w:tplc="0409001B" w:tentative="1">
+      <w:start w:val="1"/>
+      <w:numFmt w:val="lowerRoman"/>
+      <w:lvlText w:val="%3."/>
+      <w:lvlJc w:val="right"/>
+      <w:pPr>
+        <w:ind w:left="2160" w:hanging="180"/>
+      </w:pPr>
+    </w:lvl>
+    <w:lvl w:ilvl="3" w:tplc="0409000F" w:tentative="1">
+      <w:start w:val="1"/>
+      <w:numFmt w:val="decimal"/>
+      <w:lvlText w:val="%4."/>
+      <w:lvlJc w:val="left"/>
+      <w:pPr>
+        <w:ind w:left="2880" w:hanging="360"/>
+      </w:pPr>
+    </w:lvl>
+    <w:lvl w:ilvl="4" w:tplc="04090019" w:tentative="1">
+      <w:start w:val="1"/>
+      <w:numFmt w:val="lowerLetter"/>
+      <w:lvlText w:val="%5."/>
+      <w:lvlJc w:val="left"/>
+      <w:pPr>
+        <w:ind w:left="3600" w:hanging="360"/>
+      </w:pPr>
+    </w:lvl>
+    <w:lvl w:ilvl="5" w:tplc="0409001B" w:tentative="1">
+      <w:start w:val="1"/>
+      <w:numFmt w:val="lowerRoman"/>
+      <w:lvlText w:val="%6."/>
+      <w:lvlJc w:val="right"/>
+      <w:pPr>
+        <w:ind w:left="4320" w:hanging="180"/>
+      </w:pPr>
+    </w:lvl>
+    <w:lvl w:ilvl="6" w:tplc="0409000F" w:tentative="1">
+      <w:start w:val="1"/>
+      <w:numFmt w:val="decimal"/>
+      <w:lvlText w:val="%7."/>
+      <w:lvlJc w:val="left"/>
+      <w:pPr>
+        <w:ind w:left="5040" w:hanging="360"/>
+      </w:pPr>
+    </w:lvl>
+    <w:lvl w:ilvl="7" w:tplc="04090019" w:tentative="1">
+      <w:start w:val="1"/>
+      <w:numFmt w:val="lowerLetter"/>
+      <w:lvlText w:val="%8."/>
+      <w:lvlJc w:val="left"/>
+      <w:pPr>
+        <w:ind w:left="5760" w:hanging="360"/>
+      </w:pPr>
+    </w:lvl>
+    <w:lvl w:ilvl="8" w:tplc="0409001B" w:tentative="1">
+      <w:start w:val="1"/>
+      <w:numFmt w:val="lowerRoman"/>
+      <w:lvlText w:val="%9."/>
+      <w:lvlJc w:val="right"/>
+      <w:pPr>
+        <w:ind w:left="6480" w:hanging="180"/>
+      </w:pPr>
+    </w:lvl>
+  </w:abstractNum>
+  <w:abstractNum w:abstractNumId="5" w15:restartNumberingAfterBreak="0">
     <w:nsid w:val="1D40665E"/>
     <w:multiLevelType w:val="multilevel"/>
     <w:tmpl w:val="E1261F98"/>
@@ -1457,7 +4736,7 @@
       </w:rPr>
     </w:lvl>
   </w:abstractNum>
-  <w:abstractNum w:abstractNumId="3" w15:restartNumberingAfterBreak="0">
+  <w:abstractNum w:abstractNumId="6" w15:restartNumberingAfterBreak="0">
     <w:nsid w:val="28D34E89"/>
     <w:multiLevelType w:val="multilevel"/>
     <w:tmpl w:val="58BE08DA"/>
@@ -1536,7 +4815,7 @@
       </w:rPr>
     </w:lvl>
   </w:abstractNum>
-  <w:abstractNum w:abstractNumId="4" w15:restartNumberingAfterBreak="0">
+  <w:abstractNum w:abstractNumId="7" w15:restartNumberingAfterBreak="0">
     <w:nsid w:val="2D7516ED"/>
     <w:multiLevelType w:val="multilevel"/>
     <w:tmpl w:val="7F1244E6"/>
@@ -1615,7 +4894,120 @@
       </w:rPr>
     </w:lvl>
   </w:abstractNum>
-  <w:abstractNum w:abstractNumId="5" w15:restartNumberingAfterBreak="0">
+  <w:abstractNum w:abstractNumId="8" w15:restartNumberingAfterBreak="0">
+    <w:nsid w:val="33743964"/>
+    <w:multiLevelType w:val="multilevel"/>
+    <w:tmpl w:val="ED8E135A"/>
+    <w:lvl w:ilvl="0">
+      <w:start w:val="2"/>
+      <w:numFmt w:val="decimal"/>
+      <w:lvlText w:val="%1"/>
+      <w:lvlJc w:val="left"/>
+      <w:pPr>
+        <w:ind w:left="360" w:hanging="360"/>
+      </w:pPr>
+      <w:rPr>
+        <w:rFonts w:hint="default"/>
+      </w:rPr>
+    </w:lvl>
+    <w:lvl w:ilvl="1">
+      <w:start w:val="1"/>
+      <w:numFmt w:val="decimal"/>
+      <w:lvlText w:val="%1.%2"/>
+      <w:lvlJc w:val="left"/>
+      <w:pPr>
+        <w:ind w:left="1080" w:hanging="360"/>
+      </w:pPr>
+      <w:rPr>
+        <w:rFonts w:hint="default"/>
+      </w:rPr>
+    </w:lvl>
+    <w:lvl w:ilvl="2">
+      <w:start w:val="1"/>
+      <w:numFmt w:val="decimal"/>
+      <w:lvlText w:val="%1.%2.%3"/>
+      <w:lvlJc w:val="left"/>
+      <w:pPr>
+        <w:ind w:left="2160" w:hanging="720"/>
+      </w:pPr>
+      <w:rPr>
+        <w:rFonts w:hint="default"/>
+      </w:rPr>
+    </w:lvl>
+    <w:lvl w:ilvl="3">
+      <w:start w:val="1"/>
+      <w:numFmt w:val="decimal"/>
+      <w:lvlText w:val="%1.%2.%3.%4"/>
+      <w:lvlJc w:val="left"/>
+      <w:pPr>
+        <w:ind w:left="2880" w:hanging="720"/>
+      </w:pPr>
+      <w:rPr>
+        <w:rFonts w:hint="default"/>
+      </w:rPr>
+    </w:lvl>
+    <w:lvl w:ilvl="4">
+      <w:start w:val="1"/>
+      <w:numFmt w:val="decimal"/>
+      <w:lvlText w:val="%1.%2.%3.%4.%5"/>
+      <w:lvlJc w:val="left"/>
+      <w:pPr>
+        <w:ind w:left="3960" w:hanging="1080"/>
+      </w:pPr>
+      <w:rPr>
+        <w:rFonts w:hint="default"/>
+      </w:rPr>
+    </w:lvl>
+    <w:lvl w:ilvl="5">
+      <w:start w:val="1"/>
+      <w:numFmt w:val="decimal"/>
+      <w:lvlText w:val="%1.%2.%3.%4.%5.%6"/>
+      <w:lvlJc w:val="left"/>
+      <w:pPr>
+        <w:ind w:left="4680" w:hanging="1080"/>
+      </w:pPr>
+      <w:rPr>
+        <w:rFonts w:hint="default"/>
+      </w:rPr>
+    </w:lvl>
+    <w:lvl w:ilvl="6">
+      <w:start w:val="1"/>
+      <w:numFmt w:val="decimal"/>
+      <w:lvlText w:val="%1.%2.%3.%4.%5.%6.%7"/>
+      <w:lvlJc w:val="left"/>
+      <w:pPr>
+        <w:ind w:left="5760" w:hanging="1440"/>
+      </w:pPr>
+      <w:rPr>
+        <w:rFonts w:hint="default"/>
+      </w:rPr>
+    </w:lvl>
+    <w:lvl w:ilvl="7">
+      <w:start w:val="1"/>
+      <w:numFmt w:val="decimal"/>
+      <w:lvlText w:val="%1.%2.%3.%4.%5.%6.%7.%8"/>
+      <w:lvlJc w:val="left"/>
+      <w:pPr>
+        <w:ind w:left="6840" w:hanging="1800"/>
+      </w:pPr>
+      <w:rPr>
+        <w:rFonts w:hint="default"/>
+      </w:rPr>
+    </w:lvl>
+    <w:lvl w:ilvl="8">
+      <w:start w:val="1"/>
+      <w:numFmt w:val="decimal"/>
+      <w:lvlText w:val="%1.%2.%3.%4.%5.%6.%7.%8.%9"/>
+      <w:lvlJc w:val="left"/>
+      <w:pPr>
+        <w:ind w:left="7560" w:hanging="1800"/>
+      </w:pPr>
+      <w:rPr>
+        <w:rFonts w:hint="default"/>
+      </w:rPr>
+    </w:lvl>
+  </w:abstractNum>
+  <w:abstractNum w:abstractNumId="9" w15:restartNumberingAfterBreak="0">
     <w:nsid w:val="3CF6774D"/>
     <w:multiLevelType w:val="hybridMultilevel"/>
     <w:tmpl w:val="02F4A038"/>
@@ -1704,7 +5096,7 @@
       </w:pPr>
     </w:lvl>
   </w:abstractNum>
-  <w:abstractNum w:abstractNumId="6" w15:restartNumberingAfterBreak="0">
+  <w:abstractNum w:abstractNumId="10" w15:restartNumberingAfterBreak="0">
     <w:nsid w:val="3F55702F"/>
     <w:multiLevelType w:val="hybridMultilevel"/>
     <w:tmpl w:val="11EA8ECE"/>
@@ -1793,7 +5185,7 @@
       </w:pPr>
     </w:lvl>
   </w:abstractNum>
-  <w:abstractNum w:abstractNumId="7" w15:restartNumberingAfterBreak="0">
+  <w:abstractNum w:abstractNumId="11" w15:restartNumberingAfterBreak="0">
     <w:nsid w:val="3FB660E1"/>
     <w:multiLevelType w:val="multilevel"/>
     <w:tmpl w:val="B4826D4A"/>
@@ -1872,7 +5264,96 @@
       </w:rPr>
     </w:lvl>
   </w:abstractNum>
-  <w:abstractNum w:abstractNumId="8" w15:restartNumberingAfterBreak="0">
+  <w:abstractNum w:abstractNumId="12" w15:restartNumberingAfterBreak="0">
+    <w:nsid w:val="4575539C"/>
+    <w:multiLevelType w:val="hybridMultilevel"/>
+    <w:tmpl w:val="FA844454"/>
+    <w:lvl w:ilvl="0" w:tplc="04090011">
+      <w:start w:val="1"/>
+      <w:numFmt w:val="decimal"/>
+      <w:lvlText w:val="%1)"/>
+      <w:lvlJc w:val="left"/>
+      <w:pPr>
+        <w:ind w:left="720" w:hanging="360"/>
+      </w:pPr>
+      <w:rPr>
+        <w:rFonts w:hint="default"/>
+      </w:rPr>
+    </w:lvl>
+    <w:lvl w:ilvl="1" w:tplc="04090019" w:tentative="1">
+      <w:start w:val="1"/>
+      <w:numFmt w:val="lowerLetter"/>
+      <w:lvlText w:val="%2."/>
+      <w:lvlJc w:val="left"/>
+      <w:pPr>
+        <w:ind w:left="1440" w:hanging="360"/>
+      </w:pPr>
+    </w:lvl>
+    <w:lvl w:ilvl="2" w:tplc="0409001B" w:tentative="1">
+      <w:start w:val="1"/>
+      <w:numFmt w:val="lowerRoman"/>
+      <w:lvlText w:val="%3."/>
+      <w:lvlJc w:val="right"/>
+      <w:pPr>
+        <w:ind w:left="2160" w:hanging="180"/>
+      </w:pPr>
+    </w:lvl>
+    <w:lvl w:ilvl="3" w:tplc="0409000F" w:tentative="1">
+      <w:start w:val="1"/>
+      <w:numFmt w:val="decimal"/>
+      <w:lvlText w:val="%4."/>
+      <w:lvlJc w:val="left"/>
+      <w:pPr>
+        <w:ind w:left="2880" w:hanging="360"/>
+      </w:pPr>
+    </w:lvl>
+    <w:lvl w:ilvl="4" w:tplc="04090019" w:tentative="1">
+      <w:start w:val="1"/>
+      <w:numFmt w:val="lowerLetter"/>
+      <w:lvlText w:val="%5."/>
+      <w:lvlJc w:val="left"/>
+      <w:pPr>
+        <w:ind w:left="3600" w:hanging="360"/>
+      </w:pPr>
+    </w:lvl>
+    <w:lvl w:ilvl="5" w:tplc="0409001B" w:tentative="1">
+      <w:start w:val="1"/>
+      <w:numFmt w:val="lowerRoman"/>
+      <w:lvlText w:val="%6."/>
+      <w:lvlJc w:val="right"/>
+      <w:pPr>
+        <w:ind w:left="4320" w:hanging="180"/>
+      </w:pPr>
+    </w:lvl>
+    <w:lvl w:ilvl="6" w:tplc="0409000F" w:tentative="1">
+      <w:start w:val="1"/>
+      <w:numFmt w:val="decimal"/>
+      <w:lvlText w:val="%7."/>
+      <w:lvlJc w:val="left"/>
+      <w:pPr>
+        <w:ind w:left="5040" w:hanging="360"/>
+      </w:pPr>
+    </w:lvl>
+    <w:lvl w:ilvl="7" w:tplc="04090019" w:tentative="1">
+      <w:start w:val="1"/>
+      <w:numFmt w:val="lowerLetter"/>
+      <w:lvlText w:val="%8."/>
+      <w:lvlJc w:val="left"/>
+      <w:pPr>
+        <w:ind w:left="5760" w:hanging="360"/>
+      </w:pPr>
+    </w:lvl>
+    <w:lvl w:ilvl="8" w:tplc="0409001B" w:tentative="1">
+      <w:start w:val="1"/>
+      <w:numFmt w:val="lowerRoman"/>
+      <w:lvlText w:val="%9."/>
+      <w:lvlJc w:val="right"/>
+      <w:pPr>
+        <w:ind w:left="6480" w:hanging="180"/>
+      </w:pPr>
+    </w:lvl>
+  </w:abstractNum>
+  <w:abstractNum w:abstractNumId="13" w15:restartNumberingAfterBreak="0">
     <w:nsid w:val="46E2190C"/>
     <w:multiLevelType w:val="hybridMultilevel"/>
     <w:tmpl w:val="9B6CE7D2"/>
@@ -1961,7 +5442,209 @@
       </w:pPr>
     </w:lvl>
   </w:abstractNum>
-  <w:abstractNum w:abstractNumId="9" w15:restartNumberingAfterBreak="0">
+  <w:abstractNum w:abstractNumId="14" w15:restartNumberingAfterBreak="0">
+    <w:nsid w:val="4DFB5F6A"/>
+    <w:multiLevelType w:val="multilevel"/>
+    <w:tmpl w:val="7CD0A652"/>
+    <w:lvl w:ilvl="0">
+      <w:start w:val="1"/>
+      <w:numFmt w:val="decimal"/>
+      <w:lvlText w:val="%1."/>
+      <w:lvlJc w:val="left"/>
+      <w:pPr>
+        <w:ind w:left="390" w:hanging="390"/>
+      </w:pPr>
+      <w:rPr>
+        <w:rFonts w:hint="default"/>
+      </w:rPr>
+    </w:lvl>
+    <w:lvl w:ilvl="1">
+      <w:start w:val="2"/>
+      <w:numFmt w:val="decimal"/>
+      <w:lvlText w:val="%1.%2."/>
+      <w:lvlJc w:val="left"/>
+      <w:pPr>
+        <w:ind w:left="720" w:hanging="720"/>
+      </w:pPr>
+      <w:rPr>
+        <w:rFonts w:hint="default"/>
+      </w:rPr>
+    </w:lvl>
+    <w:lvl w:ilvl="2">
+      <w:start w:val="1"/>
+      <w:numFmt w:val="decimal"/>
+      <w:lvlText w:val="%1.%2.%3."/>
+      <w:lvlJc w:val="left"/>
+      <w:pPr>
+        <w:ind w:left="720" w:hanging="720"/>
+      </w:pPr>
+      <w:rPr>
+        <w:rFonts w:hint="default"/>
+      </w:rPr>
+    </w:lvl>
+    <w:lvl w:ilvl="3">
+      <w:start w:val="1"/>
+      <w:numFmt w:val="decimal"/>
+      <w:lvlText w:val="%1.%2.%3.%4."/>
+      <w:lvlJc w:val="left"/>
+      <w:pPr>
+        <w:ind w:left="1080" w:hanging="1080"/>
+      </w:pPr>
+      <w:rPr>
+        <w:rFonts w:hint="default"/>
+      </w:rPr>
+    </w:lvl>
+    <w:lvl w:ilvl="4">
+      <w:start w:val="1"/>
+      <w:numFmt w:val="decimal"/>
+      <w:lvlText w:val="%1.%2.%3.%4.%5."/>
+      <w:lvlJc w:val="left"/>
+      <w:pPr>
+        <w:ind w:left="1080" w:hanging="1080"/>
+      </w:pPr>
+      <w:rPr>
+        <w:rFonts w:hint="default"/>
+      </w:rPr>
+    </w:lvl>
+    <w:lvl w:ilvl="5">
+      <w:start w:val="1"/>
+      <w:numFmt w:val="decimal"/>
+      <w:lvlText w:val="%1.%2.%3.%4.%5.%6."/>
+      <w:lvlJc w:val="left"/>
+      <w:pPr>
+        <w:ind w:left="1440" w:hanging="1440"/>
+      </w:pPr>
+      <w:rPr>
+        <w:rFonts w:hint="default"/>
+      </w:rPr>
+    </w:lvl>
+    <w:lvl w:ilvl="6">
+      <w:start w:val="1"/>
+      <w:numFmt w:val="decimal"/>
+      <w:lvlText w:val="%1.%2.%3.%4.%5.%6.%7."/>
+      <w:lvlJc w:val="left"/>
+      <w:pPr>
+        <w:ind w:left="1440" w:hanging="1440"/>
+      </w:pPr>
+      <w:rPr>
+        <w:rFonts w:hint="default"/>
+      </w:rPr>
+    </w:lvl>
+    <w:lvl w:ilvl="7">
+      <w:start w:val="1"/>
+      <w:numFmt w:val="decimal"/>
+      <w:lvlText w:val="%1.%2.%3.%4.%5.%6.%7.%8."/>
+      <w:lvlJc w:val="left"/>
+      <w:pPr>
+        <w:ind w:left="1800" w:hanging="1800"/>
+      </w:pPr>
+      <w:rPr>
+        <w:rFonts w:hint="default"/>
+      </w:rPr>
+    </w:lvl>
+    <w:lvl w:ilvl="8">
+      <w:start w:val="1"/>
+      <w:numFmt w:val="decimal"/>
+      <w:lvlText w:val="%1.%2.%3.%4.%5.%6.%7.%8.%9."/>
+      <w:lvlJc w:val="left"/>
+      <w:pPr>
+        <w:ind w:left="1800" w:hanging="1800"/>
+      </w:pPr>
+      <w:rPr>
+        <w:rFonts w:hint="default"/>
+      </w:rPr>
+    </w:lvl>
+  </w:abstractNum>
+  <w:abstractNum w:abstractNumId="15" w15:restartNumberingAfterBreak="0">
+    <w:nsid w:val="53B80A6B"/>
+    <w:multiLevelType w:val="hybridMultilevel"/>
+    <w:tmpl w:val="8780CB08"/>
+    <w:lvl w:ilvl="0" w:tplc="04090011">
+      <w:start w:val="1"/>
+      <w:numFmt w:val="decimal"/>
+      <w:lvlText w:val="%1)"/>
+      <w:lvlJc w:val="left"/>
+      <w:pPr>
+        <w:ind w:left="720" w:hanging="360"/>
+      </w:pPr>
+      <w:rPr>
+        <w:rFonts w:hint="default"/>
+      </w:rPr>
+    </w:lvl>
+    <w:lvl w:ilvl="1" w:tplc="04090019" w:tentative="1">
+      <w:start w:val="1"/>
+      <w:numFmt w:val="lowerLetter"/>
+      <w:lvlText w:val="%2."/>
+      <w:lvlJc w:val="left"/>
+      <w:pPr>
+        <w:ind w:left="1440" w:hanging="360"/>
+      </w:pPr>
+    </w:lvl>
+    <w:lvl w:ilvl="2" w:tplc="0409001B" w:tentative="1">
+      <w:start w:val="1"/>
+      <w:numFmt w:val="lowerRoman"/>
+      <w:lvlText w:val="%3."/>
+      <w:lvlJc w:val="right"/>
+      <w:pPr>
+        <w:ind w:left="2160" w:hanging="180"/>
+      </w:pPr>
+    </w:lvl>
+    <w:lvl w:ilvl="3" w:tplc="0409000F" w:tentative="1">
+      <w:start w:val="1"/>
+      <w:numFmt w:val="decimal"/>
+      <w:lvlText w:val="%4."/>
+      <w:lvlJc w:val="left"/>
+      <w:pPr>
+        <w:ind w:left="2880" w:hanging="360"/>
+      </w:pPr>
+    </w:lvl>
+    <w:lvl w:ilvl="4" w:tplc="04090019" w:tentative="1">
+      <w:start w:val="1"/>
+      <w:numFmt w:val="lowerLetter"/>
+      <w:lvlText w:val="%5."/>
+      <w:lvlJc w:val="left"/>
+      <w:pPr>
+        <w:ind w:left="3600" w:hanging="360"/>
+      </w:pPr>
+    </w:lvl>
+    <w:lvl w:ilvl="5" w:tplc="0409001B" w:tentative="1">
+      <w:start w:val="1"/>
+      <w:numFmt w:val="lowerRoman"/>
+      <w:lvlText w:val="%6."/>
+      <w:lvlJc w:val="right"/>
+      <w:pPr>
+        <w:ind w:left="4320" w:hanging="180"/>
+      </w:pPr>
+    </w:lvl>
+    <w:lvl w:ilvl="6" w:tplc="0409000F" w:tentative="1">
+      <w:start w:val="1"/>
+      <w:numFmt w:val="decimal"/>
+      <w:lvlText w:val="%7."/>
+      <w:lvlJc w:val="left"/>
+      <w:pPr>
+        <w:ind w:left="5040" w:hanging="360"/>
+      </w:pPr>
+    </w:lvl>
+    <w:lvl w:ilvl="7" w:tplc="04090019" w:tentative="1">
+      <w:start w:val="1"/>
+      <w:numFmt w:val="lowerLetter"/>
+      <w:lvlText w:val="%8."/>
+      <w:lvlJc w:val="left"/>
+      <w:pPr>
+        <w:ind w:left="5760" w:hanging="360"/>
+      </w:pPr>
+    </w:lvl>
+    <w:lvl w:ilvl="8" w:tplc="0409001B" w:tentative="1">
+      <w:start w:val="1"/>
+      <w:numFmt w:val="lowerRoman"/>
+      <w:lvlText w:val="%9."/>
+      <w:lvlJc w:val="right"/>
+      <w:pPr>
+        <w:ind w:left="6480" w:hanging="180"/>
+      </w:pPr>
+    </w:lvl>
+  </w:abstractNum>
+  <w:abstractNum w:abstractNumId="16" w15:restartNumberingAfterBreak="0">
     <w:nsid w:val="5E8A0E5C"/>
     <w:multiLevelType w:val="hybridMultilevel"/>
     <w:tmpl w:val="44BE7F80"/>
@@ -2050,7 +5733,120 @@
       </w:pPr>
     </w:lvl>
   </w:abstractNum>
-  <w:abstractNum w:abstractNumId="10" w15:restartNumberingAfterBreak="0">
+  <w:abstractNum w:abstractNumId="17" w15:restartNumberingAfterBreak="0">
+    <w:nsid w:val="5F6B64D3"/>
+    <w:multiLevelType w:val="multilevel"/>
+    <w:tmpl w:val="9A146D98"/>
+    <w:lvl w:ilvl="0">
+      <w:start w:val="3"/>
+      <w:numFmt w:val="decimal"/>
+      <w:lvlText w:val="%1"/>
+      <w:lvlJc w:val="left"/>
+      <w:pPr>
+        <w:ind w:left="360" w:hanging="360"/>
+      </w:pPr>
+      <w:rPr>
+        <w:rFonts w:hint="default"/>
+      </w:rPr>
+    </w:lvl>
+    <w:lvl w:ilvl="1">
+      <w:start w:val="1"/>
+      <w:numFmt w:val="decimal"/>
+      <w:lvlText w:val="%1.%2"/>
+      <w:lvlJc w:val="left"/>
+      <w:pPr>
+        <w:ind w:left="360" w:hanging="360"/>
+      </w:pPr>
+      <w:rPr>
+        <w:rFonts w:hint="default"/>
+      </w:rPr>
+    </w:lvl>
+    <w:lvl w:ilvl="2">
+      <w:start w:val="1"/>
+      <w:numFmt w:val="decimal"/>
+      <w:lvlText w:val="%1.%2.%3"/>
+      <w:lvlJc w:val="left"/>
+      <w:pPr>
+        <w:ind w:left="720" w:hanging="720"/>
+      </w:pPr>
+      <w:rPr>
+        <w:rFonts w:hint="default"/>
+      </w:rPr>
+    </w:lvl>
+    <w:lvl w:ilvl="3">
+      <w:start w:val="1"/>
+      <w:numFmt w:val="decimal"/>
+      <w:lvlText w:val="%1.%2.%3.%4"/>
+      <w:lvlJc w:val="left"/>
+      <w:pPr>
+        <w:ind w:left="720" w:hanging="720"/>
+      </w:pPr>
+      <w:rPr>
+        <w:rFonts w:hint="default"/>
+      </w:rPr>
+    </w:lvl>
+    <w:lvl w:ilvl="4">
+      <w:start w:val="1"/>
+      <w:numFmt w:val="decimal"/>
+      <w:lvlText w:val="%1.%2.%3.%4.%5"/>
+      <w:lvlJc w:val="left"/>
+      <w:pPr>
+        <w:ind w:left="1080" w:hanging="1080"/>
+      </w:pPr>
+      <w:rPr>
+        <w:rFonts w:hint="default"/>
+      </w:rPr>
+    </w:lvl>
+    <w:lvl w:ilvl="5">
+      <w:start w:val="1"/>
+      <w:numFmt w:val="decimal"/>
+      <w:lvlText w:val="%1.%2.%3.%4.%5.%6"/>
+      <w:lvlJc w:val="left"/>
+      <w:pPr>
+        <w:ind w:left="1080" w:hanging="1080"/>
+      </w:pPr>
+      <w:rPr>
+        <w:rFonts w:hint="default"/>
+      </w:rPr>
+    </w:lvl>
+    <w:lvl w:ilvl="6">
+      <w:start w:val="1"/>
+      <w:numFmt w:val="decimal"/>
+      <w:lvlText w:val="%1.%2.%3.%4.%5.%6.%7"/>
+      <w:lvlJc w:val="left"/>
+      <w:pPr>
+        <w:ind w:left="1440" w:hanging="1440"/>
+      </w:pPr>
+      <w:rPr>
+        <w:rFonts w:hint="default"/>
+      </w:rPr>
+    </w:lvl>
+    <w:lvl w:ilvl="7">
+      <w:start w:val="1"/>
+      <w:numFmt w:val="decimal"/>
+      <w:lvlText w:val="%1.%2.%3.%4.%5.%6.%7.%8"/>
+      <w:lvlJc w:val="left"/>
+      <w:pPr>
+        <w:ind w:left="1800" w:hanging="1800"/>
+      </w:pPr>
+      <w:rPr>
+        <w:rFonts w:hint="default"/>
+      </w:rPr>
+    </w:lvl>
+    <w:lvl w:ilvl="8">
+      <w:start w:val="1"/>
+      <w:numFmt w:val="decimal"/>
+      <w:lvlText w:val="%1.%2.%3.%4.%5.%6.%7.%8.%9"/>
+      <w:lvlJc w:val="left"/>
+      <w:pPr>
+        <w:ind w:left="1800" w:hanging="1800"/>
+      </w:pPr>
+      <w:rPr>
+        <w:rFonts w:hint="default"/>
+      </w:rPr>
+    </w:lvl>
+  </w:abstractNum>
+  <w:abstractNum w:abstractNumId="18" w15:restartNumberingAfterBreak="0">
     <w:nsid w:val="64B25846"/>
     <w:multiLevelType w:val="hybridMultilevel"/>
     <w:tmpl w:val="C4C8B52C"/>
@@ -2139,7 +5935,120 @@
       </w:pPr>
     </w:lvl>
   </w:abstractNum>
-  <w:abstractNum w:abstractNumId="11" w15:restartNumberingAfterBreak="0">
+  <w:abstractNum w:abstractNumId="19" w15:restartNumberingAfterBreak="0">
+    <w:nsid w:val="68974278"/>
+    <w:multiLevelType w:val="multilevel"/>
+    <w:tmpl w:val="554249EC"/>
+    <w:lvl w:ilvl="0">
+      <w:start w:val="2"/>
+      <w:numFmt w:val="decimal"/>
+      <w:lvlText w:val="%1"/>
+      <w:lvlJc w:val="left"/>
+      <w:pPr>
+        <w:ind w:left="360" w:hanging="360"/>
+      </w:pPr>
+      <w:rPr>
+        <w:rFonts w:hint="default"/>
+      </w:rPr>
+    </w:lvl>
+    <w:lvl w:ilvl="1">
+      <w:start w:val="1"/>
+      <w:numFmt w:val="decimal"/>
+      <w:lvlText w:val="%1.%2"/>
+      <w:lvlJc w:val="left"/>
+      <w:pPr>
+        <w:ind w:left="360" w:hanging="360"/>
+      </w:pPr>
+      <w:rPr>
+        <w:rFonts w:hint="default"/>
+      </w:rPr>
+    </w:lvl>
+    <w:lvl w:ilvl="2">
+      <w:start w:val="1"/>
+      <w:numFmt w:val="decimal"/>
+      <w:lvlText w:val="%1.%2.%3"/>
+      <w:lvlJc w:val="left"/>
+      <w:pPr>
+        <w:ind w:left="720" w:hanging="720"/>
+      </w:pPr>
+      <w:rPr>
+        <w:rFonts w:hint="default"/>
+      </w:rPr>
+    </w:lvl>
+    <w:lvl w:ilvl="3">
+      <w:start w:val="1"/>
+      <w:numFmt w:val="decimal"/>
+      <w:lvlText w:val="%1.%2.%3.%4"/>
+      <w:lvlJc w:val="left"/>
+      <w:pPr>
+        <w:ind w:left="720" w:hanging="720"/>
+      </w:pPr>
+      <w:rPr>
+        <w:rFonts w:hint="default"/>
+      </w:rPr>
+    </w:lvl>
+    <w:lvl w:ilvl="4">
+      <w:start w:val="1"/>
+      <w:numFmt w:val="decimal"/>
+      <w:lvlText w:val="%1.%2.%3.%4.%5"/>
+      <w:lvlJc w:val="left"/>
+      <w:pPr>
+        <w:ind w:left="1080" w:hanging="1080"/>
+      </w:pPr>
+      <w:rPr>
+        <w:rFonts w:hint="default"/>
+      </w:rPr>
+    </w:lvl>
+    <w:lvl w:ilvl="5">
+      <w:start w:val="1"/>
+      <w:numFmt w:val="decimal"/>
+      <w:lvlText w:val="%1.%2.%3.%4.%5.%6"/>
+      <w:lvlJc w:val="left"/>
+      <w:pPr>
+        <w:ind w:left="1080" w:hanging="1080"/>
+      </w:pPr>
+      <w:rPr>
+        <w:rFonts w:hint="default"/>
+      </w:rPr>
+    </w:lvl>
+    <w:lvl w:ilvl="6">
+      <w:start w:val="1"/>
+      <w:numFmt w:val="decimal"/>
+      <w:lvlText w:val="%1.%2.%3.%4.%5.%6.%7"/>
+      <w:lvlJc w:val="left"/>
+      <w:pPr>
+        <w:ind w:left="1440" w:hanging="1440"/>
+      </w:pPr>
+      <w:rPr>
+        <w:rFonts w:hint="default"/>
+      </w:rPr>
+    </w:lvl>
+    <w:lvl w:ilvl="7">
+      <w:start w:val="1"/>
+      <w:numFmt w:val="decimal"/>
+      <w:lvlText w:val="%1.%2.%3.%4.%5.%6.%7.%8"/>
+      <w:lvlJc w:val="left"/>
+      <w:pPr>
+        <w:ind w:left="1800" w:hanging="1800"/>
+      </w:pPr>
+      <w:rPr>
+        <w:rFonts w:hint="default"/>
+      </w:rPr>
+    </w:lvl>
+    <w:lvl w:ilvl="8">
+      <w:start w:val="1"/>
+      <w:numFmt w:val="decimal"/>
+      <w:lvlText w:val="%1.%2.%3.%4.%5.%6.%7.%8.%9"/>
+      <w:lvlJc w:val="left"/>
+      <w:pPr>
+        <w:ind w:left="1800" w:hanging="1800"/>
+      </w:pPr>
+      <w:rPr>
+        <w:rFonts w:hint="default"/>
+      </w:rPr>
+    </w:lvl>
+  </w:abstractNum>
+  <w:abstractNum w:abstractNumId="20" w15:restartNumberingAfterBreak="0">
     <w:nsid w:val="6A0A4D4F"/>
     <w:multiLevelType w:val="hybridMultilevel"/>
     <w:tmpl w:val="488800F6"/>
@@ -2228,7 +6137,96 @@
       </w:pPr>
     </w:lvl>
   </w:abstractNum>
-  <w:abstractNum w:abstractNumId="12" w15:restartNumberingAfterBreak="0">
+  <w:abstractNum w:abstractNumId="21" w15:restartNumberingAfterBreak="0">
+    <w:nsid w:val="6E521003"/>
+    <w:multiLevelType w:val="hybridMultilevel"/>
+    <w:tmpl w:val="A35A413C"/>
+    <w:lvl w:ilvl="0" w:tplc="04090011">
+      <w:start w:val="1"/>
+      <w:numFmt w:val="decimal"/>
+      <w:lvlText w:val="%1)"/>
+      <w:lvlJc w:val="left"/>
+      <w:pPr>
+        <w:ind w:left="720" w:hanging="360"/>
+      </w:pPr>
+      <w:rPr>
+        <w:rFonts w:hint="default"/>
+      </w:rPr>
+    </w:lvl>
+    <w:lvl w:ilvl="1" w:tplc="04090019" w:tentative="1">
+      <w:start w:val="1"/>
+      <w:numFmt w:val="lowerLetter"/>
+      <w:lvlText w:val="%2."/>
+      <w:lvlJc w:val="left"/>
+      <w:pPr>
+        <w:ind w:left="1440" w:hanging="360"/>
+      </w:pPr>
+    </w:lvl>
+    <w:lvl w:ilvl="2" w:tplc="0409001B" w:tentative="1">
+      <w:start w:val="1"/>
+      <w:numFmt w:val="lowerRoman"/>
+      <w:lvlText w:val="%3."/>
+      <w:lvlJc w:val="right"/>
+      <w:pPr>
+        <w:ind w:left="2160" w:hanging="180"/>
+      </w:pPr>
+    </w:lvl>
+    <w:lvl w:ilvl="3" w:tplc="0409000F" w:tentative="1">
+      <w:start w:val="1"/>
+      <w:numFmt w:val="decimal"/>
+      <w:lvlText w:val="%4."/>
+      <w:lvlJc w:val="left"/>
+      <w:pPr>
+        <w:ind w:left="2880" w:hanging="360"/>
+      </w:pPr>
+    </w:lvl>
+    <w:lvl w:ilvl="4" w:tplc="04090019" w:tentative="1">
+      <w:start w:val="1"/>
+      <w:numFmt w:val="lowerLetter"/>
+      <w:lvlText w:val="%5."/>
+      <w:lvlJc w:val="left"/>
+      <w:pPr>
+        <w:ind w:left="3600" w:hanging="360"/>
+      </w:pPr>
+    </w:lvl>
+    <w:lvl w:ilvl="5" w:tplc="0409001B" w:tentative="1">
+      <w:start w:val="1"/>
+      <w:numFmt w:val="lowerRoman"/>
+      <w:lvlText w:val="%6."/>
+      <w:lvlJc w:val="right"/>
+      <w:pPr>
+        <w:ind w:left="4320" w:hanging="180"/>
+      </w:pPr>
+    </w:lvl>
+    <w:lvl w:ilvl="6" w:tplc="0409000F" w:tentative="1">
+      <w:start w:val="1"/>
+      <w:numFmt w:val="decimal"/>
+      <w:lvlText w:val="%7."/>
+      <w:lvlJc w:val="left"/>
+      <w:pPr>
+        <w:ind w:left="5040" w:hanging="360"/>
+      </w:pPr>
+    </w:lvl>
+    <w:lvl w:ilvl="7" w:tplc="04090019" w:tentative="1">
+      <w:start w:val="1"/>
+      <w:numFmt w:val="lowerLetter"/>
+      <w:lvlText w:val="%8."/>
+      <w:lvlJc w:val="left"/>
+      <w:pPr>
+        <w:ind w:left="5760" w:hanging="360"/>
+      </w:pPr>
+    </w:lvl>
+    <w:lvl w:ilvl="8" w:tplc="0409001B" w:tentative="1">
+      <w:start w:val="1"/>
+      <w:numFmt w:val="lowerRoman"/>
+      <w:lvlText w:val="%9."/>
+      <w:lvlJc w:val="right"/>
+      <w:pPr>
+        <w:ind w:left="6480" w:hanging="180"/>
+      </w:pPr>
+    </w:lvl>
+  </w:abstractNum>
+  <w:abstractNum w:abstractNumId="22" w15:restartNumberingAfterBreak="0">
     <w:nsid w:val="6EF74331"/>
     <w:multiLevelType w:val="multilevel"/>
     <w:tmpl w:val="F5A0A32A"/>
@@ -2307,7 +6305,120 @@
       </w:rPr>
     </w:lvl>
   </w:abstractNum>
-  <w:abstractNum w:abstractNumId="13" w15:restartNumberingAfterBreak="0">
+  <w:abstractNum w:abstractNumId="23" w15:restartNumberingAfterBreak="0">
+    <w:nsid w:val="71522966"/>
+    <w:multiLevelType w:val="multilevel"/>
+    <w:tmpl w:val="E9ACE9A8"/>
+    <w:lvl w:ilvl="0">
+      <w:start w:val="1"/>
+      <w:numFmt w:val="decimal"/>
+      <w:lvlText w:val="%1"/>
+      <w:lvlJc w:val="left"/>
+      <w:pPr>
+        <w:ind w:left="360" w:hanging="360"/>
+      </w:pPr>
+      <w:rPr>
+        <w:rFonts w:hint="default"/>
+      </w:rPr>
+    </w:lvl>
+    <w:lvl w:ilvl="1">
+      <w:start w:val="1"/>
+      <w:numFmt w:val="decimal"/>
+      <w:lvlText w:val="%1.%2"/>
+      <w:lvlJc w:val="left"/>
+      <w:pPr>
+        <w:ind w:left="360" w:hanging="360"/>
+      </w:pPr>
+      <w:rPr>
+        <w:rFonts w:hint="default"/>
+      </w:rPr>
+    </w:lvl>
+    <w:lvl w:ilvl="2">
+      <w:start w:val="1"/>
+      <w:numFmt w:val="decimal"/>
+      <w:lvlText w:val="%1.%2.%3"/>
+      <w:lvlJc w:val="left"/>
+      <w:pPr>
+        <w:ind w:left="720" w:hanging="720"/>
+      </w:pPr>
+      <w:rPr>
+        <w:rFonts w:hint="default"/>
+      </w:rPr>
+    </w:lvl>
+    <w:lvl w:ilvl="3">
+      <w:start w:val="1"/>
+      <w:numFmt w:val="decimal"/>
+      <w:lvlText w:val="%1.%2.%3.%4"/>
+      <w:lvlJc w:val="left"/>
+      <w:pPr>
+        <w:ind w:left="720" w:hanging="720"/>
+      </w:pPr>
+      <w:rPr>
+        <w:rFonts w:hint="default"/>
+      </w:rPr>
+    </w:lvl>
+    <w:lvl w:ilvl="4">
+      <w:start w:val="1"/>
+      <w:numFmt w:val="decimal"/>
+      <w:lvlText w:val="%1.%2.%3.%4.%5"/>
+      <w:lvlJc w:val="left"/>
+      <w:pPr>
+        <w:ind w:left="1080" w:hanging="1080"/>
+      </w:pPr>
+      <w:rPr>
+        <w:rFonts w:hint="default"/>
+      </w:rPr>
+    </w:lvl>
+    <w:lvl w:ilvl="5">
+      <w:start w:val="1"/>
+      <w:numFmt w:val="decimal"/>
+      <w:lvlText w:val="%1.%2.%3.%4.%5.%6"/>
+      <w:lvlJc w:val="left"/>
+      <w:pPr>
+        <w:ind w:left="1080" w:hanging="1080"/>
+      </w:pPr>
+      <w:rPr>
+        <w:rFonts w:hint="default"/>
+      </w:rPr>
+    </w:lvl>
+    <w:lvl w:ilvl="6">
+      <w:start w:val="1"/>
+      <w:numFmt w:val="decimal"/>
+      <w:lvlText w:val="%1.%2.%3.%4.%5.%6.%7"/>
+      <w:lvlJc w:val="left"/>
+      <w:pPr>
+        <w:ind w:left="1440" w:hanging="1440"/>
+      </w:pPr>
+      <w:rPr>
+        <w:rFonts w:hint="default"/>
+      </w:rPr>
+    </w:lvl>
+    <w:lvl w:ilvl="7">
+      <w:start w:val="1"/>
+      <w:numFmt w:val="decimal"/>
+      <w:lvlText w:val="%1.%2.%3.%4.%5.%6.%7.%8"/>
+      <w:lvlJc w:val="left"/>
+      <w:pPr>
+        <w:ind w:left="1800" w:hanging="1800"/>
+      </w:pPr>
+      <w:rPr>
+        <w:rFonts w:hint="default"/>
+      </w:rPr>
+    </w:lvl>
+    <w:lvl w:ilvl="8">
+      <w:start w:val="1"/>
+      <w:numFmt w:val="decimal"/>
+      <w:lvlText w:val="%1.%2.%3.%4.%5.%6.%7.%8.%9"/>
+      <w:lvlJc w:val="left"/>
+      <w:pPr>
+        <w:ind w:left="1800" w:hanging="1800"/>
+      </w:pPr>
+      <w:rPr>
+        <w:rFonts w:hint="default"/>
+      </w:rPr>
+    </w:lvl>
+  </w:abstractNum>
+  <w:abstractNum w:abstractNumId="24" w15:restartNumberingAfterBreak="0">
     <w:nsid w:val="76125120"/>
     <w:multiLevelType w:val="multilevel"/>
     <w:tmpl w:val="DFBA95C2"/>
@@ -2386,7 +6497,7 @@
       </w:rPr>
     </w:lvl>
   </w:abstractNum>
-  <w:abstractNum w:abstractNumId="14" w15:restartNumberingAfterBreak="0">
+  <w:abstractNum w:abstractNumId="25" w15:restartNumberingAfterBreak="0">
     <w:nsid w:val="762C488D"/>
     <w:multiLevelType w:val="multilevel"/>
     <w:tmpl w:val="19042466"/>
@@ -2465,7 +6576,7 @@
       </w:rPr>
     </w:lvl>
   </w:abstractNum>
-  <w:abstractNum w:abstractNumId="15" w15:restartNumberingAfterBreak="0">
+  <w:abstractNum w:abstractNumId="26" w15:restartNumberingAfterBreak="0">
     <w:nsid w:val="7824572E"/>
     <w:multiLevelType w:val="hybridMultilevel"/>
     <w:tmpl w:val="07604800"/>
@@ -2555,10 +6666,10 @@
       </w:pPr>
     </w:lvl>
   </w:abstractNum>
-  <w:abstractNum w:abstractNumId="16" w15:restartNumberingAfterBreak="0">
+  <w:abstractNum w:abstractNumId="27" w15:restartNumberingAfterBreak="0">
     <w:nsid w:val="7A14203B"/>
     <w:multiLevelType w:val="multilevel"/>
-    <w:tmpl w:val="6D14F4DC"/>
+    <w:tmpl w:val="2B6072B0"/>
     <w:lvl w:ilvl="0">
       <w:start w:val="1"/>
       <w:numFmt w:val="decimal"/>
@@ -2595,17 +6706,17 @@
         <w:rFonts w:hint="default"/>
       </w:rPr>
     </w:lvl>
-    <w:lvl w:ilvl="3" w:tentative="1">
-      <w:start w:val="1"/>
-      <w:numFmt w:val="decimal"/>
-      <w:lvlText w:val="%4."/>
-      <w:lvlJc w:val="left"/>
-      <w:pPr>
-        <w:tabs>
-          <w:tab w:val="num" w:pos="2880"/>
-        </w:tabs>
+    <w:lvl w:ilvl="3">
+      <w:start w:val="1"/>
+      <w:numFmt w:val="lowerLetter"/>
+      <w:lvlText w:val="%4)"/>
+      <w:lvlJc w:val="left"/>
+      <w:pPr>
         <w:ind w:left="2880" w:hanging="360"/>
       </w:pPr>
+      <w:rPr>
+        <w:rFonts w:hint="default"/>
+      </w:rPr>
     </w:lvl>
     <w:lvl w:ilvl="4" w:tentative="1">
       <w:start w:val="1"/>
@@ -2668,7 +6779,7 @@
       </w:pPr>
     </w:lvl>
   </w:abstractNum>
-  <w:abstractNum w:abstractNumId="17" w15:restartNumberingAfterBreak="0">
+  <w:abstractNum w:abstractNumId="28" w15:restartNumberingAfterBreak="0">
     <w:nsid w:val="7FA35A58"/>
     <w:multiLevelType w:val="multilevel"/>
     <w:tmpl w:val="777C3D74"/>
@@ -2748,58 +6859,91 @@
     </w:lvl>
   </w:abstractNum>
   <w:num w:numId="1" w16cid:durableId="1367415238">
+    <w:abstractNumId w:val="7"/>
+  </w:num>
+  <w:num w:numId="2" w16cid:durableId="625816789">
+    <w:abstractNumId w:val="11"/>
+  </w:num>
+  <w:num w:numId="3" w16cid:durableId="1324774003">
+    <w:abstractNumId w:val="6"/>
+  </w:num>
+  <w:num w:numId="4" w16cid:durableId="1226796804">
+    <w:abstractNumId w:val="24"/>
+  </w:num>
+  <w:num w:numId="5" w16cid:durableId="459156506">
+    <w:abstractNumId w:val="22"/>
+  </w:num>
+  <w:num w:numId="6" w16cid:durableId="1746684255">
+    <w:abstractNumId w:val="28"/>
+  </w:num>
+  <w:num w:numId="7" w16cid:durableId="1318799214">
+    <w:abstractNumId w:val="25"/>
+  </w:num>
+  <w:num w:numId="8" w16cid:durableId="1666858890">
+    <w:abstractNumId w:val="26"/>
+  </w:num>
+  <w:num w:numId="9" w16cid:durableId="646665975">
+    <w:abstractNumId w:val="9"/>
+  </w:num>
+  <w:num w:numId="10" w16cid:durableId="53698819">
+    <w:abstractNumId w:val="3"/>
+  </w:num>
+  <w:num w:numId="11" w16cid:durableId="556939798">
+    <w:abstractNumId w:val="20"/>
+  </w:num>
+  <w:num w:numId="12" w16cid:durableId="2010517213">
+    <w:abstractNumId w:val="1"/>
+  </w:num>
+  <w:num w:numId="13" w16cid:durableId="634287998">
+    <w:abstractNumId w:val="5"/>
+  </w:num>
+  <w:num w:numId="14" w16cid:durableId="330761213">
+    <w:abstractNumId w:val="10"/>
+  </w:num>
+  <w:num w:numId="15" w16cid:durableId="1340430290">
+    <w:abstractNumId w:val="13"/>
+  </w:num>
+  <w:num w:numId="16" w16cid:durableId="1738623808">
+    <w:abstractNumId w:val="16"/>
+  </w:num>
+  <w:num w:numId="17" w16cid:durableId="1485196325">
+    <w:abstractNumId w:val="18"/>
+  </w:num>
+  <w:num w:numId="18" w16cid:durableId="290284994">
+    <w:abstractNumId w:val="27"/>
+  </w:num>
+  <w:num w:numId="19" w16cid:durableId="973484547">
     <w:abstractNumId w:val="4"/>
   </w:num>
-  <w:num w:numId="2" w16cid:durableId="625816789">
-    <w:abstractNumId w:val="7"/>
+  <w:num w:numId="20" w16cid:durableId="1016737853">
+    <w:abstractNumId w:val="23"/>
   </w:num>
-  <w:num w:numId="3" w16cid:durableId="1324774003">
-    <w:abstractNumId w:val="3"/>
+  <w:num w:numId="21" w16cid:durableId="483471810">
+    <w:abstractNumId w:val="14"/>
   </w:num>
-  <w:num w:numId="4" w16cid:durableId="1226796804">
-    <w:abstractNumId w:val="13"/>
+  <w:num w:numId="22" w16cid:durableId="2145729858">
+    <w:abstractNumId w:val="21"/>
   </w:num>
-  <w:num w:numId="5" w16cid:durableId="459156506">
+  <w:num w:numId="23" w16cid:durableId="1760061045">
+    <w:abstractNumId w:val="8"/>
+  </w:num>
+  <w:num w:numId="24" w16cid:durableId="702823136">
+    <w:abstractNumId w:val="19"/>
+  </w:num>
+  <w:num w:numId="25" w16cid:durableId="1378316356">
+    <w:abstractNumId w:val="15"/>
+  </w:num>
+  <w:num w:numId="26" w16cid:durableId="637078666">
+    <w:abstractNumId w:val="0"/>
+  </w:num>
+  <w:num w:numId="27" w16cid:durableId="1792167456">
+    <w:abstractNumId w:val="2"/>
+  </w:num>
+  <w:num w:numId="28" w16cid:durableId="1369185855">
     <w:abstractNumId w:val="12"/>
   </w:num>
-  <w:num w:numId="6" w16cid:durableId="1746684255">
+  <w:num w:numId="29" w16cid:durableId="2142569777">
     <w:abstractNumId w:val="17"/>
-  </w:num>
-  <w:num w:numId="7" w16cid:durableId="1318799214">
-    <w:abstractNumId w:val="14"/>
-  </w:num>
-  <w:num w:numId="8" w16cid:durableId="1666858890">
-    <w:abstractNumId w:val="15"/>
-  </w:num>
-  <w:num w:numId="9" w16cid:durableId="646665975">
-    <w:abstractNumId w:val="5"/>
-  </w:num>
-  <w:num w:numId="10" w16cid:durableId="53698819">
-    <w:abstractNumId w:val="1"/>
-  </w:num>
-  <w:num w:numId="11" w16cid:durableId="556939798">
-    <w:abstractNumId w:val="11"/>
-  </w:num>
-  <w:num w:numId="12" w16cid:durableId="2010517213">
-    <w:abstractNumId w:val="0"/>
-  </w:num>
-  <w:num w:numId="13" w16cid:durableId="634287998">
-    <w:abstractNumId w:val="2"/>
-  </w:num>
-  <w:num w:numId="14" w16cid:durableId="330761213">
-    <w:abstractNumId w:val="6"/>
-  </w:num>
-  <w:num w:numId="15" w16cid:durableId="1340430290">
-    <w:abstractNumId w:val="8"/>
-  </w:num>
-  <w:num w:numId="16" w16cid:durableId="1738623808">
-    <w:abstractNumId w:val="9"/>
-  </w:num>
-  <w:num w:numId="17" w16cid:durableId="1485196325">
-    <w:abstractNumId w:val="10"/>
-  </w:num>
-  <w:num w:numId="18" w16cid:durableId="290284994">
-    <w:abstractNumId w:val="16"/>
   </w:num>
 </w:numbering>
 </file>
@@ -3210,9 +7354,32 @@
       <w:autoSpaceDN w:val="0"/>
     </w:pPr>
   </w:style>
+  <w:style w:type="paragraph" w:styleId="Heading2">
+    <w:name w:val="heading 2"/>
+    <w:basedOn w:val="Normal"/>
+    <w:next w:val="Normal"/>
+    <w:link w:val="Heading2Char"/>
+    <w:uiPriority w:val="9"/>
+    <w:unhideWhenUsed/>
+    <w:qFormat/>
+    <w:rsid w:val="00C415A7"/>
+    <w:pPr>
+      <w:keepNext/>
+      <w:keepLines/>
+      <w:spacing w:before="40" w:after="0"/>
+      <w:outlineLvl w:val="1"/>
+    </w:pPr>
+    <w:rPr>
+      <w:rFonts w:asciiTheme="majorHAnsi" w:eastAsiaTheme="majorEastAsia" w:hAnsiTheme="majorHAnsi" w:cstheme="majorBidi"/>
+      <w:color w:val="2F5496" w:themeColor="accent1" w:themeShade="BF"/>
+      <w:sz w:val="26"/>
+      <w:szCs w:val="26"/>
+    </w:rPr>
+  </w:style>
   <w:style w:type="character" w:default="1" w:styleId="DefaultParagraphFont">
     <w:name w:val="Default Paragraph Font"/>
     <w:uiPriority w:val="1"/>
+    <w:semiHidden/>
     <w:unhideWhenUsed/>
   </w:style>
   <w:style w:type="table" w:default="1" w:styleId="TableNormal">
@@ -3683,6 +7850,19 @@
     <w:uiPriority w:val="99"/>
     <w:rsid w:val="00930E56"/>
   </w:style>
+  <w:style w:type="character" w:customStyle="1" w:styleId="Heading2Char">
+    <w:name w:val="Heading 2 Char"/>
+    <w:basedOn w:val="DefaultParagraphFont"/>
+    <w:link w:val="Heading2"/>
+    <w:uiPriority w:val="9"/>
+    <w:rsid w:val="00C415A7"/>
+    <w:rPr>
+      <w:rFonts w:asciiTheme="majorHAnsi" w:eastAsiaTheme="majorEastAsia" w:hAnsiTheme="majorHAnsi" w:cstheme="majorBidi"/>
+      <w:color w:val="2F5496" w:themeColor="accent1" w:themeShade="BF"/>
+      <w:sz w:val="26"/>
+      <w:szCs w:val="26"/>
+    </w:rPr>
+  </w:style>
 </w:styles>
 </file>
 

</xml_diff>